<commit_message>
add haphazard response to r2 about ecoevo optimality theory
</commit_message>
<xml_diff>
--- a/working_drafts/jxb_submission/revision/NxCO2xI_rtr_v0.1.docx
+++ b/working_drafts/jxb_submission/revision/NxCO2xI_rtr_v0.1.docx
@@ -111,6 +111,7 @@
           <w:rFonts w:ascii="Times New Roman" w:hAnsi="Times New Roman" w:cs="Times New Roman"/>
         </w:rPr>
       </w:pPr>
+      <w:proofErr w:type="gramStart"/>
       <w:r>
         <w:rPr>
           <w:rFonts w:ascii="Times New Roman" w:hAnsi="Times New Roman" w:cs="Times New Roman"/>
@@ -128,7 +129,14 @@
         <w:rPr>
           <w:rFonts w:ascii="Times New Roman" w:hAnsi="Times New Roman" w:cs="Times New Roman"/>
         </w:rPr>
-        <w:t>, 2025</w:t>
+        <w:t>,</w:t>
+      </w:r>
+      <w:proofErr w:type="gramEnd"/>
+      <w:r>
+        <w:rPr>
+          <w:rFonts w:ascii="Times New Roman" w:hAnsi="Times New Roman" w:cs="Times New Roman"/>
+        </w:rPr>
+        <w:t xml:space="preserve"> 2025</w:t>
       </w:r>
     </w:p>
     <w:p>
@@ -653,7 +661,27 @@
           <w:bCs/>
           <w:color w:val="000000"/>
         </w:rPr>
-        <w:t>if you feel you will need longer please reply to this e-mail to let the editorial staff know.</w:t>
+        <w:t xml:space="preserve">if you feel you will need </w:t>
+      </w:r>
+      <w:proofErr w:type="gramStart"/>
+      <w:r>
+        <w:rPr>
+          <w:rFonts w:ascii="Times New Roman" w:hAnsi="Times New Roman" w:cs="Times New Roman"/>
+          <w:b/>
+          <w:bCs/>
+          <w:color w:val="000000"/>
+        </w:rPr>
+        <w:t>longer</w:t>
+      </w:r>
+      <w:proofErr w:type="gramEnd"/>
+      <w:r>
+        <w:rPr>
+          <w:rFonts w:ascii="Times New Roman" w:hAnsi="Times New Roman" w:cs="Times New Roman"/>
+          <w:b/>
+          <w:bCs/>
+          <w:color w:val="000000"/>
+        </w:rPr>
+        <w:t xml:space="preserve"> please reply to this e-mail to let the editorial staff know.</w:t>
       </w:r>
     </w:p>
     <w:p>
@@ -676,7 +704,15 @@
           <w:rFonts w:ascii="Times New Roman" w:hAnsi="Times New Roman" w:cs="Times New Roman"/>
           <w:color w:val="FF0000"/>
         </w:rPr>
-        <w:t xml:space="preserve"> considered the comments from reviewer 2 about pot size</w:t>
+        <w:t xml:space="preserve"> considered the comments from reviewer 2 about pot </w:t>
+      </w:r>
+      <w:proofErr w:type="gramStart"/>
+      <w:r>
+        <w:rPr>
+          <w:rFonts w:ascii="Times New Roman" w:hAnsi="Times New Roman" w:cs="Times New Roman"/>
+          <w:color w:val="FF0000"/>
+        </w:rPr>
+        <w:t>size</w:t>
       </w:r>
       <w:r>
         <w:rPr>
@@ -690,7 +726,15 @@
           <w:rFonts w:ascii="Times New Roman" w:hAnsi="Times New Roman" w:cs="Times New Roman"/>
           <w:color w:val="FF0000"/>
         </w:rPr>
-        <w:t xml:space="preserve"> and have decided to leave our existing treatment of this </w:t>
+        <w:t xml:space="preserve"> and</w:t>
+      </w:r>
+      <w:proofErr w:type="gramEnd"/>
+      <w:r>
+        <w:rPr>
+          <w:rFonts w:ascii="Times New Roman" w:hAnsi="Times New Roman" w:cs="Times New Roman"/>
+          <w:color w:val="FF0000"/>
+        </w:rPr>
+        <w:t xml:space="preserve"> have decided to leave our existing treatment of this </w:t>
       </w:r>
       <w:r>
         <w:rPr>
@@ -752,7 +796,47 @@
           <w:bCs/>
           <w:color w:val="000000" w:themeColor="text1"/>
         </w:rPr>
-        <w:t>In this study, the researchers used a nitrogen-fixing soybean plant to test two main hypotheses (nitrogen limitation and eco-evolutionary theories) that are used to explain the response of C3 plants to elevated CO2 with respect to leaf photosynthetic and respiratory traits as well as whole-plant productivity. In one group of plants they used non-inoculated plants and the second group of plants was inoculated with nitrogen-fixing bacteria. These two groups of plants received nine levels of nitrogen fertilization, and half of them were exposed to elevated CO2 of 1000 ppm and the second group at ambient CO2. The main findings of the study were that photosynthetic capacity (Vcmax and Jmax) acclimated with elevated CO2 by decreasing, regardless of the nitrogen fertilization treatments, supporting the eco-evolutionary (optimality theory), while at whole plant level, nitrogen fertilization enhanced leaf and biomass production, supporting the nitrogen limitation theory. In my opinion, this study was carefully designed to evaluate thoroughly these two theories that are often used interchangeably to explain both physiological and whole-plant responses to elevated CO2 therefore, I was impressed by this careful experimental design. The statistical models was also appropriate. However, throughout the method sections, the authors did not specify replicates used in N fertilization treatments, making it hard to fully understand the strength of the stats…My overall comments to the manuscript are rather minor and I believe this work will advance our understanding on the responses of plants to elevated CO2 in relation to nitrogen availability.</w:t>
+        <w:t xml:space="preserve">In this study, the researchers used a nitrogen-fixing soybean plant to test two main hypotheses (nitrogen limitation and eco-evolutionary theories) that are used to explain the response of C3 plants to elevated CO2 with respect to leaf photosynthetic and respiratory traits as well as whole-plant productivity. In one group of plants they used non-inoculated </w:t>
+      </w:r>
+      <w:proofErr w:type="gramStart"/>
+      <w:r>
+        <w:rPr>
+          <w:rFonts w:ascii="Times New Roman" w:hAnsi="Times New Roman" w:cs="Times New Roman"/>
+          <w:b/>
+          <w:bCs/>
+          <w:color w:val="000000" w:themeColor="text1"/>
+        </w:rPr>
+        <w:t>plants</w:t>
+      </w:r>
+      <w:proofErr w:type="gramEnd"/>
+      <w:r>
+        <w:rPr>
+          <w:rFonts w:ascii="Times New Roman" w:hAnsi="Times New Roman" w:cs="Times New Roman"/>
+          <w:b/>
+          <w:bCs/>
+          <w:color w:val="000000" w:themeColor="text1"/>
+        </w:rPr>
+        <w:t xml:space="preserve"> and the second group of plants was inoculated with nitrogen-fixing bacteria. These two groups of plants received nine levels of nitrogen fertilization, and half of them were exposed to elevated CO2 of 1000 ppm and the second group at ambient CO2. The main findings of the study were that photosynthetic capacity (Vcmax and Jmax) acclimated with elevated CO2 by decreasing, regardless of the nitrogen fertilization treatments, supporting the eco-evolutionary (optimality theory), while at whole plant level, nitrogen fertilization enhanced leaf and biomass production, supporting the nitrogen limitation theory. In my opinion, this study was carefully designed to evaluate thoroughly these two theories that are often used interchangeably to explain both physiological and whole-plant responses to elevated CO2 therefore, I was impressed by this careful experimental design. The statistical models </w:t>
+      </w:r>
+      <w:proofErr w:type="gramStart"/>
+      <w:r>
+        <w:rPr>
+          <w:rFonts w:ascii="Times New Roman" w:hAnsi="Times New Roman" w:cs="Times New Roman"/>
+          <w:b/>
+          <w:bCs/>
+          <w:color w:val="000000" w:themeColor="text1"/>
+        </w:rPr>
+        <w:t>was</w:t>
+      </w:r>
+      <w:proofErr w:type="gramEnd"/>
+      <w:r>
+        <w:rPr>
+          <w:rFonts w:ascii="Times New Roman" w:hAnsi="Times New Roman" w:cs="Times New Roman"/>
+          <w:b/>
+          <w:bCs/>
+          <w:color w:val="000000" w:themeColor="text1"/>
+        </w:rPr>
+        <w:t xml:space="preserve"> also appropriate. However, throughout the method sections, the authors did not specify replicates used in N fertilization treatments, making it hard to fully understand the strength of the stats…My overall comments to the manuscript are rather minor and I believe this work will advance our understanding on the responses of plants to elevated CO2 in relation to nitrogen availability.</w:t>
       </w:r>
     </w:p>
     <w:p>
@@ -1228,7 +1312,23 @@
           <w:rFonts w:ascii="Times New Roman" w:hAnsi="Times New Roman" w:cs="Times New Roman"/>
           <w:color w:val="FF0000"/>
         </w:rPr>
-        <w:t xml:space="preserve">, 2 inoculation, and 9 nitrogen fertilization treatments). Thus, four replicates were included in each unique </w:t>
+        <w:t xml:space="preserve">, 2 </w:t>
+      </w:r>
+      <w:proofErr w:type="gramStart"/>
+      <w:r>
+        <w:rPr>
+          <w:rFonts w:ascii="Times New Roman" w:hAnsi="Times New Roman" w:cs="Times New Roman"/>
+          <w:color w:val="FF0000"/>
+        </w:rPr>
+        <w:t>inoculation</w:t>
+      </w:r>
+      <w:proofErr w:type="gramEnd"/>
+      <w:r>
+        <w:rPr>
+          <w:rFonts w:ascii="Times New Roman" w:hAnsi="Times New Roman" w:cs="Times New Roman"/>
+          <w:color w:val="FF0000"/>
+        </w:rPr>
+        <w:t xml:space="preserve">, and 9 nitrogen fertilization treatments). Thus, four replicates were included in each unique </w:t>
       </w:r>
       <w:r>
         <w:rPr>
@@ -2323,7 +2423,27 @@
           <w:bCs/>
           <w:color w:val="000000" w:themeColor="text1"/>
         </w:rPr>
-        <w:t>Line 334: again you need to specify the exact number of replicates used to understand the power of the statistical analyses</w:t>
+        <w:t xml:space="preserve">Line 334: </w:t>
+      </w:r>
+      <w:proofErr w:type="gramStart"/>
+      <w:r>
+        <w:rPr>
+          <w:rFonts w:ascii="Times New Roman" w:hAnsi="Times New Roman" w:cs="Times New Roman"/>
+          <w:b/>
+          <w:bCs/>
+          <w:color w:val="000000" w:themeColor="text1"/>
+        </w:rPr>
+        <w:t>again</w:t>
+      </w:r>
+      <w:proofErr w:type="gramEnd"/>
+      <w:r>
+        <w:rPr>
+          <w:rFonts w:ascii="Times New Roman" w:hAnsi="Times New Roman" w:cs="Times New Roman"/>
+          <w:b/>
+          <w:bCs/>
+          <w:color w:val="000000" w:themeColor="text1"/>
+        </w:rPr>
+        <w:t xml:space="preserve"> you need to specify the exact number of replicates used to understand the power of the statistical analyses</w:t>
       </w:r>
     </w:p>
     <w:p>
@@ -3177,14 +3297,25 @@
           <w:color w:val="000000" w:themeColor="text1"/>
         </w:rPr>
       </w:pPr>
-      <w:r>
-        <w:rPr>
-          <w:rFonts w:ascii="Times New Roman" w:hAnsi="Times New Roman" w:cs="Times New Roman"/>
-          <w:b/>
-          <w:bCs/>
-          <w:color w:val="000000" w:themeColor="text1"/>
-        </w:rPr>
-        <w:t>Overall the study is well designed, executed, and fairly reported. I have a few overall questions/comments and several minor comments/questions.</w:t>
+      <w:proofErr w:type="gramStart"/>
+      <w:r>
+        <w:rPr>
+          <w:rFonts w:ascii="Times New Roman" w:hAnsi="Times New Roman" w:cs="Times New Roman"/>
+          <w:b/>
+          <w:bCs/>
+          <w:color w:val="000000" w:themeColor="text1"/>
+        </w:rPr>
+        <w:t>Overall</w:t>
+      </w:r>
+      <w:proofErr w:type="gramEnd"/>
+      <w:r>
+        <w:rPr>
+          <w:rFonts w:ascii="Times New Roman" w:hAnsi="Times New Roman" w:cs="Times New Roman"/>
+          <w:b/>
+          <w:bCs/>
+          <w:color w:val="000000" w:themeColor="text1"/>
+        </w:rPr>
+        <w:t xml:space="preserve"> the study is well designed, executed, and fairly reported. I have a few overall questions/comments and several minor comments/questions.</w:t>
       </w:r>
     </w:p>
     <w:p>
@@ -3245,7 +3376,21 @@
           <w:rFonts w:ascii="Times New Roman" w:hAnsi="Times New Roman" w:cs="Times New Roman"/>
           <w:color w:val="FF0000"/>
         </w:rPr>
-        <w:t xml:space="preserve"> our manuscript! This question about what eco-evolutionary optimality theory says about N fertilization outside of CO</w:t>
+        <w:t xml:space="preserve"> our manuscript</w:t>
+      </w:r>
+      <w:r>
+        <w:rPr>
+          <w:rFonts w:ascii="Times New Roman" w:hAnsi="Times New Roman" w:cs="Times New Roman"/>
+          <w:color w:val="FF0000"/>
+        </w:rPr>
+        <w:t>.</w:t>
+      </w:r>
+      <w:r>
+        <w:rPr>
+          <w:rFonts w:ascii="Times New Roman" w:hAnsi="Times New Roman" w:cs="Times New Roman"/>
+          <w:color w:val="FF0000"/>
+        </w:rPr>
+        <w:t xml:space="preserve"> This question about what eco-evolutionary optimality theory says about N fertilization outside of CO</w:t>
       </w:r>
       <w:r>
         <w:rPr>
@@ -3274,8 +3419,32 @@
           <w:rFonts w:ascii="Times New Roman" w:hAnsi="Times New Roman" w:cs="Times New Roman"/>
           <w:color w:val="FF0000"/>
         </w:rPr>
-        <w:t xml:space="preserve">, especially in the context of understanding how terrestrial biosphere models should link N cycle dynamics with photosynthesis. Eco-evolutionary optimality theory </w:t>
-      </w:r>
+        <w:t xml:space="preserve">, especially in the context of understanding how terrestrial biosphere models should link N cycle dynamics with photosynthesis. </w:t>
+      </w:r>
+      <w:r>
+        <w:rPr>
+          <w:rFonts w:ascii="Times New Roman" w:hAnsi="Times New Roman" w:cs="Times New Roman"/>
+          <w:color w:val="FF0000"/>
+        </w:rPr>
+        <w:t xml:space="preserve">At the leaf-level, eco-evolutionary optimality theory predicts that plants should exhibit strong positive effects of increasing nitrogen availability on photosynthetic traits when nitrogen availability is insufficient for satisfying the leaf-level demand for building and maintaining photosynthetic enzymes. However, such positive effects of nitrogen availability on photosynthetic traits are expected to diminish as nitrogen availability begins to exceed leaf-level demand for building and maintaining photosynthetic enzymes. In such cases where nitrogen availability exceeds leaf-level demand for photosynthetic enzymes, nitrogen taken up by plants should be allocated toward other structures, such as toward the construction of additional leaves or toward leaf structural tissue as a strategy to ward off herbivores or prolong leaf longevity. In this experiment, we observe consistent positive effects of N fertilization in uninoculated plants; however, note that there is some evidence of a saturation point for photosynthetic traits. This pattern suggests that plants were increasing nitrogen uptake with increasing N fertilization to satisfy leaf-level demand for building and maintaining photosynthetic enzymes, and this trend diminished as N fertilization approached the threshold where N availability satisfied or exceeded leaf-level demand for photosynthetic enzymes. In contrast, N fertilization effects on photosynthetic traits are absent in individuals that were able to </w:t>
+      </w:r>
+      <w:r>
+        <w:rPr>
+          <w:rFonts w:ascii="Times New Roman" w:hAnsi="Times New Roman" w:cs="Times New Roman"/>
+          <w:color w:val="FF0000"/>
+        </w:rPr>
+        <w:lastRenderedPageBreak/>
+        <w:t>acquire nitrogen through nitrogen fixation. In this scenario, plants are able to capture all of the N needed to satisfy demand, either through N fixation under low N fertilization or through direct uptake with increasing N fertilization. These are very interesting patterns and were one of the main reasons we decided to impose a nitrogen fixation manipulation in the experiment.</w:t>
+      </w:r>
+    </w:p>
+    <w:p>
+      <w:pPr>
+        <w:spacing w:line="360" w:lineRule="auto"/>
+        <w:rPr>
+          <w:rFonts w:ascii="Times New Roman" w:hAnsi="Times New Roman" w:cs="Times New Roman"/>
+          <w:color w:val="FF0000"/>
+        </w:rPr>
+      </w:pPr>
     </w:p>
     <w:p>
       <w:pPr>
@@ -3323,7 +3492,27 @@
           <w:bCs/>
           <w:color w:val="000000" w:themeColor="text1"/>
         </w:rPr>
-        <w:t xml:space="preserve"> is not linear, especially for the uninoculated treatment (Fig 3) – can this be accounted for in the statistical analysis and how does that modify interpretation of the root:shoot response? Should probably cite Iversen 2010 when mentioning the root response to CO2 literature. Also while I do find these results compelling, they are likely influenced by the fact that they are in pots and can expand resource capture volumes both above and below ground which can influence responses compared to more closed, less disturbed systems (Norby 1996; </w:t>
+        <w:t xml:space="preserve"> is not linear, especially for the uninoculated treatment (Fig 3) – can this be accounted for in the statistical analysis and how does that modify interpretation of the root:shoot response? Should probably cite Iversen 2010 when mentioning the root response to CO2 literature. </w:t>
+      </w:r>
+      <w:proofErr w:type="gramStart"/>
+      <w:r>
+        <w:rPr>
+          <w:rFonts w:ascii="Times New Roman" w:hAnsi="Times New Roman" w:cs="Times New Roman"/>
+          <w:b/>
+          <w:bCs/>
+          <w:color w:val="000000" w:themeColor="text1"/>
+        </w:rPr>
+        <w:t>Also</w:t>
+      </w:r>
+      <w:proofErr w:type="gramEnd"/>
+      <w:r>
+        <w:rPr>
+          <w:rFonts w:ascii="Times New Roman" w:hAnsi="Times New Roman" w:cs="Times New Roman"/>
+          <w:b/>
+          <w:bCs/>
+          <w:color w:val="000000" w:themeColor="text1"/>
+        </w:rPr>
+        <w:t xml:space="preserve"> while I do find these results compelling, they are likely influenced by the fact that they are in pots and can expand resource capture volumes both above and below ground which can influence responses compared to more closed, less disturbed systems (Norby 1996; </w:t>
       </w:r>
       <w:proofErr w:type="spellStart"/>
       <w:r>
@@ -3429,6 +3618,41 @@
           <w:rFonts w:ascii="Times New Roman" w:hAnsi="Times New Roman" w:cs="Times New Roman"/>
           <w:color w:val="FF0000"/>
         </w:rPr>
+        <w:t xml:space="preserve"> suggest</w:t>
+      </w:r>
+      <w:r>
+        <w:rPr>
+          <w:rFonts w:ascii="Times New Roman" w:hAnsi="Times New Roman" w:cs="Times New Roman"/>
+          <w:color w:val="FF0000"/>
+        </w:rPr>
+        <w:t xml:space="preserve"> a normal Gaussian distribution</w:t>
+      </w:r>
+      <w:r>
+        <w:rPr>
+          <w:rFonts w:ascii="Times New Roman" w:hAnsi="Times New Roman" w:cs="Times New Roman"/>
+          <w:color w:val="FF0000"/>
+        </w:rPr>
+        <w:t>,</w:t>
+      </w:r>
+      <w:r>
+        <w:rPr>
+          <w:rFonts w:ascii="Times New Roman" w:hAnsi="Times New Roman" w:cs="Times New Roman"/>
+          <w:color w:val="FF0000"/>
+        </w:rPr>
+        <w:t xml:space="preserve"> and we observe similar </w:t>
+      </w:r>
+      <w:r>
+        <w:rPr>
+          <w:rFonts w:ascii="Times New Roman" w:hAnsi="Times New Roman" w:cs="Times New Roman"/>
+          <w:color w:val="FF0000"/>
+        </w:rPr>
+        <w:t>patterns</w:t>
+      </w:r>
+      <w:r>
+        <w:rPr>
+          <w:rFonts w:ascii="Times New Roman" w:hAnsi="Times New Roman" w:cs="Times New Roman"/>
+          <w:color w:val="FF0000"/>
+        </w:rPr>
         <w:t xml:space="preserve"> </w:t>
       </w:r>
       <w:r>
@@ -3436,36 +3660,221 @@
           <w:rFonts w:ascii="Times New Roman" w:hAnsi="Times New Roman" w:cs="Times New Roman"/>
           <w:color w:val="FF0000"/>
         </w:rPr>
+        <w:t xml:space="preserve">emerge when fitting the data with a </w:t>
+      </w:r>
+      <w:r>
+        <w:rPr>
+          <w:rFonts w:ascii="Times New Roman" w:hAnsi="Times New Roman" w:cs="Times New Roman"/>
+          <w:color w:val="FF0000"/>
+        </w:rPr>
+        <w:t>general</w:t>
+      </w:r>
+      <w:r>
+        <w:rPr>
+          <w:rFonts w:ascii="Times New Roman" w:hAnsi="Times New Roman" w:cs="Times New Roman"/>
+          <w:color w:val="FF0000"/>
+        </w:rPr>
+        <w:t>ized</w:t>
+      </w:r>
+      <w:r>
+        <w:rPr>
+          <w:rFonts w:ascii="Times New Roman" w:hAnsi="Times New Roman" w:cs="Times New Roman"/>
+          <w:color w:val="FF0000"/>
+        </w:rPr>
+        <w:t xml:space="preserve"> additive model that </w:t>
+      </w:r>
+      <w:r>
+        <w:rPr>
+          <w:rFonts w:ascii="Times New Roman" w:hAnsi="Times New Roman" w:cs="Times New Roman"/>
+          <w:color w:val="FF0000"/>
+        </w:rPr>
+        <w:t>includes a</w:t>
+      </w:r>
+      <w:r>
+        <w:rPr>
+          <w:rFonts w:ascii="Times New Roman" w:hAnsi="Times New Roman" w:cs="Times New Roman"/>
+          <w:color w:val="FF0000"/>
+        </w:rPr>
+        <w:t xml:space="preserve"> smoothing term</w:t>
+      </w:r>
+      <w:r>
+        <w:rPr>
+          <w:rFonts w:ascii="Times New Roman" w:hAnsi="Times New Roman" w:cs="Times New Roman"/>
+          <w:color w:val="FF0000"/>
+        </w:rPr>
+        <w:t xml:space="preserve"> for nitrogen fertilization</w:t>
+      </w:r>
+      <w:r>
+        <w:rPr>
+          <w:rFonts w:ascii="Times New Roman" w:hAnsi="Times New Roman" w:cs="Times New Roman"/>
+          <w:color w:val="FF0000"/>
+        </w:rPr>
+        <w:t>.</w:t>
+      </w:r>
+    </w:p>
+    <w:p>
+      <w:pPr>
+        <w:spacing w:line="360" w:lineRule="auto"/>
+        <w:rPr>
+          <w:rFonts w:ascii="Times New Roman" w:hAnsi="Times New Roman" w:cs="Times New Roman"/>
+          <w:color w:val="FF0000"/>
+        </w:rPr>
+      </w:pPr>
+    </w:p>
+    <w:p>
+      <w:pPr>
+        <w:spacing w:line="360" w:lineRule="auto"/>
+        <w:rPr>
+          <w:rFonts w:ascii="Times New Roman" w:hAnsi="Times New Roman" w:cs="Times New Roman"/>
+          <w:color w:val="FF0000"/>
+        </w:rPr>
+      </w:pPr>
+      <w:r>
+        <w:rPr>
+          <w:rFonts w:ascii="Times New Roman" w:hAnsi="Times New Roman" w:cs="Times New Roman"/>
+          <w:color w:val="FF0000"/>
+        </w:rPr>
+        <w:t>We have added Iversen (2010) to the paragraph of the Introduction that summarizes leaf and whole-plant responses to elevated CO</w:t>
+      </w:r>
+      <w:r>
+        <w:rPr>
+          <w:rFonts w:ascii="Times New Roman" w:hAnsi="Times New Roman" w:cs="Times New Roman"/>
+          <w:color w:val="FF0000"/>
+          <w:vertAlign w:val="subscript"/>
+        </w:rPr>
+        <w:t>2</w:t>
+      </w:r>
+      <w:r>
+        <w:rPr>
+          <w:rFonts w:ascii="Times New Roman" w:hAnsi="Times New Roman" w:cs="Times New Roman"/>
+          <w:color w:val="FF0000"/>
+        </w:rPr>
+        <w:t>. However, as Iversen (2010) largely reviews belowground rooting depth responses to elevated CO</w:t>
+      </w:r>
+      <w:r>
+        <w:rPr>
+          <w:rFonts w:ascii="Times New Roman" w:hAnsi="Times New Roman" w:cs="Times New Roman"/>
+          <w:color w:val="FF0000"/>
+          <w:vertAlign w:val="subscript"/>
+        </w:rPr>
+        <w:t>2</w:t>
+      </w:r>
+      <w:r>
+        <w:rPr>
+          <w:rFonts w:ascii="Times New Roman" w:hAnsi="Times New Roman" w:cs="Times New Roman"/>
+          <w:color w:val="FF0000"/>
+        </w:rPr>
+        <w:t>, we find it more appropriate to contextualize the belowground carbon allocation results with Iversen et al. (2008). This manuscript shows that root biomass production doubled under elevated CO</w:t>
+      </w:r>
+      <w:r>
+        <w:rPr>
+          <w:rFonts w:ascii="Times New Roman" w:hAnsi="Times New Roman" w:cs="Times New Roman"/>
+          <w:color w:val="FF0000"/>
+          <w:vertAlign w:val="subscript"/>
+        </w:rPr>
+        <w:t>2</w:t>
+      </w:r>
+      <w:r>
+        <w:rPr>
+          <w:rFonts w:ascii="Times New Roman" w:hAnsi="Times New Roman" w:cs="Times New Roman"/>
+          <w:color w:val="FF0000"/>
+        </w:rPr>
+        <w:t>, a pattern that was associated with reduced fine-root turnover and accelerated fine root mortality that increased ecosystem C and N inputs.</w:t>
+      </w:r>
+    </w:p>
+    <w:p>
+      <w:pPr>
+        <w:spacing w:line="360" w:lineRule="auto"/>
+        <w:rPr>
+          <w:rFonts w:ascii="Times New Roman" w:hAnsi="Times New Roman" w:cs="Times New Roman"/>
+          <w:color w:val="FF0000"/>
+        </w:rPr>
+      </w:pPr>
+    </w:p>
+    <w:p>
+      <w:pPr>
+        <w:spacing w:line="360" w:lineRule="auto"/>
+        <w:rPr>
+          <w:rFonts w:ascii="Times New Roman" w:hAnsi="Times New Roman" w:cs="Times New Roman"/>
+          <w:color w:val="FF0000"/>
+        </w:rPr>
+      </w:pPr>
+      <w:r>
+        <w:rPr>
+          <w:rFonts w:ascii="Times New Roman" w:hAnsi="Times New Roman" w:cs="Times New Roman"/>
+          <w:color w:val="FF0000"/>
+        </w:rPr>
+        <w:t>Finally,</w:t>
+      </w:r>
+      <w:r>
+        <w:rPr>
+          <w:rFonts w:ascii="Times New Roman" w:hAnsi="Times New Roman" w:cs="Times New Roman"/>
+          <w:color w:val="FF0000"/>
+        </w:rPr>
+        <w:t xml:space="preserve"> we acknowledge the limitations of extrapolating these findings to natural systems. While this study does not aim to predict large-scale ecosystem responses, we have added a caveat at the </w:t>
+      </w:r>
+      <w:r>
+        <w:rPr>
+          <w:rFonts w:ascii="Times New Roman" w:hAnsi="Times New Roman" w:cs="Times New Roman"/>
+          <w:color w:val="FF0000"/>
+        </w:rPr>
         <w:lastRenderedPageBreak/>
-        <w:t>suggest</w:t>
-      </w:r>
-      <w:r>
-        <w:rPr>
-          <w:rFonts w:ascii="Times New Roman" w:hAnsi="Times New Roman" w:cs="Times New Roman"/>
-          <w:color w:val="FF0000"/>
-        </w:rPr>
-        <w:t xml:space="preserve"> a normal Gaussian distribution</w:t>
-      </w:r>
-      <w:r>
-        <w:rPr>
-          <w:rFonts w:ascii="Times New Roman" w:hAnsi="Times New Roman" w:cs="Times New Roman"/>
-          <w:color w:val="FF0000"/>
-        </w:rPr>
-        <w:t>,</w:t>
-      </w:r>
-      <w:r>
-        <w:rPr>
-          <w:rFonts w:ascii="Times New Roman" w:hAnsi="Times New Roman" w:cs="Times New Roman"/>
-          <w:color w:val="FF0000"/>
-        </w:rPr>
-        <w:t xml:space="preserve"> and we observe similar </w:t>
-      </w:r>
-      <w:r>
-        <w:rPr>
-          <w:rFonts w:ascii="Times New Roman" w:hAnsi="Times New Roman" w:cs="Times New Roman"/>
-          <w:color w:val="FF0000"/>
-        </w:rPr>
-        <w:t>patterns</w:t>
+        <w:t xml:space="preserve">end of the Discussion section emphasizing that a follow-up experiment in a natural setting would provide further insight into how the observed patterns might scale at the community or ecosystem level. This sentence starts on line </w:t>
+      </w:r>
+      <w:r>
+        <w:rPr>
+          <w:rFonts w:ascii="Times New Roman" w:hAnsi="Times New Roman" w:cs="Times New Roman"/>
+          <w:color w:val="FF0000"/>
+          <w:highlight w:val="yellow"/>
+        </w:rPr>
+        <w:t>XX</w:t>
+      </w:r>
+      <w:r>
+        <w:rPr>
+          <w:rFonts w:ascii="Times New Roman" w:hAnsi="Times New Roman" w:cs="Times New Roman"/>
+          <w:color w:val="FF0000"/>
+        </w:rPr>
+        <w:t xml:space="preserve">: </w:t>
+      </w:r>
+    </w:p>
+    <w:p>
+      <w:pPr>
+        <w:spacing w:line="360" w:lineRule="auto"/>
+        <w:rPr>
+          <w:rFonts w:ascii="Times New Roman" w:hAnsi="Times New Roman" w:cs="Times New Roman"/>
+          <w:color w:val="FF0000"/>
+        </w:rPr>
+      </w:pPr>
+    </w:p>
+    <w:p>
+      <w:pPr>
+        <w:spacing w:line="360" w:lineRule="auto"/>
+        <w:ind w:left="720"/>
+        <w:rPr>
+          <w:rFonts w:ascii="Times New Roman" w:hAnsi="Times New Roman" w:cs="Times New Roman"/>
+          <w:color w:val="FF0000"/>
+        </w:rPr>
+      </w:pPr>
+      <w:r>
+        <w:rPr>
+          <w:rFonts w:ascii="Times New Roman" w:hAnsi="Times New Roman" w:cs="Times New Roman"/>
+          <w:color w:val="FF0000"/>
+        </w:rPr>
+        <w:t>“</w:t>
+      </w:r>
+      <w:r>
+        <w:rPr>
+          <w:rFonts w:ascii="Times New Roman" w:hAnsi="Times New Roman" w:cs="Times New Roman"/>
+          <w:color w:val="FF0000"/>
+        </w:rPr>
+        <w:t xml:space="preserve">Importantly, there are inherent limitations </w:t>
+      </w:r>
+      <w:r>
+        <w:rPr>
+          <w:rFonts w:ascii="Times New Roman" w:hAnsi="Times New Roman" w:cs="Times New Roman"/>
+          <w:color w:val="FF0000"/>
+        </w:rPr>
+        <w:t>in</w:t>
       </w:r>
       <w:r>
         <w:rPr>
@@ -3479,49 +3888,79 @@
           <w:rFonts w:ascii="Times New Roman" w:hAnsi="Times New Roman" w:cs="Times New Roman"/>
           <w:color w:val="FF0000"/>
         </w:rPr>
-        <w:t xml:space="preserve">emerge when fitting the data with a </w:t>
-      </w:r>
-      <w:r>
-        <w:rPr>
-          <w:rFonts w:ascii="Times New Roman" w:hAnsi="Times New Roman" w:cs="Times New Roman"/>
-          <w:color w:val="FF0000"/>
-        </w:rPr>
-        <w:t>general</w:t>
-      </w:r>
-      <w:r>
-        <w:rPr>
-          <w:rFonts w:ascii="Times New Roman" w:hAnsi="Times New Roman" w:cs="Times New Roman"/>
-          <w:color w:val="FF0000"/>
-        </w:rPr>
-        <w:t>ized</w:t>
-      </w:r>
-      <w:r>
-        <w:rPr>
-          <w:rFonts w:ascii="Times New Roman" w:hAnsi="Times New Roman" w:cs="Times New Roman"/>
-          <w:color w:val="FF0000"/>
-        </w:rPr>
-        <w:t xml:space="preserve"> additive model that </w:t>
-      </w:r>
-      <w:r>
-        <w:rPr>
-          <w:rFonts w:ascii="Times New Roman" w:hAnsi="Times New Roman" w:cs="Times New Roman"/>
-          <w:color w:val="FF0000"/>
-        </w:rPr>
-        <w:t>includes a</w:t>
-      </w:r>
-      <w:r>
-        <w:rPr>
-          <w:rFonts w:ascii="Times New Roman" w:hAnsi="Times New Roman" w:cs="Times New Roman"/>
-          <w:color w:val="FF0000"/>
-        </w:rPr>
-        <w:t xml:space="preserve"> smoothing term</w:t>
-      </w:r>
-      <w:r>
-        <w:rPr>
-          <w:rFonts w:ascii="Times New Roman" w:hAnsi="Times New Roman" w:cs="Times New Roman"/>
-          <w:color w:val="FF0000"/>
-        </w:rPr>
-        <w:t xml:space="preserve"> for nitrogen fertilization</w:t>
+        <w:t xml:space="preserve">using </w:t>
+      </w:r>
+      <w:r>
+        <w:rPr>
+          <w:rFonts w:ascii="Times New Roman" w:hAnsi="Times New Roman" w:cs="Times New Roman"/>
+          <w:color w:val="FF0000"/>
+        </w:rPr>
+        <w:t>a pot experiment to</w:t>
+      </w:r>
+      <w:r>
+        <w:rPr>
+          <w:rFonts w:ascii="Times New Roman" w:hAnsi="Times New Roman" w:cs="Times New Roman"/>
+          <w:color w:val="FF0000"/>
+        </w:rPr>
+        <w:t xml:space="preserve"> make inferences about how nitrogen availability modifies community- or ecosystem-level responses to elevated CO</w:t>
+      </w:r>
+      <w:r>
+        <w:rPr>
+          <w:rFonts w:ascii="Times New Roman" w:hAnsi="Times New Roman" w:cs="Times New Roman"/>
+          <w:color w:val="FF0000"/>
+          <w:vertAlign w:val="subscript"/>
+        </w:rPr>
+        <w:t>2</w:t>
+      </w:r>
+      <w:r>
+        <w:rPr>
+          <w:rFonts w:ascii="Times New Roman" w:hAnsi="Times New Roman" w:cs="Times New Roman"/>
+          <w:color w:val="FF0000"/>
+        </w:rPr>
+        <w:t xml:space="preserve">. While we caution against using this study to make such extrapolations, a similar </w:t>
+      </w:r>
+      <w:r>
+        <w:rPr>
+          <w:rFonts w:ascii="Times New Roman" w:hAnsi="Times New Roman" w:cs="Times New Roman"/>
+          <w:color w:val="FF0000"/>
+        </w:rPr>
+        <w:t xml:space="preserve">conducted under field conditions would help validate the patterns observed here while also providing insight into how resource competition within and across species </w:t>
+      </w:r>
+      <w:r>
+        <w:rPr>
+          <w:rFonts w:ascii="Times New Roman" w:hAnsi="Times New Roman" w:cs="Times New Roman"/>
+          <w:color w:val="FF0000"/>
+        </w:rPr>
+        <w:t xml:space="preserve">may further shape plant responses to </w:t>
+      </w:r>
+      <w:r>
+        <w:rPr>
+          <w:rFonts w:ascii="Times New Roman" w:hAnsi="Times New Roman" w:cs="Times New Roman"/>
+          <w:color w:val="FF0000"/>
+        </w:rPr>
+        <w:t xml:space="preserve">nitrogen availability </w:t>
+      </w:r>
+      <w:r>
+        <w:rPr>
+          <w:rFonts w:ascii="Times New Roman" w:hAnsi="Times New Roman" w:cs="Times New Roman"/>
+          <w:color w:val="FF0000"/>
+        </w:rPr>
+        <w:t>and</w:t>
+      </w:r>
+      <w:r>
+        <w:rPr>
+          <w:rFonts w:ascii="Times New Roman" w:hAnsi="Times New Roman" w:cs="Times New Roman"/>
+          <w:color w:val="FF0000"/>
+        </w:rPr>
+        <w:t xml:space="preserve"> elevated CO</w:t>
+      </w:r>
+      <w:r>
+        <w:rPr>
+          <w:rFonts w:ascii="Times New Roman" w:hAnsi="Times New Roman" w:cs="Times New Roman"/>
+          <w:color w:val="FF0000"/>
+          <w:vertAlign w:val="subscript"/>
+        </w:rPr>
+        <w:t>2</w:t>
       </w:r>
       <w:r>
         <w:rPr>
@@ -3530,30 +3969,118 @@
         </w:rPr>
         <w:t>.</w:t>
       </w:r>
-    </w:p>
-    <w:p>
-      <w:pPr>
-        <w:spacing w:line="360" w:lineRule="auto"/>
-        <w:rPr>
-          <w:rFonts w:ascii="Times New Roman" w:hAnsi="Times New Roman" w:cs="Times New Roman"/>
-          <w:color w:val="FF0000"/>
-        </w:rPr>
-      </w:pPr>
-    </w:p>
-    <w:p>
-      <w:pPr>
-        <w:spacing w:line="360" w:lineRule="auto"/>
-        <w:rPr>
-          <w:rFonts w:ascii="Times New Roman" w:hAnsi="Times New Roman" w:cs="Times New Roman"/>
-          <w:color w:val="FF0000"/>
-        </w:rPr>
-      </w:pPr>
-      <w:r>
-        <w:rPr>
-          <w:rFonts w:ascii="Times New Roman" w:hAnsi="Times New Roman" w:cs="Times New Roman"/>
-          <w:color w:val="FF0000"/>
-        </w:rPr>
-        <w:t>We have added Iversen (2010) to the paragraph of the Introduction that summarizes leaf and whole-plant responses to elevated CO</w:t>
+      <w:r>
+        <w:rPr>
+          <w:rFonts w:ascii="Times New Roman" w:hAnsi="Times New Roman" w:cs="Times New Roman"/>
+          <w:color w:val="FF0000"/>
+        </w:rPr>
+        <w:t>”</w:t>
+      </w:r>
+    </w:p>
+    <w:p>
+      <w:pPr>
+        <w:spacing w:line="360" w:lineRule="auto"/>
+        <w:rPr>
+          <w:rFonts w:ascii="Times New Roman" w:hAnsi="Times New Roman" w:cs="Times New Roman"/>
+          <w:b/>
+          <w:bCs/>
+          <w:color w:val="000000" w:themeColor="text1"/>
+        </w:rPr>
+      </w:pPr>
+    </w:p>
+    <w:p>
+      <w:pPr>
+        <w:spacing w:line="360" w:lineRule="auto"/>
+        <w:rPr>
+          <w:rFonts w:ascii="Times New Roman" w:hAnsi="Times New Roman" w:cs="Times New Roman"/>
+          <w:b/>
+          <w:bCs/>
+          <w:color w:val="000000" w:themeColor="text1"/>
+        </w:rPr>
+      </w:pPr>
+      <w:r>
+        <w:rPr>
+          <w:rFonts w:ascii="Times New Roman" w:hAnsi="Times New Roman" w:cs="Times New Roman"/>
+          <w:b/>
+          <w:bCs/>
+          <w:color w:val="000000" w:themeColor="text1"/>
+        </w:rPr>
+        <w:t>While well</w:t>
+      </w:r>
+      <w:r>
+        <w:rPr>
+          <w:rFonts w:ascii="Times New Roman" w:hAnsi="Times New Roman" w:cs="Times New Roman"/>
+          <w:b/>
+          <w:bCs/>
+          <w:color w:val="000000" w:themeColor="text1"/>
+        </w:rPr>
+        <w:t>-</w:t>
+      </w:r>
+      <w:r>
+        <w:rPr>
+          <w:rFonts w:ascii="Times New Roman" w:hAnsi="Times New Roman" w:cs="Times New Roman"/>
+          <w:b/>
+          <w:bCs/>
+          <w:color w:val="000000" w:themeColor="text1"/>
+        </w:rPr>
+        <w:t xml:space="preserve">presented and executed, I find the statistics quite clunky. There are a huge number of individual statistical tests, in the region of 100, and all the inferences are based on these tests. A more robust approach would be to use model simplification and inference based on the minimum adequate models (Burnham &amp; Anderson 2002; 2014). Further I’m not sure why the emmeans package is necessary when all information on effect sizes can be calculated from the lmer models – is that how emmeans works? This suggested method doesn’t need to replace the existing </w:t>
+      </w:r>
+      <w:proofErr w:type="gramStart"/>
+      <w:r>
+        <w:rPr>
+          <w:rFonts w:ascii="Times New Roman" w:hAnsi="Times New Roman" w:cs="Times New Roman"/>
+          <w:b/>
+          <w:bCs/>
+          <w:color w:val="000000" w:themeColor="text1"/>
+        </w:rPr>
+        <w:t>method</w:t>
+      </w:r>
+      <w:proofErr w:type="gramEnd"/>
+      <w:r>
+        <w:rPr>
+          <w:rFonts w:ascii="Times New Roman" w:hAnsi="Times New Roman" w:cs="Times New Roman"/>
+          <w:b/>
+          <w:bCs/>
+          <w:color w:val="000000" w:themeColor="text1"/>
+        </w:rPr>
+        <w:t xml:space="preserve"> but I would like to hear why the current method is used over others and it would be good to at least test how the suggested method influences results.</w:t>
+      </w:r>
+    </w:p>
+    <w:p>
+      <w:pPr>
+        <w:spacing w:line="360" w:lineRule="auto"/>
+        <w:rPr>
+          <w:rFonts w:ascii="Times New Roman" w:hAnsi="Times New Roman" w:cs="Times New Roman"/>
+          <w:color w:val="FF0000"/>
+        </w:rPr>
+      </w:pPr>
+      <w:r>
+        <w:rPr>
+          <w:rFonts w:ascii="Times New Roman" w:hAnsi="Times New Roman" w:cs="Times New Roman"/>
+          <w:color w:val="FF0000"/>
+        </w:rPr>
+        <w:t xml:space="preserve">We appreciate the reviewer’s thoughtful comments regarding model selection and statistical inference. </w:t>
+      </w:r>
+      <w:r>
+        <w:rPr>
+          <w:rFonts w:ascii="Times New Roman" w:hAnsi="Times New Roman" w:cs="Times New Roman"/>
+          <w:color w:val="FF0000"/>
+        </w:rPr>
+        <w:t>While information-theoretic approaches can be valuable for identifying environmental covariates that drive trait variation across time and space, we argue that the full model presented in the manuscript</w:t>
+      </w:r>
+      <w:r>
+        <w:rPr>
+          <w:rFonts w:ascii="Times New Roman" w:hAnsi="Times New Roman" w:cs="Times New Roman"/>
+          <w:color w:val="FF0000"/>
+        </w:rPr>
+        <w:t xml:space="preserve"> already represents</w:t>
+      </w:r>
+      <w:r>
+        <w:rPr>
+          <w:rFonts w:ascii="Times New Roman" w:hAnsi="Times New Roman" w:cs="Times New Roman"/>
+          <w:color w:val="FF0000"/>
+        </w:rPr>
+        <w:t xml:space="preserve"> the minimum adequate model. Our experimental design was explicitly structured to test two existing hypotheses – the eco-evolutionary optimality and nitrogen limitation hypotheses – that explain the effects of elevated CO</w:t>
       </w:r>
       <w:r>
         <w:rPr>
@@ -3568,7 +4095,49 @@
           <w:rFonts w:ascii="Times New Roman" w:hAnsi="Times New Roman" w:cs="Times New Roman"/>
           <w:color w:val="FF0000"/>
         </w:rPr>
-        <w:t>. However, as Iversen (2010) largely reviews belowground rooting depth responses to elevated CO</w:t>
+        <w:t xml:space="preserve"> on leaf and whole-plant traits. </w:t>
+      </w:r>
+      <w:r>
+        <w:rPr>
+          <w:rFonts w:ascii="Times New Roman" w:hAnsi="Times New Roman" w:cs="Times New Roman"/>
+          <w:color w:val="FF0000"/>
+        </w:rPr>
+        <w:t>M</w:t>
+      </w:r>
+      <w:r>
+        <w:rPr>
+          <w:rFonts w:ascii="Times New Roman" w:hAnsi="Times New Roman" w:cs="Times New Roman"/>
+          <w:color w:val="FF0000"/>
+        </w:rPr>
+        <w:t>odel parsimony was not a design objective</w:t>
+      </w:r>
+      <w:r>
+        <w:rPr>
+          <w:rFonts w:ascii="Times New Roman" w:hAnsi="Times New Roman" w:cs="Times New Roman"/>
+          <w:color w:val="FF0000"/>
+        </w:rPr>
+        <w:t>; rather,</w:t>
+      </w:r>
+      <w:r>
+        <w:rPr>
+          <w:rFonts w:ascii="Times New Roman" w:hAnsi="Times New Roman" w:cs="Times New Roman"/>
+          <w:color w:val="FF0000"/>
+        </w:rPr>
+        <w:t xml:space="preserve"> retaining the full model is necessary</w:t>
+      </w:r>
+      <w:r>
+        <w:rPr>
+          <w:rFonts w:ascii="Times New Roman" w:hAnsi="Times New Roman" w:cs="Times New Roman"/>
+          <w:color w:val="FF0000"/>
+        </w:rPr>
+        <w:t xml:space="preserve"> for determining which of these two hypotheses explains plant responses </w:t>
+      </w:r>
+      <w:r>
+        <w:rPr>
+          <w:rFonts w:ascii="Times New Roman" w:hAnsi="Times New Roman" w:cs="Times New Roman"/>
+          <w:color w:val="FF0000"/>
+        </w:rPr>
+        <w:t>to elevated CO</w:t>
       </w:r>
       <w:r>
         <w:rPr>
@@ -3583,7 +4152,7 @@
           <w:rFonts w:ascii="Times New Roman" w:hAnsi="Times New Roman" w:cs="Times New Roman"/>
           <w:color w:val="FF0000"/>
         </w:rPr>
-        <w:t>, we find it more appropriate to contextualize the belowground carbon allocation results with Iversen et al. (2008). This manuscript shows that root biomass production doubled under elevated CO</w:t>
+        <w:t>. For example, the eco-evolutionary optimality theory predicts that photosynthetic capacity responses to elevated CO</w:t>
       </w:r>
       <w:r>
         <w:rPr>
@@ -3598,122 +4167,7 @@
           <w:rFonts w:ascii="Times New Roman" w:hAnsi="Times New Roman" w:cs="Times New Roman"/>
           <w:color w:val="FF0000"/>
         </w:rPr>
-        <w:t>, a pattern that was associated with reduced fine-root turnover and accelerated fine root mortality that increased ecosystem C and N inputs.</w:t>
-      </w:r>
-    </w:p>
-    <w:p>
-      <w:pPr>
-        <w:spacing w:line="360" w:lineRule="auto"/>
-        <w:rPr>
-          <w:rFonts w:ascii="Times New Roman" w:hAnsi="Times New Roman" w:cs="Times New Roman"/>
-          <w:color w:val="FF0000"/>
-        </w:rPr>
-      </w:pPr>
-    </w:p>
-    <w:p>
-      <w:pPr>
-        <w:spacing w:line="360" w:lineRule="auto"/>
-        <w:rPr>
-          <w:rFonts w:ascii="Times New Roman" w:hAnsi="Times New Roman" w:cs="Times New Roman"/>
-          <w:color w:val="FF0000"/>
-        </w:rPr>
-      </w:pPr>
-      <w:r>
-        <w:rPr>
-          <w:rFonts w:ascii="Times New Roman" w:hAnsi="Times New Roman" w:cs="Times New Roman"/>
-          <w:color w:val="FF0000"/>
-        </w:rPr>
-        <w:t>Finally,</w:t>
-      </w:r>
-      <w:r>
-        <w:rPr>
-          <w:rFonts w:ascii="Times New Roman" w:hAnsi="Times New Roman" w:cs="Times New Roman"/>
-          <w:color w:val="FF0000"/>
-        </w:rPr>
-        <w:t xml:space="preserve"> we acknowledge the limitations of extrapolating these findings to natural systems. While this study does not aim to predict large-scale ecosystem responses, we have added a caveat at the end of the Discussion section emphasizing that a follow-up experiment in a natural setting would provide further insight into how the observed patterns might scale at the community or ecosystem level. This sentence starts on line </w:t>
-      </w:r>
-      <w:r>
-        <w:rPr>
-          <w:rFonts w:ascii="Times New Roman" w:hAnsi="Times New Roman" w:cs="Times New Roman"/>
-          <w:color w:val="FF0000"/>
-          <w:highlight w:val="yellow"/>
-        </w:rPr>
-        <w:t>XX</w:t>
-      </w:r>
-      <w:r>
-        <w:rPr>
-          <w:rFonts w:ascii="Times New Roman" w:hAnsi="Times New Roman" w:cs="Times New Roman"/>
-          <w:color w:val="FF0000"/>
-        </w:rPr>
-        <w:t xml:space="preserve">: </w:t>
-      </w:r>
-    </w:p>
-    <w:p>
-      <w:pPr>
-        <w:spacing w:line="360" w:lineRule="auto"/>
-        <w:rPr>
-          <w:rFonts w:ascii="Times New Roman" w:hAnsi="Times New Roman" w:cs="Times New Roman"/>
-          <w:color w:val="FF0000"/>
-        </w:rPr>
-      </w:pPr>
-    </w:p>
-    <w:p>
-      <w:pPr>
-        <w:spacing w:line="360" w:lineRule="auto"/>
-        <w:ind w:left="720"/>
-        <w:rPr>
-          <w:rFonts w:ascii="Times New Roman" w:hAnsi="Times New Roman" w:cs="Times New Roman"/>
-          <w:color w:val="FF0000"/>
-        </w:rPr>
-      </w:pPr>
-      <w:r>
-        <w:rPr>
-          <w:rFonts w:ascii="Times New Roman" w:hAnsi="Times New Roman" w:cs="Times New Roman"/>
-          <w:color w:val="FF0000"/>
-        </w:rPr>
-        <w:t>“</w:t>
-      </w:r>
-      <w:r>
-        <w:rPr>
-          <w:rFonts w:ascii="Times New Roman" w:hAnsi="Times New Roman" w:cs="Times New Roman"/>
-          <w:color w:val="FF0000"/>
-        </w:rPr>
-        <w:t xml:space="preserve">Importantly, there are inherent limitations </w:t>
-      </w:r>
-      <w:r>
-        <w:rPr>
-          <w:rFonts w:ascii="Times New Roman" w:hAnsi="Times New Roman" w:cs="Times New Roman"/>
-          <w:color w:val="FF0000"/>
-        </w:rPr>
-        <w:t>in</w:t>
-      </w:r>
-      <w:r>
-        <w:rPr>
-          <w:rFonts w:ascii="Times New Roman" w:hAnsi="Times New Roman" w:cs="Times New Roman"/>
-          <w:color w:val="FF0000"/>
-        </w:rPr>
-        <w:t xml:space="preserve"> </w:t>
-      </w:r>
-      <w:r>
-        <w:rPr>
-          <w:rFonts w:ascii="Times New Roman" w:hAnsi="Times New Roman" w:cs="Times New Roman"/>
-          <w:color w:val="FF0000"/>
-        </w:rPr>
-        <w:t xml:space="preserve">using </w:t>
-      </w:r>
-      <w:r>
-        <w:rPr>
-          <w:rFonts w:ascii="Times New Roman" w:hAnsi="Times New Roman" w:cs="Times New Roman"/>
-          <w:color w:val="FF0000"/>
-        </w:rPr>
-        <w:t>a pot experiment to</w:t>
-      </w:r>
-      <w:r>
-        <w:rPr>
-          <w:rFonts w:ascii="Times New Roman" w:hAnsi="Times New Roman" w:cs="Times New Roman"/>
-          <w:color w:val="FF0000"/>
-        </w:rPr>
-        <w:t xml:space="preserve"> make inferences about how nitrogen availability modifies community- or ecosystem-level responses to elevated CO</w:t>
+        <w:t xml:space="preserve"> should be independent of nitrogen fertilization and inoculation treatments, while the nitrogen limitation hypothesis indicates that whole-plant responses to elevated CO</w:t>
       </w:r>
       <w:r>
         <w:rPr>
@@ -3728,262 +4182,15 @@
           <w:rFonts w:ascii="Times New Roman" w:hAnsi="Times New Roman" w:cs="Times New Roman"/>
           <w:color w:val="FF0000"/>
         </w:rPr>
-        <w:t xml:space="preserve">. While we caution against using this study to make such extrapolations, a similar </w:t>
-      </w:r>
-      <w:r>
-        <w:rPr>
-          <w:rFonts w:ascii="Times New Roman" w:hAnsi="Times New Roman" w:cs="Times New Roman"/>
-          <w:color w:val="FF0000"/>
-        </w:rPr>
-        <w:t xml:space="preserve">conducted under field conditions would help validate the patterns observed here while also providing insight into how resource competition within and across species </w:t>
-      </w:r>
-      <w:r>
-        <w:rPr>
-          <w:rFonts w:ascii="Times New Roman" w:hAnsi="Times New Roman" w:cs="Times New Roman"/>
-          <w:color w:val="FF0000"/>
-        </w:rPr>
-        <w:t xml:space="preserve">may further shape plant responses to </w:t>
-      </w:r>
-      <w:r>
-        <w:rPr>
-          <w:rFonts w:ascii="Times New Roman" w:hAnsi="Times New Roman" w:cs="Times New Roman"/>
-          <w:color w:val="FF0000"/>
-        </w:rPr>
-        <w:t xml:space="preserve">nitrogen availability </w:t>
-      </w:r>
-      <w:r>
-        <w:rPr>
-          <w:rFonts w:ascii="Times New Roman" w:hAnsi="Times New Roman" w:cs="Times New Roman"/>
-          <w:color w:val="FF0000"/>
-        </w:rPr>
-        <w:t>and</w:t>
-      </w:r>
-      <w:r>
-        <w:rPr>
-          <w:rFonts w:ascii="Times New Roman" w:hAnsi="Times New Roman" w:cs="Times New Roman"/>
-          <w:color w:val="FF0000"/>
-        </w:rPr>
-        <w:t xml:space="preserve"> elevated CO</w:t>
-      </w:r>
-      <w:r>
-        <w:rPr>
-          <w:rFonts w:ascii="Times New Roman" w:hAnsi="Times New Roman" w:cs="Times New Roman"/>
-          <w:color w:val="FF0000"/>
-          <w:vertAlign w:val="subscript"/>
-        </w:rPr>
-        <w:t>2</w:t>
-      </w:r>
-      <w:r>
-        <w:rPr>
-          <w:rFonts w:ascii="Times New Roman" w:hAnsi="Times New Roman" w:cs="Times New Roman"/>
-          <w:color w:val="FF0000"/>
-        </w:rPr>
-        <w:t>.</w:t>
-      </w:r>
-      <w:r>
-        <w:rPr>
-          <w:rFonts w:ascii="Times New Roman" w:hAnsi="Times New Roman" w:cs="Times New Roman"/>
-          <w:color w:val="FF0000"/>
-        </w:rPr>
-        <w:t>”</w:t>
-      </w:r>
-    </w:p>
-    <w:p>
-      <w:pPr>
-        <w:spacing w:line="360" w:lineRule="auto"/>
-        <w:rPr>
-          <w:rFonts w:ascii="Times New Roman" w:hAnsi="Times New Roman" w:cs="Times New Roman"/>
-          <w:b/>
-          <w:bCs/>
-          <w:color w:val="000000" w:themeColor="text1"/>
-        </w:rPr>
-      </w:pPr>
-    </w:p>
-    <w:p>
-      <w:pPr>
-        <w:spacing w:line="360" w:lineRule="auto"/>
-        <w:rPr>
-          <w:rFonts w:ascii="Times New Roman" w:hAnsi="Times New Roman" w:cs="Times New Roman"/>
-          <w:b/>
-          <w:bCs/>
-          <w:color w:val="000000" w:themeColor="text1"/>
-        </w:rPr>
-      </w:pPr>
-      <w:r>
-        <w:rPr>
-          <w:rFonts w:ascii="Times New Roman" w:hAnsi="Times New Roman" w:cs="Times New Roman"/>
-          <w:b/>
-          <w:bCs/>
-          <w:color w:val="000000" w:themeColor="text1"/>
-        </w:rPr>
-        <w:t>While well</w:t>
-      </w:r>
-      <w:r>
-        <w:rPr>
-          <w:rFonts w:ascii="Times New Roman" w:hAnsi="Times New Roman" w:cs="Times New Roman"/>
-          <w:b/>
-          <w:bCs/>
-          <w:color w:val="000000" w:themeColor="text1"/>
-        </w:rPr>
-        <w:t>-</w:t>
-      </w:r>
-      <w:r>
-        <w:rPr>
-          <w:rFonts w:ascii="Times New Roman" w:hAnsi="Times New Roman" w:cs="Times New Roman"/>
-          <w:b/>
-          <w:bCs/>
-          <w:color w:val="000000" w:themeColor="text1"/>
-        </w:rPr>
-        <w:t xml:space="preserve">presented and executed, I find the statistics quite clunky. There are a huge number of individual statistical tests, in the region of 100, and all the inferences are based on these tests. A more robust approach would be to use model simplification and inference based on the minimum adequate models (Burnham &amp; Anderson 2002; 2014). Further I’m not sure why the emmeans package is necessary when all information on effect sizes can be calculated from the lmer models – is that how emmeans works? This suggested method doesn’t need to replace the existing method but I would like to hear why the current </w:t>
-      </w:r>
-      <w:r>
-        <w:rPr>
-          <w:rFonts w:ascii="Times New Roman" w:hAnsi="Times New Roman" w:cs="Times New Roman"/>
-          <w:b/>
-          <w:bCs/>
-          <w:color w:val="000000" w:themeColor="text1"/>
+        <w:t xml:space="preserve"> should be </w:t>
+      </w:r>
+      <w:r>
+        <w:rPr>
+          <w:rFonts w:ascii="Times New Roman" w:hAnsi="Times New Roman" w:cs="Times New Roman"/>
+          <w:color w:val="FF0000"/>
         </w:rPr>
         <w:lastRenderedPageBreak/>
-        <w:t>method is used over others and it would be good to at least test how the suggested method influences results.</w:t>
-      </w:r>
-    </w:p>
-    <w:p>
-      <w:pPr>
-        <w:spacing w:line="360" w:lineRule="auto"/>
-        <w:rPr>
-          <w:rFonts w:ascii="Times New Roman" w:hAnsi="Times New Roman" w:cs="Times New Roman"/>
-          <w:color w:val="FF0000"/>
-        </w:rPr>
-      </w:pPr>
-      <w:r>
-        <w:rPr>
-          <w:rFonts w:ascii="Times New Roman" w:hAnsi="Times New Roman" w:cs="Times New Roman"/>
-          <w:color w:val="FF0000"/>
-        </w:rPr>
-        <w:t xml:space="preserve">We appreciate the reviewer’s thoughtful comments regarding model selection and statistical inference. </w:t>
-      </w:r>
-      <w:r>
-        <w:rPr>
-          <w:rFonts w:ascii="Times New Roman" w:hAnsi="Times New Roman" w:cs="Times New Roman"/>
-          <w:color w:val="FF0000"/>
-        </w:rPr>
-        <w:t>While information-theoretic approaches can be valuable for identifying environmental covariates that drive trait variation across time and space, we argue that the full model presented in the manuscript</w:t>
-      </w:r>
-      <w:r>
-        <w:rPr>
-          <w:rFonts w:ascii="Times New Roman" w:hAnsi="Times New Roman" w:cs="Times New Roman"/>
-          <w:color w:val="FF0000"/>
-        </w:rPr>
-        <w:t xml:space="preserve"> already represents</w:t>
-      </w:r>
-      <w:r>
-        <w:rPr>
-          <w:rFonts w:ascii="Times New Roman" w:hAnsi="Times New Roman" w:cs="Times New Roman"/>
-          <w:color w:val="FF0000"/>
-        </w:rPr>
-        <w:t xml:space="preserve"> the minimum adequate model. Our experimental design was explicitly structured to test two existing hypotheses – the eco-evolutionary optimality and nitrogen limitation hypotheses – that explain the effects of elevated CO</w:t>
-      </w:r>
-      <w:r>
-        <w:rPr>
-          <w:rFonts w:ascii="Times New Roman" w:hAnsi="Times New Roman" w:cs="Times New Roman"/>
-          <w:color w:val="FF0000"/>
-          <w:vertAlign w:val="subscript"/>
-        </w:rPr>
-        <w:t>2</w:t>
-      </w:r>
-      <w:r>
-        <w:rPr>
-          <w:rFonts w:ascii="Times New Roman" w:hAnsi="Times New Roman" w:cs="Times New Roman"/>
-          <w:color w:val="FF0000"/>
-        </w:rPr>
-        <w:t xml:space="preserve"> on leaf and whole-plant traits. </w:t>
-      </w:r>
-      <w:r>
-        <w:rPr>
-          <w:rFonts w:ascii="Times New Roman" w:hAnsi="Times New Roman" w:cs="Times New Roman"/>
-          <w:color w:val="FF0000"/>
-        </w:rPr>
-        <w:t>M</w:t>
-      </w:r>
-      <w:r>
-        <w:rPr>
-          <w:rFonts w:ascii="Times New Roman" w:hAnsi="Times New Roman" w:cs="Times New Roman"/>
-          <w:color w:val="FF0000"/>
-        </w:rPr>
-        <w:t>odel parsimony was not a design objective</w:t>
-      </w:r>
-      <w:r>
-        <w:rPr>
-          <w:rFonts w:ascii="Times New Roman" w:hAnsi="Times New Roman" w:cs="Times New Roman"/>
-          <w:color w:val="FF0000"/>
-        </w:rPr>
-        <w:t>; rather,</w:t>
-      </w:r>
-      <w:r>
-        <w:rPr>
-          <w:rFonts w:ascii="Times New Roman" w:hAnsi="Times New Roman" w:cs="Times New Roman"/>
-          <w:color w:val="FF0000"/>
-        </w:rPr>
-        <w:t xml:space="preserve"> retaining the full model is necessary</w:t>
-      </w:r>
-      <w:r>
-        <w:rPr>
-          <w:rFonts w:ascii="Times New Roman" w:hAnsi="Times New Roman" w:cs="Times New Roman"/>
-          <w:color w:val="FF0000"/>
-        </w:rPr>
-        <w:t xml:space="preserve"> for determining which of these two hypotheses explains plant responses </w:t>
-      </w:r>
-      <w:r>
-        <w:rPr>
-          <w:rFonts w:ascii="Times New Roman" w:hAnsi="Times New Roman" w:cs="Times New Roman"/>
-          <w:color w:val="FF0000"/>
-        </w:rPr>
-        <w:t>to elevated CO</w:t>
-      </w:r>
-      <w:r>
-        <w:rPr>
-          <w:rFonts w:ascii="Times New Roman" w:hAnsi="Times New Roman" w:cs="Times New Roman"/>
-          <w:color w:val="FF0000"/>
-          <w:vertAlign w:val="subscript"/>
-        </w:rPr>
-        <w:t>2</w:t>
-      </w:r>
-      <w:r>
-        <w:rPr>
-          <w:rFonts w:ascii="Times New Roman" w:hAnsi="Times New Roman" w:cs="Times New Roman"/>
-          <w:color w:val="FF0000"/>
-        </w:rPr>
-        <w:t>. For example, the eco-evolutionary optimality theory predicts that photosynthetic capacity responses to elevated CO</w:t>
-      </w:r>
-      <w:r>
-        <w:rPr>
-          <w:rFonts w:ascii="Times New Roman" w:hAnsi="Times New Roman" w:cs="Times New Roman"/>
-          <w:color w:val="FF0000"/>
-          <w:vertAlign w:val="subscript"/>
-        </w:rPr>
-        <w:t>2</w:t>
-      </w:r>
-      <w:r>
-        <w:rPr>
-          <w:rFonts w:ascii="Times New Roman" w:hAnsi="Times New Roman" w:cs="Times New Roman"/>
-          <w:color w:val="FF0000"/>
-        </w:rPr>
-        <w:t xml:space="preserve"> should be independent of nitrogen fertilization and inoculation treatments, while the nitrogen limitation hypothesis indicates that whole-plant responses to elevated CO</w:t>
-      </w:r>
-      <w:r>
-        <w:rPr>
-          <w:rFonts w:ascii="Times New Roman" w:hAnsi="Times New Roman" w:cs="Times New Roman"/>
-          <w:color w:val="FF0000"/>
-          <w:vertAlign w:val="subscript"/>
-        </w:rPr>
-        <w:t>2</w:t>
-      </w:r>
-      <w:r>
-        <w:rPr>
-          <w:rFonts w:ascii="Times New Roman" w:hAnsi="Times New Roman" w:cs="Times New Roman"/>
-          <w:color w:val="FF0000"/>
-        </w:rPr>
-        <w:t xml:space="preserve"> should be enhanced with increasing nitrogen fertilization</w:t>
+        <w:t>enhanced with increasing nitrogen fertilization</w:t>
       </w:r>
       <w:r>
         <w:rPr>
@@ -4423,7 +4630,27 @@
           <w:bCs/>
           <w:color w:val="000000" w:themeColor="text1"/>
         </w:rPr>
-        <w:t>Ln 100-103 Is coordination optimal? Has the reduction in Jmax:Vcmax predicted by eco-evo optimality been shown / quantified anywhere? Citation needed and ideally a comparison of the predicted J:V reduction to results obtained here.</w:t>
+        <w:t xml:space="preserve">Ln 100-103 Is coordination </w:t>
+      </w:r>
+      <w:proofErr w:type="gramStart"/>
+      <w:r>
+        <w:rPr>
+          <w:rFonts w:ascii="Times New Roman" w:hAnsi="Times New Roman" w:cs="Times New Roman"/>
+          <w:b/>
+          <w:bCs/>
+          <w:color w:val="000000" w:themeColor="text1"/>
+        </w:rPr>
+        <w:t>optimal?</w:t>
+      </w:r>
+      <w:proofErr w:type="gramEnd"/>
+      <w:r>
+        <w:rPr>
+          <w:rFonts w:ascii="Times New Roman" w:hAnsi="Times New Roman" w:cs="Times New Roman"/>
+          <w:b/>
+          <w:bCs/>
+          <w:color w:val="000000" w:themeColor="text1"/>
+        </w:rPr>
+        <w:t xml:space="preserve"> Has the reduction in Jmax:Vcmax predicted by eco-evo optimality been shown / quantified anywhere? Citation needed and ideally a comparison of the predicted J:V reduction to results obtained here.</w:t>
       </w:r>
     </w:p>
     <w:p>
@@ -4526,6 +4753,7 @@
           <w:bCs/>
           <w:color w:val="000000" w:themeColor="text1"/>
         </w:rPr>
+        <w:lastRenderedPageBreak/>
         <w:t xml:space="preserve">Ln 163-165 I’m not sure I agree with this in an expanding system. See comment above and Norby 1996; </w:t>
       </w:r>
       <w:proofErr w:type="spellStart"/>
@@ -4749,7 +4977,6 @@
           <w:rFonts w:ascii="Times New Roman" w:hAnsi="Times New Roman" w:cs="Times New Roman"/>
           <w:color w:val="FF0000"/>
         </w:rPr>
-        <w:lastRenderedPageBreak/>
         <w:t>“</w:t>
       </w:r>
       <w:r>
@@ -4892,21 +5119,7 @@
             <w:rStyle w:val="Hyperlink"/>
             <w:rFonts w:ascii="Times New Roman" w:hAnsi="Times New Roman" w:cs="Times New Roman"/>
           </w:rPr>
-          <w:t>https://doi.org/10</w:t>
-        </w:r>
-        <w:r>
-          <w:rPr>
-            <w:rStyle w:val="Hyperlink"/>
-            <w:rFonts w:ascii="Times New Roman" w:hAnsi="Times New Roman" w:cs="Times New Roman"/>
-          </w:rPr>
-          <w:t>.</w:t>
-        </w:r>
-        <w:r>
-          <w:rPr>
-            <w:rStyle w:val="Hyperlink"/>
-            <w:rFonts w:ascii="Times New Roman" w:hAnsi="Times New Roman" w:cs="Times New Roman"/>
-          </w:rPr>
-          <w:t>1890/13-1066.1</w:t>
+          <w:t>https://doi.org/10.1890/13-1066.1</w:t>
         </w:r>
       </w:hyperlink>
       <w:r>
@@ -4930,6 +5143,7 @@
           <w:rFonts w:ascii="Times New Roman" w:hAnsi="Times New Roman" w:cs="Times New Roman"/>
           <w:color w:val="000000" w:themeColor="text1"/>
         </w:rPr>
+        <w:lastRenderedPageBreak/>
         <w:t>Burnham, K.P., Anderson, D., 2002. Model Selection and Multi-Model Inference, 2nd ed. Springer, New York, NY.</w:t>
       </w:r>
       <w:r>
@@ -5649,6 +5863,7 @@
   <w:style w:type="character" w:default="1" w:styleId="DefaultParagraphFont">
     <w:name w:val="Default Paragraph Font"/>
     <w:uiPriority w:val="1"/>
+    <w:semiHidden/>
     <w:unhideWhenUsed/>
   </w:style>
   <w:style w:type="table" w:default="1" w:styleId="TableNormal">
@@ -6128,10 +6343,12 @@
   </w:compat>
   <w:rsids>
     <w:rsidRoot w:val="00427250"/>
+    <w:rsid w:val="00106EDA"/>
     <w:rsid w:val="00427250"/>
     <w:rsid w:val="006D3DD0"/>
     <w:rsid w:val="00741166"/>
     <w:rsid w:val="008D1C25"/>
+    <w:rsid w:val="00A5045F"/>
     <w:rsid w:val="00E1003B"/>
     <w:rsid w:val="00EE2AB7"/>
   </w:rsids>

</xml_diff>

<commit_message>
add revisions as sent to Nick, Zinny
</commit_message>
<xml_diff>
--- a/working_drafts/jxb_submission/revision/NxCO2xI_rtr_v0.1.docx
+++ b/working_drafts/jxb_submission/revision/NxCO2xI_rtr_v0.1.docx
@@ -111,6 +111,7 @@
           <w:rFonts w:cs="Times New Roman"/>
         </w:rPr>
       </w:pPr>
+      <w:proofErr w:type="gramStart"/>
       <w:r>
         <w:rPr>
           <w:rFonts w:cs="Times New Roman"/>
@@ -128,7 +129,14 @@
         <w:rPr>
           <w:rFonts w:cs="Times New Roman"/>
         </w:rPr>
-        <w:t>, 2025</w:t>
+        <w:t>,</w:t>
+      </w:r>
+      <w:proofErr w:type="gramEnd"/>
+      <w:r>
+        <w:rPr>
+          <w:rFonts w:cs="Times New Roman"/>
+        </w:rPr>
+        <w:t xml:space="preserve"> 2025</w:t>
       </w:r>
     </w:p>
     <w:p>
@@ -313,7 +321,7 @@
         <w:rPr>
           <w:rFonts w:cs="Times New Roman"/>
         </w:rPr>
-        <w:t>their overall positive remarks on our study. In response</w:t>
+        <w:t>their positive remarks on our study. In response</w:t>
       </w:r>
       <w:r>
         <w:rPr>
@@ -494,14 +502,6 @@
         <w:lastRenderedPageBreak/>
         <w:t>Response to Editor and Reviewer Feedback</w:t>
       </w:r>
-    </w:p>
-    <w:p>
-      <w:pPr>
-        <w:spacing w:after="120" w:line="360" w:lineRule="auto"/>
-        <w:rPr>
-          <w:rFonts w:cs="Times New Roman"/>
-        </w:rPr>
-      </w:pPr>
     </w:p>
     <w:p>
       <w:pPr>
@@ -689,7 +689,27 @@
           <w:bCs/>
           <w:color w:val="000000"/>
         </w:rPr>
-        <w:t>if you feel you will need longer please reply to this e-mail to let the editorial staff know.</w:t>
+        <w:t xml:space="preserve">if you feel you will need </w:t>
+      </w:r>
+      <w:proofErr w:type="gramStart"/>
+      <w:r>
+        <w:rPr>
+          <w:rFonts w:cs="Times New Roman"/>
+          <w:b/>
+          <w:bCs/>
+          <w:color w:val="000000"/>
+        </w:rPr>
+        <w:t>longer</w:t>
+      </w:r>
+      <w:proofErr w:type="gramEnd"/>
+      <w:r>
+        <w:rPr>
+          <w:rFonts w:cs="Times New Roman"/>
+          <w:b/>
+          <w:bCs/>
+          <w:color w:val="000000"/>
+        </w:rPr>
+        <w:t xml:space="preserve"> please reply to this e-mail to let the editorial staff know.</w:t>
       </w:r>
     </w:p>
     <w:p>
@@ -733,7 +753,22 @@
           <w:rFonts w:cs="Times New Roman"/>
           <w:color w:val="FF0000"/>
         </w:rPr>
-        <w:t xml:space="preserve">added a statement calling for future work using a similar experimental approach in natural settings. Additionally, we have considered the alternative statistical approach suggested from the second reviewer. However, have decided to not implement an information-theoretic approach to simplify models due to the </w:t>
+        <w:t>added a statement calling for future work using a similar experimental approach in natural settings. Additionally, we have considered the alternative statistical approach suggested from the second reviewer. However, have decided to not implement an information-theoretic approach to simplify models due to the fact that null treatment responses are just as informative in making inferences about whether eco-evolutionary optimality or nitrogen limitation drives plant responses to elevated CO</w:t>
+      </w:r>
+      <w:r>
+        <w:rPr>
+          <w:rFonts w:cs="Times New Roman"/>
+          <w:color w:val="FF0000"/>
+          <w:vertAlign w:val="subscript"/>
+        </w:rPr>
+        <w:t>2</w:t>
+      </w:r>
+      <w:r>
+        <w:rPr>
+          <w:rFonts w:cs="Times New Roman"/>
+          <w:color w:val="FF0000"/>
+        </w:rPr>
+        <w:t xml:space="preserve"> as </w:t>
       </w:r>
       <w:r>
         <w:rPr>
@@ -741,29 +776,28 @@
           <w:color w:val="FF0000"/>
         </w:rPr>
         <w:lastRenderedPageBreak/>
-        <w:t>fact that null treatment responses are just as informative in making inferences about whether eco-evolutionary optimality or nitrogen limitation drives plant responses to elevated CO</w:t>
-      </w:r>
-      <w:r>
-        <w:rPr>
-          <w:rFonts w:cs="Times New Roman"/>
-          <w:color w:val="FF0000"/>
-          <w:vertAlign w:val="subscript"/>
-        </w:rPr>
-        <w:t>2</w:t>
-      </w:r>
-      <w:r>
-        <w:rPr>
-          <w:rFonts w:cs="Times New Roman"/>
-          <w:color w:val="FF0000"/>
-        </w:rPr>
-        <w:t xml:space="preserve"> as significant treatment responses</w:t>
-      </w:r>
-      <w:r>
-        <w:rPr>
-          <w:rFonts w:cs="Times New Roman"/>
-          <w:color w:val="FF0000"/>
-        </w:rPr>
-        <w:t xml:space="preserve">. Moreover, we contend that the minimum adequate model needed to test hypotheses is the full model presented in the manuscript. </w:t>
+        <w:t>significant treatment responses</w:t>
+      </w:r>
+      <w:r>
+        <w:rPr>
+          <w:rFonts w:cs="Times New Roman"/>
+          <w:color w:val="FF0000"/>
+        </w:rPr>
+        <w:t xml:space="preserve">. </w:t>
+      </w:r>
+      <w:r>
+        <w:rPr>
+          <w:rFonts w:cs="Times New Roman"/>
+          <w:color w:val="FF0000"/>
+        </w:rPr>
+        <w:t>W</w:t>
+      </w:r>
+      <w:r>
+        <w:rPr>
+          <w:rFonts w:cs="Times New Roman"/>
+          <w:color w:val="FF0000"/>
+        </w:rPr>
+        <w:t xml:space="preserve">e contend that the minimum adequate model needed to test hypotheses is the full model presented in the manuscript. </w:t>
       </w:r>
       <w:r>
         <w:rPr>
@@ -791,7 +825,7 @@
           <w:rFonts w:cs="Times New Roman"/>
           <w:color w:val="FF0000"/>
         </w:rPr>
-        <w:t>We feel these changes have improved the interpretation of the paper and the clarity of the paper’s main message. Below, please find our responses to each of the reviewer’s comments.</w:t>
+        <w:t>We feel these changes have improved the interpretation and clarity of the paper’s main message. Below, please find our responses to each of the reviewer’s comments.</w:t>
       </w:r>
     </w:p>
     <w:p>
@@ -842,7 +876,47 @@
           <w:bCs/>
           <w:color w:val="000000" w:themeColor="text1"/>
         </w:rPr>
-        <w:t>In this study, the researchers used a nitrogen-fixing soybean plant to test two main hypotheses (nitrogen limitation and eco-evolutionary theories) that are used to explain the response of C3 plants to elevated CO2 with respect to leaf photosynthetic and respiratory traits as well as whole-plant productivity. In one group of plants they used non-inoculated plants and the second group of plants was inoculated with nitrogen-fixing bacteria. These two groups of plants received nine levels of nitrogen fertilization, and half of them were exposed to elevated CO2 of 1000 ppm and the second group at ambient CO2. The main findings of the study were that photosynthetic capacity (Vcmax and Jmax) acclimated with elevated CO2 by decreasing, regardless of the nitrogen fertilization treatments, supporting the eco-evolutionary (optimality theory), while at whole plant level, nitrogen fertilization enhanced leaf and biomass production, supporting the nitrogen limitation theory. In my opinion, this study was carefully designed to evaluate thoroughly these two theories that are often used interchangeably to explain both physiological and whole-plant responses to elevated CO2 therefore, I was impressed by this careful experimental design. The statistical models was also appropriate. However, throughout the method sections, the authors did not specify replicates used in N fertilization treatments, making it hard to fully understand the strength of the stats…My overall comments to the manuscript are rather minor and I believe this work will advance our understanding on the responses of plants to elevated CO2 in relation to nitrogen availability.</w:t>
+        <w:t xml:space="preserve">In this study, the researchers used a nitrogen-fixing soybean plant to test two main hypotheses (nitrogen limitation and eco-evolutionary theories) that are used to explain the response of C3 plants to elevated CO2 with respect to leaf photosynthetic and respiratory traits as well as whole-plant productivity. In one group of plants they used non-inoculated </w:t>
+      </w:r>
+      <w:proofErr w:type="gramStart"/>
+      <w:r>
+        <w:rPr>
+          <w:rFonts w:cs="Times New Roman"/>
+          <w:b/>
+          <w:bCs/>
+          <w:color w:val="000000" w:themeColor="text1"/>
+        </w:rPr>
+        <w:t>plants</w:t>
+      </w:r>
+      <w:proofErr w:type="gramEnd"/>
+      <w:r>
+        <w:rPr>
+          <w:rFonts w:cs="Times New Roman"/>
+          <w:b/>
+          <w:bCs/>
+          <w:color w:val="000000" w:themeColor="text1"/>
+        </w:rPr>
+        <w:t xml:space="preserve"> and the second group of plants was inoculated with nitrogen-fixing bacteria. These two groups of plants received nine levels of nitrogen fertilization, and half of them were exposed to elevated CO2 of 1000 ppm and the second group at ambient CO2. The main findings of the study were that photosynthetic capacity (Vcmax and Jmax) acclimated with elevated CO2 by decreasing, regardless of the nitrogen fertilization treatments, supporting the eco-evolutionary (optimality theory), while at whole plant level, nitrogen fertilization enhanced leaf and biomass production, supporting the nitrogen limitation theory. In my opinion, this study was carefully designed to evaluate thoroughly these two theories that are often used interchangeably to explain both physiological and whole-plant responses to elevated CO2 therefore, I was impressed by this careful experimental design. The statistical models </w:t>
+      </w:r>
+      <w:proofErr w:type="gramStart"/>
+      <w:r>
+        <w:rPr>
+          <w:rFonts w:cs="Times New Roman"/>
+          <w:b/>
+          <w:bCs/>
+          <w:color w:val="000000" w:themeColor="text1"/>
+        </w:rPr>
+        <w:t>was</w:t>
+      </w:r>
+      <w:proofErr w:type="gramEnd"/>
+      <w:r>
+        <w:rPr>
+          <w:rFonts w:cs="Times New Roman"/>
+          <w:b/>
+          <w:bCs/>
+          <w:color w:val="000000" w:themeColor="text1"/>
+        </w:rPr>
+        <w:t xml:space="preserve"> also appropriate. However, throughout the method sections, the authors did not specify replicates used in N fertilization treatments, making it hard to fully understand the strength of the stats…My overall comments to the manuscript are rather minor and I believe this work will advance our understanding on the responses of plants to elevated CO2 in relation to nitrogen availability.</w:t>
       </w:r>
     </w:p>
     <w:p>
@@ -895,7 +969,21 @@
           <w:rFonts w:cs="Times New Roman"/>
           <w:color w:val="FF0000"/>
         </w:rPr>
-        <w:t xml:space="preserve">our response to this in one of the line comments below. To summarize our changes, the revised manuscript now </w:t>
+        <w:t xml:space="preserve">our response to this in one of the line comments below. To summarize our changes, the revised manuscript now includes an explicit explanation of the replication scheme used for the </w:t>
+      </w:r>
+      <w:r>
+        <w:rPr>
+          <w:rFonts w:cs="Times New Roman"/>
+          <w:color w:val="FF0000"/>
+        </w:rPr>
+        <w:t>nitrogen</w:t>
+      </w:r>
+      <w:r>
+        <w:rPr>
+          <w:rFonts w:cs="Times New Roman"/>
+          <w:color w:val="FF0000"/>
+        </w:rPr>
+        <w:t xml:space="preserve"> fertilization </w:t>
       </w:r>
       <w:r>
         <w:rPr>
@@ -903,21 +991,7 @@
           <w:color w:val="FF0000"/>
         </w:rPr>
         <w:lastRenderedPageBreak/>
-        <w:t xml:space="preserve">includes an explicit explanation of the replication scheme used for the </w:t>
-      </w:r>
-      <w:r>
-        <w:rPr>
-          <w:rFonts w:cs="Times New Roman"/>
-          <w:color w:val="FF0000"/>
-        </w:rPr>
-        <w:t>nitrogen</w:t>
-      </w:r>
-      <w:r>
-        <w:rPr>
-          <w:rFonts w:cs="Times New Roman"/>
-          <w:color w:val="FF0000"/>
-        </w:rPr>
-        <w:t xml:space="preserve"> fertilization treatments</w:t>
+        <w:t>treatments</w:t>
       </w:r>
       <w:r>
         <w:rPr>
@@ -1013,7 +1087,27 @@
           <w:bCs/>
           <w:color w:val="000000" w:themeColor="text1"/>
         </w:rPr>
-        <w:t>Line 81 – 84: Please use these results from the Flakaliden experiment that demonstrated this empirically (Sigurdsson et al., 2013)</w:t>
+        <w:t xml:space="preserve">Line 81 – 84: Please use these results from the </w:t>
+      </w:r>
+      <w:proofErr w:type="spellStart"/>
+      <w:r>
+        <w:rPr>
+          <w:rFonts w:cs="Times New Roman"/>
+          <w:b/>
+          <w:bCs/>
+          <w:color w:val="000000" w:themeColor="text1"/>
+        </w:rPr>
+        <w:t>Flakaliden</w:t>
+      </w:r>
+      <w:proofErr w:type="spellEnd"/>
+      <w:r>
+        <w:rPr>
+          <w:rFonts w:cs="Times New Roman"/>
+          <w:b/>
+          <w:bCs/>
+          <w:color w:val="000000" w:themeColor="text1"/>
+        </w:rPr>
+        <w:t xml:space="preserve"> experiment that demonstrated this empirically (Sigurdsson et al., 2013)</w:t>
       </w:r>
     </w:p>
     <w:p>
@@ -1079,7 +1173,7 @@
           <w:rFonts w:cs="Times New Roman"/>
           <w:color w:val="FF0000"/>
         </w:rPr>
-        <w:t xml:space="preserve">on total biomass and total leaf area </w:t>
+        <w:t xml:space="preserve">on total leaf area </w:t>
       </w:r>
       <w:r>
         <w:rPr>
@@ -1552,7 +1646,14 @@
           <w:rFonts w:cs="Times New Roman"/>
           <w:color w:val="FF0000"/>
         </w:rPr>
-        <w:t xml:space="preserve">-by-inoculation combination </w:t>
+        <w:t xml:space="preserve">-by-inoculation combination was assessed and drawn using a maximum of 36 data points. However, we removed </w:t>
+      </w:r>
+      <w:r>
+        <w:rPr>
+          <w:rFonts w:cs="Times New Roman"/>
+          <w:color w:val="FF0000"/>
+        </w:rPr>
+        <w:t xml:space="preserve">16 </w:t>
       </w:r>
       <w:r>
         <w:rPr>
@@ -1560,20 +1661,6 @@
           <w:color w:val="FF0000"/>
         </w:rPr>
         <w:lastRenderedPageBreak/>
-        <w:t xml:space="preserve">was assessed and drawn using a maximum of 36 data points. However, we removed </w:t>
-      </w:r>
-      <w:r>
-        <w:rPr>
-          <w:rFonts w:cs="Times New Roman"/>
-          <w:color w:val="FF0000"/>
-        </w:rPr>
-        <w:t xml:space="preserve">16 </w:t>
-      </w:r>
-      <w:r>
-        <w:rPr>
-          <w:rFonts w:cs="Times New Roman"/>
-          <w:color w:val="FF0000"/>
-        </w:rPr>
         <w:t xml:space="preserve">uninoculated individuals who had formed root nodules. </w:t>
       </w:r>
       <w:r>
@@ -1654,7 +1741,21 @@
           <w:rFonts w:cs="Times New Roman"/>
           <w:color w:val="FF0000"/>
         </w:rPr>
-        <w:t>-by-inoculation-by-N fertilization combination (</w:t>
+        <w:t>-by-inoculation-by-</w:t>
+      </w:r>
+      <w:r>
+        <w:rPr>
+          <w:rFonts w:cs="Times New Roman"/>
+          <w:color w:val="FF0000"/>
+        </w:rPr>
+        <w:t>nitrogen</w:t>
+      </w:r>
+      <w:r>
+        <w:rPr>
+          <w:rFonts w:cs="Times New Roman"/>
+          <w:color w:val="FF0000"/>
+        </w:rPr>
+        <w:t xml:space="preserve"> fertilization combination (</w:t>
       </w:r>
       <w:r>
         <w:rPr>
@@ -1732,7 +1833,7 @@
           <w:rFonts w:cs="Times New Roman"/>
           <w:color w:val="FF0000"/>
         </w:rPr>
-        <w:t xml:space="preserve">. Table S4 clarifies the exact number of data points used to fit </w:t>
+        <w:t xml:space="preserve">. Table S4 clarifies the number of data points used to fit </w:t>
       </w:r>
       <w:r>
         <w:rPr>
@@ -2598,7 +2699,7 @@
           <w:rFonts w:cs="Times New Roman"/>
           <w:color w:val="FF0000"/>
         </w:rPr>
-        <w:t xml:space="preserve"> is also often classified as a short-day crop species, meaning that flowering and the onset </w:t>
+        <w:t xml:space="preserve"> is also often classified as a short-day crop species, meaning that flowering and the onset of reproduction can be induced with an increase in nighttime duration. Thus, the long </w:t>
       </w:r>
       <w:r>
         <w:rPr>
@@ -2606,7 +2707,7 @@
           <w:color w:val="FF0000"/>
         </w:rPr>
         <w:lastRenderedPageBreak/>
-        <w:t xml:space="preserve">of reproduction can be induced with an increase in nighttime duration. Thus, the long photoperiod also allowed us to inhibit the onset of reproduction, further maximizing biomass accumulation during the growth period by maximizing the time experimental plants spent in their vegetative growth phase. A shorter daylength may have resulted in the experiment needing to be harvested earlier, but we do not suspect that any changes to photoperiod would have modified our results. </w:t>
+        <w:t xml:space="preserve">photoperiod also allowed us to inhibit the onset of reproduction, further maximizing biomass accumulation during the growth period by maximizing the time experimental plants spent in their vegetative growth phase. A shorter daylength may have resulted in the experiment needing to be harvested earlier, but we do not suspect that any changes to photoperiod would have modified our results. </w:t>
       </w:r>
     </w:p>
     <w:p>
@@ -2736,7 +2837,27 @@
           <w:bCs/>
           <w:color w:val="000000" w:themeColor="text1"/>
         </w:rPr>
-        <w:t>Line 334: again you need to specify the exact number of replicates used to understand the power of the statistical analyses</w:t>
+        <w:t xml:space="preserve">Line 334: </w:t>
+      </w:r>
+      <w:proofErr w:type="gramStart"/>
+      <w:r>
+        <w:rPr>
+          <w:rFonts w:cs="Times New Roman"/>
+          <w:b/>
+          <w:bCs/>
+          <w:color w:val="000000" w:themeColor="text1"/>
+        </w:rPr>
+        <w:t>again</w:t>
+      </w:r>
+      <w:proofErr w:type="gramEnd"/>
+      <w:r>
+        <w:rPr>
+          <w:rFonts w:cs="Times New Roman"/>
+          <w:b/>
+          <w:bCs/>
+          <w:color w:val="000000" w:themeColor="text1"/>
+        </w:rPr>
+        <w:t xml:space="preserve"> you need to specify the exact number of replicates used to understand the power of the statistical analyses</w:t>
       </w:r>
     </w:p>
     <w:p>
@@ -2989,7 +3110,22 @@
           <w:rFonts w:cs="Times New Roman"/>
           <w:color w:val="FF0000"/>
         </w:rPr>
-        <w:t xml:space="preserve"> on total leaf area or total biomass under low N fertilization in the uninoculated plants. Indeed, while pairwise </w:t>
+        <w:t xml:space="preserve"> on total leaf area or total biomass under low N fertilization in the uninoculated plants. Indeed, while pairwise comparisons indicate that elevated CO</w:t>
+      </w:r>
+      <w:r>
+        <w:rPr>
+          <w:rFonts w:cs="Times New Roman"/>
+          <w:color w:val="FF0000"/>
+          <w:vertAlign w:val="subscript"/>
+        </w:rPr>
+        <w:t>2</w:t>
+      </w:r>
+      <w:r>
+        <w:rPr>
+          <w:rFonts w:cs="Times New Roman"/>
+          <w:color w:val="FF0000"/>
+        </w:rPr>
+        <w:t xml:space="preserve"> increased total biomass in uninoculated individuals even </w:t>
       </w:r>
       <w:r>
         <w:rPr>
@@ -2997,22 +3133,7 @@
           <w:color w:val="FF0000"/>
         </w:rPr>
         <w:lastRenderedPageBreak/>
-        <w:t>comparisons indicate that elevated CO</w:t>
-      </w:r>
-      <w:r>
-        <w:rPr>
-          <w:rFonts w:cs="Times New Roman"/>
-          <w:color w:val="FF0000"/>
-          <w:vertAlign w:val="subscript"/>
-        </w:rPr>
-        <w:t>2</w:t>
-      </w:r>
-      <w:r>
-        <w:rPr>
-          <w:rFonts w:cs="Times New Roman"/>
-          <w:color w:val="FF0000"/>
-        </w:rPr>
-        <w:t xml:space="preserve"> increased total biomass in uninoculated individuals even under 0 ppm N (Tukey: </w:t>
+        <w:t xml:space="preserve">under 0 ppm N (Tukey: </w:t>
       </w:r>
       <w:r>
         <w:rPr>
@@ -3326,7 +3447,23 @@
           <w:bCs/>
           <w:color w:val="FF0000"/>
         </w:rPr>
-        <w:t xml:space="preserve"> treatment on total leaf area and total biomass under low nitrogen fertilization were likely due to plants being unable to satisfy demand for soil nitrogen</w:t>
+        <w:t xml:space="preserve"> treatment on total leaf area under low nitrogen fertilization </w:t>
+      </w:r>
+      <w:r>
+        <w:rPr>
+          <w:rFonts w:cs="Times New Roman"/>
+          <w:bCs/>
+          <w:color w:val="FF0000"/>
+        </w:rPr>
+        <w:t>may have been</w:t>
+      </w:r>
+      <w:r>
+        <w:rPr>
+          <w:rFonts w:cs="Times New Roman"/>
+          <w:bCs/>
+          <w:color w:val="FF0000"/>
+        </w:rPr>
+        <w:t xml:space="preserve"> due to plants being unable to satisfy demand for soil nitrogen</w:t>
       </w:r>
       <w:r>
         <w:rPr>
@@ -3475,7 +3612,71 @@
           <w:rFonts w:cs="Times New Roman"/>
           <w:color w:val="000000" w:themeColor="text1"/>
         </w:rPr>
-        <w:t>Feng Z, Rütting T, Pleijel H, Wallin G, Reich PB, Kammann CI, Newton PCD, Kobayashi K, Luo Y, Uddling J. 2015. Constraints to nitrogen acquisition of terrestrial plants under elevated CO</w:t>
+        <w:t xml:space="preserve">Feng Z, </w:t>
+      </w:r>
+      <w:proofErr w:type="spellStart"/>
+      <w:r>
+        <w:rPr>
+          <w:rFonts w:cs="Times New Roman"/>
+          <w:color w:val="000000" w:themeColor="text1"/>
+        </w:rPr>
+        <w:t>Rütting</w:t>
+      </w:r>
+      <w:proofErr w:type="spellEnd"/>
+      <w:r>
+        <w:rPr>
+          <w:rFonts w:cs="Times New Roman"/>
+          <w:color w:val="000000" w:themeColor="text1"/>
+        </w:rPr>
+        <w:t xml:space="preserve"> T, </w:t>
+      </w:r>
+      <w:proofErr w:type="spellStart"/>
+      <w:r>
+        <w:rPr>
+          <w:rFonts w:cs="Times New Roman"/>
+          <w:color w:val="000000" w:themeColor="text1"/>
+        </w:rPr>
+        <w:t>Pleijel</w:t>
+      </w:r>
+      <w:proofErr w:type="spellEnd"/>
+      <w:r>
+        <w:rPr>
+          <w:rFonts w:cs="Times New Roman"/>
+          <w:color w:val="000000" w:themeColor="text1"/>
+        </w:rPr>
+        <w:t xml:space="preserve"> H, Wallin G, Reich PB, </w:t>
+      </w:r>
+      <w:proofErr w:type="spellStart"/>
+      <w:r>
+        <w:rPr>
+          <w:rFonts w:cs="Times New Roman"/>
+          <w:color w:val="000000" w:themeColor="text1"/>
+        </w:rPr>
+        <w:t>Kammann</w:t>
+      </w:r>
+      <w:proofErr w:type="spellEnd"/>
+      <w:r>
+        <w:rPr>
+          <w:rFonts w:cs="Times New Roman"/>
+          <w:color w:val="000000" w:themeColor="text1"/>
+        </w:rPr>
+        <w:t xml:space="preserve"> CI, Newton PCD, Kobayashi K, Luo Y, </w:t>
+      </w:r>
+      <w:proofErr w:type="spellStart"/>
+      <w:r>
+        <w:rPr>
+          <w:rFonts w:cs="Times New Roman"/>
+          <w:color w:val="000000" w:themeColor="text1"/>
+        </w:rPr>
+        <w:t>Uddling</w:t>
+      </w:r>
+      <w:proofErr w:type="spellEnd"/>
+      <w:r>
+        <w:rPr>
+          <w:rFonts w:cs="Times New Roman"/>
+          <w:color w:val="000000" w:themeColor="text1"/>
+        </w:rPr>
+        <w:t xml:space="preserve"> J. 2015. Constraints to nitrogen acquisition of terrestrial plants under elevated CO</w:t>
       </w:r>
       <w:r>
         <w:rPr>
@@ -3515,7 +3716,23 @@
           <w:rFonts w:cs="Times New Roman"/>
           <w:color w:val="000000" w:themeColor="text1"/>
         </w:rPr>
-        <w:t>Sigurdsson BD, Medhurst JL, Wallin G, Eggertsson O, Linder S. 2013. Growth of mature boreal Norway spruce was not affected by elevated [CO</w:t>
+        <w:t xml:space="preserve">Sigurdsson BD, Medhurst JL, Wallin G, </w:t>
+      </w:r>
+      <w:proofErr w:type="spellStart"/>
+      <w:r>
+        <w:rPr>
+          <w:rFonts w:cs="Times New Roman"/>
+          <w:color w:val="000000" w:themeColor="text1"/>
+        </w:rPr>
+        <w:t>Eggertsson</w:t>
+      </w:r>
+      <w:proofErr w:type="spellEnd"/>
+      <w:r>
+        <w:rPr>
+          <w:rFonts w:cs="Times New Roman"/>
+          <w:color w:val="000000" w:themeColor="text1"/>
+        </w:rPr>
+        <w:t xml:space="preserve"> O, Linder S. 2013. Growth of mature boreal Norway spruce was not affected by elevated [CO</w:t>
       </w:r>
       <w:r>
         <w:rPr>
@@ -3561,171 +3778,221 @@
           <w:bCs/>
           <w:color w:val="000000" w:themeColor="text1"/>
         </w:rPr>
+        <w:t>Reviewer 2</w:t>
+      </w:r>
+    </w:p>
+    <w:p>
+      <w:pPr>
+        <w:spacing w:line="360" w:lineRule="auto"/>
+        <w:rPr>
+          <w:rFonts w:cs="Times New Roman"/>
+          <w:b/>
+          <w:bCs/>
+          <w:color w:val="000000" w:themeColor="text1"/>
+        </w:rPr>
+      </w:pPr>
+    </w:p>
+    <w:p>
+      <w:pPr>
+        <w:spacing w:line="360" w:lineRule="auto"/>
+        <w:rPr>
+          <w:rFonts w:cs="Times New Roman"/>
+          <w:b/>
+          <w:bCs/>
+          <w:color w:val="000000" w:themeColor="text1"/>
+        </w:rPr>
+      </w:pPr>
+      <w:r>
+        <w:rPr>
+          <w:rFonts w:cs="Times New Roman"/>
+          <w:b/>
+          <w:bCs/>
+          <w:color w:val="000000" w:themeColor="text1"/>
+        </w:rPr>
+        <w:t xml:space="preserve">Perkowski et </w:t>
+      </w:r>
+      <w:proofErr w:type="spellStart"/>
+      <w:r>
+        <w:rPr>
+          <w:rFonts w:cs="Times New Roman"/>
+          <w:b/>
+          <w:bCs/>
+          <w:color w:val="000000" w:themeColor="text1"/>
+        </w:rPr>
+        <w:t>al’s</w:t>
+      </w:r>
+      <w:proofErr w:type="spellEnd"/>
+      <w:r>
+        <w:rPr>
+          <w:rFonts w:cs="Times New Roman"/>
+          <w:b/>
+          <w:bCs/>
+          <w:color w:val="000000" w:themeColor="text1"/>
+        </w:rPr>
+        <w:t xml:space="preserve"> manuscript present the results of a growth chamber study of the CO2 responses of soybean under varying nitrogen fertilization rates and inoculation or not with N-fixing </w:t>
+      </w:r>
+      <w:proofErr w:type="spellStart"/>
+      <w:r>
+        <w:rPr>
+          <w:rFonts w:cs="Times New Roman"/>
+          <w:b/>
+          <w:bCs/>
+          <w:color w:val="000000" w:themeColor="text1"/>
+        </w:rPr>
+        <w:t>symiotic</w:t>
+      </w:r>
+      <w:proofErr w:type="spellEnd"/>
+      <w:r>
+        <w:rPr>
+          <w:rFonts w:cs="Times New Roman"/>
+          <w:b/>
+          <w:bCs/>
+          <w:color w:val="000000" w:themeColor="text1"/>
+        </w:rPr>
+        <w:t xml:space="preserve"> bacteria. The study comprised 144 plants planted in 6 l pots and treated in 6 growth chambers. The goal was to evaluate three hypotheses related to eco-evo optimality versus nitrogen limitation hypotheses:</w:t>
+      </w:r>
+    </w:p>
+    <w:p>
+      <w:pPr>
+        <w:spacing w:line="360" w:lineRule="auto"/>
+        <w:rPr>
+          <w:rFonts w:cs="Times New Roman"/>
+          <w:b/>
+          <w:bCs/>
+          <w:color w:val="000000" w:themeColor="text1"/>
+        </w:rPr>
+      </w:pPr>
+      <w:r>
+        <w:rPr>
+          <w:rFonts w:cs="Times New Roman"/>
+          <w:b/>
+          <w:bCs/>
+          <w:color w:val="000000" w:themeColor="text1"/>
+        </w:rPr>
+        <w:t>“1) Leaf photosynthetic responses to elevated CO2 will be independent of nitrogen fertilization and inoculation treatment. Instead, elevated CO2 will decrease Vcmax more than Jmax, increasing the ratio of Jmax to Vcmax. This response will increase net photosynthesis rates under growth CO2 conditions by allowing rate-limiting steps to approach optimal coordination while enhancing photosynthetic nitrogen-use efficiency.</w:t>
+      </w:r>
+    </w:p>
+    <w:p>
+      <w:pPr>
+        <w:spacing w:line="360" w:lineRule="auto"/>
+        <w:rPr>
+          <w:rFonts w:cs="Times New Roman"/>
+          <w:b/>
+          <w:bCs/>
+          <w:color w:val="000000" w:themeColor="text1"/>
+        </w:rPr>
+      </w:pPr>
+      <w:r>
+        <w:rPr>
+          <w:rFonts w:cs="Times New Roman"/>
+          <w:b/>
+          <w:bCs/>
+          <w:color w:val="000000" w:themeColor="text1"/>
+        </w:rPr>
+        <w:t>2) Following the nitrogen limitation hypothesis, increasing nitrogen fertilization will enhance the positive effects of elevated CO2 on total leaf area and total biomass. This response will be due to increased belowground carbon allocation and nitrogen uptake and with increasing nitrogen fertilization that will be stronger under elevated CO2. Biomass responses to elevated CO2 will be driven by a greater increase in belowground biomass than aboveground biomass, as plants will invest in resource acquisition strategies to meet the increased whole-plant nitrogen demand for building new tissues.</w:t>
+      </w:r>
+    </w:p>
+    <w:p>
+      <w:pPr>
+        <w:spacing w:line="360" w:lineRule="auto"/>
+        <w:rPr>
+          <w:rFonts w:cs="Times New Roman"/>
+          <w:b/>
+          <w:bCs/>
+          <w:color w:val="000000" w:themeColor="text1"/>
+        </w:rPr>
+      </w:pPr>
+      <w:r>
+        <w:rPr>
+          <w:rFonts w:cs="Times New Roman"/>
+          <w:b/>
+          <w:bCs/>
+          <w:color w:val="000000" w:themeColor="text1"/>
+        </w:rPr>
+        <w:t>3) Following the nitrogen limitation hypothesis, inoculation with nitrogen-fixing bacteria will enhance positive whole-plant responses to elevated CO2. These responses will be strongest under low nitrogen availability, where inoculated plants will invest in nitrogen uptake through symbiotic nitrogen fixation over more costly direct uptake pathways. However, these patterns will diminish with increasing nitrogen fertilization as plants acquire more nitrogen through increasingly less costly direct uptake pathways.”</w:t>
+      </w:r>
+    </w:p>
+    <w:p>
+      <w:pPr>
+        <w:spacing w:line="360" w:lineRule="auto"/>
+        <w:rPr>
+          <w:rFonts w:cs="Times New Roman"/>
+          <w:b/>
+          <w:bCs/>
+          <w:color w:val="000000" w:themeColor="text1"/>
+        </w:rPr>
+      </w:pPr>
+    </w:p>
+    <w:p>
+      <w:pPr>
+        <w:spacing w:line="360" w:lineRule="auto"/>
+        <w:rPr>
+          <w:rFonts w:cs="Times New Roman"/>
+          <w:b/>
+          <w:bCs/>
+          <w:color w:val="000000" w:themeColor="text1"/>
+        </w:rPr>
+      </w:pPr>
+      <w:proofErr w:type="gramStart"/>
+      <w:r>
+        <w:rPr>
+          <w:rFonts w:cs="Times New Roman"/>
+          <w:b/>
+          <w:bCs/>
+          <w:color w:val="000000" w:themeColor="text1"/>
+        </w:rPr>
+        <w:t>Overall</w:t>
+      </w:r>
+      <w:proofErr w:type="gramEnd"/>
+      <w:r>
+        <w:rPr>
+          <w:rFonts w:cs="Times New Roman"/>
+          <w:b/>
+          <w:bCs/>
+          <w:color w:val="000000" w:themeColor="text1"/>
+        </w:rPr>
+        <w:t xml:space="preserve"> the study is well designed, executed, and fairly reported. I have a few overall questions/comments and several minor comments/questions.</w:t>
+      </w:r>
+    </w:p>
+    <w:p>
+      <w:pPr>
+        <w:spacing w:line="360" w:lineRule="auto"/>
+        <w:rPr>
+          <w:rFonts w:cs="Times New Roman"/>
+          <w:b/>
+          <w:bCs/>
+          <w:color w:val="000000" w:themeColor="text1"/>
+        </w:rPr>
+      </w:pPr>
+    </w:p>
+    <w:p>
+      <w:pPr>
+        <w:spacing w:line="360" w:lineRule="auto"/>
+        <w:rPr>
+          <w:rFonts w:cs="Times New Roman"/>
+          <w:b/>
+          <w:bCs/>
+          <w:color w:val="000000" w:themeColor="text1"/>
+        </w:rPr>
+      </w:pPr>
+      <w:r>
+        <w:rPr>
+          <w:rFonts w:cs="Times New Roman"/>
+          <w:b/>
+          <w:bCs/>
+          <w:color w:val="000000" w:themeColor="text1"/>
+        </w:rPr>
+        <w:t xml:space="preserve">I like the comparison and evaluation of the eco-evo optimality hypothesis with the nutrient limitation hypothesis and I find the leaf-scale vs plant-scale results compelling. I wonder though, what does eco-evo optimality theory say about N fertilization outside of CO2 </w:t>
+      </w:r>
+      <w:r>
+        <w:rPr>
+          <w:rFonts w:cs="Times New Roman"/>
+          <w:b/>
+          <w:bCs/>
+          <w:color w:val="000000" w:themeColor="text1"/>
+        </w:rPr>
         <w:lastRenderedPageBreak/>
-        <w:t>Reviewer 2</w:t>
-      </w:r>
-    </w:p>
-    <w:p>
-      <w:pPr>
-        <w:spacing w:line="360" w:lineRule="auto"/>
-        <w:rPr>
-          <w:rFonts w:cs="Times New Roman"/>
-          <w:b/>
-          <w:bCs/>
-          <w:color w:val="000000" w:themeColor="text1"/>
-        </w:rPr>
-      </w:pPr>
-    </w:p>
-    <w:p>
-      <w:pPr>
-        <w:spacing w:line="360" w:lineRule="auto"/>
-        <w:rPr>
-          <w:rFonts w:cs="Times New Roman"/>
-          <w:b/>
-          <w:bCs/>
-          <w:color w:val="000000" w:themeColor="text1"/>
-        </w:rPr>
-      </w:pPr>
-      <w:r>
-        <w:rPr>
-          <w:rFonts w:cs="Times New Roman"/>
-          <w:b/>
-          <w:bCs/>
-          <w:color w:val="000000" w:themeColor="text1"/>
-        </w:rPr>
-        <w:t>Perkowski et al’s manuscript present the results of a growth chamber study of the CO2 responses of soybean under varying nitrogen fertilization rates and inoculation or not with N-fixing symiotic bacteria. The study comprised 144 plants planted in 6 l pots and treated in 6 growth chambers. The goal was to evaluate three hypotheses related to eco-evo optimality versus nitrogen limitation hypotheses:</w:t>
-      </w:r>
-    </w:p>
-    <w:p>
-      <w:pPr>
-        <w:spacing w:line="360" w:lineRule="auto"/>
-        <w:rPr>
-          <w:rFonts w:cs="Times New Roman"/>
-          <w:b/>
-          <w:bCs/>
-          <w:color w:val="000000" w:themeColor="text1"/>
-        </w:rPr>
-      </w:pPr>
-      <w:r>
-        <w:rPr>
-          <w:rFonts w:cs="Times New Roman"/>
-          <w:b/>
-          <w:bCs/>
-          <w:color w:val="000000" w:themeColor="text1"/>
-        </w:rPr>
-        <w:t>“1) Leaf photosynthetic responses to elevated CO2 will be independent of nitrogen fertilization and inoculation treatment. Instead, elevated CO2 will decrease Vcmax more than Jmax, increasing the ratio of Jmax to Vcmax. This response will increase net photosynthesis rates under growth CO2 conditions by allowing rate-limiting steps to approach optimal coordination while enhancing photosynthetic nitrogen-use efficiency.</w:t>
-      </w:r>
-    </w:p>
-    <w:p>
-      <w:pPr>
-        <w:spacing w:line="360" w:lineRule="auto"/>
-        <w:rPr>
-          <w:rFonts w:cs="Times New Roman"/>
-          <w:b/>
-          <w:bCs/>
-          <w:color w:val="000000" w:themeColor="text1"/>
-        </w:rPr>
-      </w:pPr>
-      <w:r>
-        <w:rPr>
-          <w:rFonts w:cs="Times New Roman"/>
-          <w:b/>
-          <w:bCs/>
-          <w:color w:val="000000" w:themeColor="text1"/>
-        </w:rPr>
-        <w:t>2) Following the nitrogen limitation hypothesis, increasing nitrogen fertilization will enhance the positive effects of elevated CO2 on total leaf area and total biomass. This response will be due to increased belowground carbon allocation and nitrogen uptake and with increasing nitrogen fertilization that will be stronger under elevated CO2. Biomass responses to elevated CO2 will be driven by a greater increase in belowground biomass than aboveground biomass, as plants will invest in resource acquisition strategies to meet the increased whole-plant nitrogen demand for building new tissues.</w:t>
-      </w:r>
-    </w:p>
-    <w:p>
-      <w:pPr>
-        <w:spacing w:line="360" w:lineRule="auto"/>
-        <w:rPr>
-          <w:rFonts w:cs="Times New Roman"/>
-          <w:b/>
-          <w:bCs/>
-          <w:color w:val="000000" w:themeColor="text1"/>
-        </w:rPr>
-      </w:pPr>
-      <w:r>
-        <w:rPr>
-          <w:rFonts w:cs="Times New Roman"/>
-          <w:b/>
-          <w:bCs/>
-          <w:color w:val="000000" w:themeColor="text1"/>
-        </w:rPr>
-        <w:t>3) Following the nitrogen limitation hypothesis, inoculation with nitrogen-fixing bacteria will enhance positive whole-plant responses to elevated CO2. These responses will be strongest under low nitrogen availability, where inoculated plants will invest in nitrogen uptake through symbiotic nitrogen fixation over more costly direct uptake pathways. However, these patterns will diminish with increasing nitrogen fertilization as plants acquire more nitrogen through increasingly less costly direct uptake pathways.”</w:t>
-      </w:r>
-    </w:p>
-    <w:p>
-      <w:pPr>
-        <w:spacing w:line="360" w:lineRule="auto"/>
-        <w:rPr>
-          <w:rFonts w:cs="Times New Roman"/>
-          <w:b/>
-          <w:bCs/>
-          <w:color w:val="000000" w:themeColor="text1"/>
-        </w:rPr>
-      </w:pPr>
-    </w:p>
-    <w:p>
-      <w:pPr>
-        <w:spacing w:line="360" w:lineRule="auto"/>
-        <w:rPr>
-          <w:rFonts w:cs="Times New Roman"/>
-          <w:b/>
-          <w:bCs/>
-          <w:color w:val="000000" w:themeColor="text1"/>
-        </w:rPr>
-      </w:pPr>
-      <w:r>
-        <w:rPr>
-          <w:rFonts w:cs="Times New Roman"/>
-          <w:b/>
-          <w:bCs/>
-          <w:color w:val="000000" w:themeColor="text1"/>
-        </w:rPr>
-        <w:t>Overall the study is well designed, executed, and fairly reported. I have a few overall questions/comments and several minor comments/questions.</w:t>
-      </w:r>
-    </w:p>
-    <w:p>
-      <w:pPr>
-        <w:spacing w:line="360" w:lineRule="auto"/>
-        <w:rPr>
-          <w:rFonts w:cs="Times New Roman"/>
-          <w:b/>
-          <w:bCs/>
-          <w:color w:val="000000" w:themeColor="text1"/>
-        </w:rPr>
-      </w:pPr>
-    </w:p>
-    <w:p>
-      <w:pPr>
-        <w:spacing w:line="360" w:lineRule="auto"/>
-        <w:rPr>
-          <w:rFonts w:cs="Times New Roman"/>
-          <w:b/>
-          <w:bCs/>
-          <w:color w:val="000000" w:themeColor="text1"/>
-        </w:rPr>
-      </w:pPr>
-      <w:r>
-        <w:rPr>
-          <w:rFonts w:cs="Times New Roman"/>
-          <w:b/>
-          <w:bCs/>
-          <w:color w:val="000000" w:themeColor="text1"/>
-        </w:rPr>
-        <w:t xml:space="preserve">I like the comparison and evaluation of the eco-evo optimality hypothesis with the nutrient limitation hypothesis and I find the leaf-scale vs plant-scale results compelling. I wonder </w:t>
-      </w:r>
-      <w:r>
-        <w:rPr>
-          <w:rFonts w:cs="Times New Roman"/>
-          <w:b/>
-          <w:bCs/>
-          <w:color w:val="000000" w:themeColor="text1"/>
-        </w:rPr>
-        <w:lastRenderedPageBreak/>
-        <w:t>though, what does eco-evo optimality theory say about N fertilization outside of CO2 treatment? Uninoculated treatments show increases in photosynthetic capacity across board with N fertilization (Fig &amp; table 2). How would this influence the discussion in the “Modeling implications” section?</w:t>
+        <w:t>treatment? Uninoculated treatments show increases in photosynthetic capacity across board with N fertilization (Fig &amp; table 2). How would this influence the discussion in the “Modeling implications” section?</w:t>
       </w:r>
     </w:p>
     <w:p>
@@ -3867,7 +4134,7 @@
         <w:sdtPr>
           <w:rPr>
             <w:rFonts w:cs="Times New Roman"/>
-            <w:color w:val="000000"/>
+            <w:color w:val="FF0000"/>
           </w:rPr>
           <w:tag w:val="MENDELEY_CITATION_v3_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"/>
           <w:id w:val="1358236408"/>
@@ -3879,7 +4146,7 @@
           <w:r>
             <w:rPr>
               <w:rFonts w:eastAsia="Times New Roman" w:cs="Times New Roman"/>
-              <w:color w:val="000000"/>
+              <w:color w:val="FF0000"/>
             </w:rPr>
             <w:t>Stocker et al., 2025)</w:t>
           </w:r>
@@ -4028,7 +4295,14 @@
           <w:rFonts w:cs="Times New Roman"/>
           <w:color w:val="FF0000"/>
         </w:rPr>
-        <w:t>However, such positive effects of nitrogen availability on photosynthetic traits are expected to diminish as nitrogen availability begins to</w:t>
+        <w:t>S</w:t>
+      </w:r>
+      <w:r>
+        <w:rPr>
+          <w:rFonts w:cs="Times New Roman"/>
+          <w:color w:val="FF0000"/>
+        </w:rPr>
+        <w:t>uch positive effects of nitrogen availability on photosynthetic traits are expected to diminish as nitrogen availability begins to</w:t>
       </w:r>
       <w:r>
         <w:rPr>
@@ -4193,7 +4467,49 @@
           <w:rFonts w:cs="Times New Roman"/>
           <w:color w:val="FF0000"/>
         </w:rPr>
-        <w:t xml:space="preserve">Interestingly, we found some evidence </w:t>
+        <w:t>Interestingly, we found some evidence for diminishing return</w:t>
+      </w:r>
+      <w:r>
+        <w:rPr>
+          <w:rFonts w:cs="Times New Roman"/>
+          <w:color w:val="FF0000"/>
+        </w:rPr>
+        <w:t>s</w:t>
+      </w:r>
+      <w:r>
+        <w:rPr>
+          <w:rFonts w:cs="Times New Roman"/>
+          <w:color w:val="FF0000"/>
+        </w:rPr>
+        <w:t xml:space="preserve"> </w:t>
+      </w:r>
+      <w:r>
+        <w:rPr>
+          <w:rFonts w:cs="Times New Roman"/>
+          <w:color w:val="FF0000"/>
+        </w:rPr>
+        <w:t>of</w:t>
+      </w:r>
+      <w:r>
+        <w:rPr>
+          <w:rFonts w:cs="Times New Roman"/>
+          <w:color w:val="FF0000"/>
+        </w:rPr>
+        <w:t xml:space="preserve"> photosynthetic traits as nitrogen fertilization increased</w:t>
+      </w:r>
+      <w:r>
+        <w:rPr>
+          <w:rFonts w:cs="Times New Roman"/>
+          <w:color w:val="FF0000"/>
+        </w:rPr>
+        <w:t xml:space="preserve">. </w:t>
+      </w:r>
+      <w:r>
+        <w:rPr>
+          <w:rFonts w:cs="Times New Roman"/>
+          <w:color w:val="FF0000"/>
+        </w:rPr>
+        <w:t xml:space="preserve">For example, </w:t>
       </w:r>
       <w:r>
         <w:rPr>
@@ -4201,49 +4517,7 @@
           <w:color w:val="FF0000"/>
         </w:rPr>
         <w:lastRenderedPageBreak/>
-        <w:t>for diminishing return</w:t>
-      </w:r>
-      <w:r>
-        <w:rPr>
-          <w:rFonts w:cs="Times New Roman"/>
-          <w:color w:val="FF0000"/>
-        </w:rPr>
-        <w:t>s</w:t>
-      </w:r>
-      <w:r>
-        <w:rPr>
-          <w:rFonts w:cs="Times New Roman"/>
-          <w:color w:val="FF0000"/>
-        </w:rPr>
-        <w:t xml:space="preserve"> </w:t>
-      </w:r>
-      <w:r>
-        <w:rPr>
-          <w:rFonts w:cs="Times New Roman"/>
-          <w:color w:val="FF0000"/>
-        </w:rPr>
-        <w:t>of</w:t>
-      </w:r>
-      <w:r>
-        <w:rPr>
-          <w:rFonts w:cs="Times New Roman"/>
-          <w:color w:val="FF0000"/>
-        </w:rPr>
-        <w:t xml:space="preserve"> photosynthetic traits as nitrogen fertilization increased</w:t>
-      </w:r>
-      <w:r>
-        <w:rPr>
-          <w:rFonts w:cs="Times New Roman"/>
-          <w:color w:val="FF0000"/>
-        </w:rPr>
-        <w:t xml:space="preserve">. </w:t>
-      </w:r>
-      <w:r>
-        <w:rPr>
-          <w:rFonts w:cs="Times New Roman"/>
-          <w:color w:val="FF0000"/>
-        </w:rPr>
-        <w:t xml:space="preserve">For example, uninoculated plants demonstrated smaller increases in </w:t>
+        <w:t xml:space="preserve">uninoculated plants demonstrated smaller increases in </w:t>
       </w:r>
       <w:r>
         <w:rPr>
@@ -4351,14 +4625,7 @@
           <w:rFonts w:cs="Times New Roman"/>
           <w:color w:val="FF0000"/>
         </w:rPr>
-        <w:t>79</w:t>
-      </w:r>
-      <w:r>
-        <w:rPr>
-          <w:rFonts w:cs="Times New Roman"/>
-          <w:color w:val="FF0000"/>
-        </w:rPr>
-        <w:t>% increase</w:t>
+        <w:t>79% increase</w:t>
       </w:r>
       <w:r>
         <w:rPr>
@@ -4379,35 +4646,7 @@
           <w:rFonts w:cs="Times New Roman"/>
           <w:color w:val="FF0000"/>
         </w:rPr>
-        <w:t xml:space="preserve"> This pattern suggests that plants </w:t>
-      </w:r>
-      <w:r>
-        <w:rPr>
-          <w:rFonts w:cs="Times New Roman"/>
-          <w:color w:val="FF0000"/>
-        </w:rPr>
-        <w:t xml:space="preserve">either </w:t>
-      </w:r>
-      <w:r>
-        <w:rPr>
-          <w:rFonts w:cs="Times New Roman"/>
-          <w:color w:val="FF0000"/>
-        </w:rPr>
-        <w:t xml:space="preserve">reached </w:t>
-      </w:r>
-      <w:r>
-        <w:rPr>
-          <w:rFonts w:cs="Times New Roman"/>
-          <w:color w:val="FF0000"/>
-        </w:rPr>
-        <w:t xml:space="preserve">or approached reaching </w:t>
-      </w:r>
-      <w:r>
-        <w:rPr>
-          <w:rFonts w:cs="Times New Roman"/>
-          <w:color w:val="FF0000"/>
-        </w:rPr>
-        <w:t xml:space="preserve">a threshold where nitrogen fertilization satisfied leaf-level demand for photosynthetic enzymes. In contrast, </w:t>
+        <w:t xml:space="preserve"> This pattern suggests that plants reached a threshold where nitrogen fertilization satisfied leaf-level demand for photosynthetic enzymes. In contrast, </w:t>
       </w:r>
       <w:r>
         <w:rPr>
@@ -4512,104 +4751,352 @@
           <w:rFonts w:cs="Times New Roman"/>
           <w:color w:val="FF0000"/>
         </w:rPr>
-        <w:t xml:space="preserve"> fertilization and increasing investment in direct uptake with increasing N fertilization.</w:t>
-      </w:r>
-    </w:p>
-    <w:p>
-      <w:pPr>
-        <w:spacing w:line="360" w:lineRule="auto"/>
-        <w:rPr>
-          <w:rFonts w:cs="Times New Roman"/>
-          <w:color w:val="FF0000"/>
-        </w:rPr>
-      </w:pPr>
-    </w:p>
-    <w:p>
-      <w:pPr>
-        <w:spacing w:line="360" w:lineRule="auto"/>
-        <w:rPr>
-          <w:rFonts w:cs="Times New Roman"/>
-          <w:color w:val="FF0000"/>
-        </w:rPr>
-      </w:pPr>
+        <w:t xml:space="preserve"> fertilization and increasing investment in direct uptake with increasing </w:t>
+      </w:r>
+      <w:r>
+        <w:rPr>
+          <w:rFonts w:cs="Times New Roman"/>
+          <w:color w:val="FF0000"/>
+        </w:rPr>
+        <w:t>nitrogen</w:t>
+      </w:r>
+      <w:r>
+        <w:rPr>
+          <w:rFonts w:cs="Times New Roman"/>
+          <w:color w:val="FF0000"/>
+        </w:rPr>
+        <w:t xml:space="preserve"> fertilization.</w:t>
+      </w:r>
+    </w:p>
+    <w:p>
+      <w:pPr>
+        <w:spacing w:line="360" w:lineRule="auto"/>
+        <w:rPr>
+          <w:rFonts w:cs="Times New Roman"/>
+          <w:color w:val="FF0000"/>
+        </w:rPr>
+      </w:pPr>
+    </w:p>
+    <w:p>
+      <w:pPr>
+        <w:spacing w:line="360" w:lineRule="auto"/>
+        <w:rPr>
+          <w:rFonts w:cs="Times New Roman"/>
+          <w:color w:val="FF0000"/>
+        </w:rPr>
+      </w:pPr>
+      <w:r>
+        <w:rPr>
+          <w:rFonts w:cs="Times New Roman"/>
+          <w:color w:val="FF0000"/>
+        </w:rPr>
+        <w:t xml:space="preserve">These are very interesting patterns and were one of the main reasons we decided to impose a nitrogen fixation manipulation in the experiment. While there are already implicit comments about eco-evolutionary optimality theory predictions across nitrogen availability in the comments, we have added an additional paragraph to this section to explicitly clarify the expected eco-evolutionary optimality expectation. This paragraph starts on line </w:t>
+      </w:r>
       <w:r>
         <w:rPr>
           <w:rFonts w:cs="Times New Roman"/>
           <w:color w:val="FF0000"/>
           <w:highlight w:val="yellow"/>
         </w:rPr>
-        <w:t>These are very interesting patterns and were one of the main reasons we decided to impose a nitrogen fixation manipulation in the experiment.</w:t>
-      </w:r>
-      <w:r>
-        <w:rPr>
-          <w:rFonts w:cs="Times New Roman"/>
-          <w:color w:val="FF0000"/>
-          <w:highlight w:val="yellow"/>
-        </w:rPr>
-        <w:t xml:space="preserve"> There are already comments about the role of </w:t>
-      </w:r>
-      <w:r>
-        <w:rPr>
-          <w:rFonts w:cs="Times New Roman"/>
-          <w:color w:val="FF0000"/>
-          <w:highlight w:val="yellow"/>
-        </w:rPr>
-        <w:t>nitrogen</w:t>
-      </w:r>
-      <w:r>
-        <w:rPr>
-          <w:rFonts w:cs="Times New Roman"/>
-          <w:color w:val="FF0000"/>
-          <w:highlight w:val="yellow"/>
-        </w:rPr>
-        <w:t xml:space="preserve"> fertilization and inoculation status in the </w:t>
-      </w:r>
-      <w:r>
-        <w:rPr>
-          <w:rFonts w:cs="Times New Roman"/>
+        <w:t>XX</w:t>
+      </w:r>
+      <w:r>
+        <w:rPr>
+          <w:rFonts w:cs="Times New Roman"/>
+          <w:color w:val="FF0000"/>
+        </w:rPr>
+        <w:t xml:space="preserve"> and is copied below:</w:t>
+      </w:r>
+    </w:p>
+    <w:p>
+      <w:pPr>
+        <w:spacing w:line="360" w:lineRule="auto"/>
+        <w:rPr>
+          <w:rFonts w:cs="Times New Roman"/>
+          <w:color w:val="FF0000"/>
+        </w:rPr>
+      </w:pPr>
+    </w:p>
+    <w:p>
+      <w:pPr>
+        <w:spacing w:line="360" w:lineRule="auto"/>
+        <w:ind w:left="720"/>
+        <w:rPr>
+          <w:color w:val="FF0000"/>
+        </w:rPr>
+      </w:pPr>
+      <w:r>
+        <w:rPr>
+          <w:rFonts w:cs="Times New Roman"/>
+          <w:color w:val="FF0000"/>
+        </w:rPr>
+        <w:t>“</w:t>
+      </w:r>
+      <w:r>
+        <w:rPr>
+          <w:color w:val="FF0000"/>
+        </w:rPr>
+        <w:t xml:space="preserve">Increasing nitrogen fertilization increased indices of apparent photosynthetic capacity, but this pattern was only observed in uninoculated plants. Moreover, increasing nitrogen fertilization increased </w:t>
+      </w:r>
+      <w:r>
+        <w:rPr>
+          <w:bCs/>
           <w:i/>
           <w:iCs/>
           <w:color w:val="FF0000"/>
-          <w:highlight w:val="yellow"/>
-        </w:rPr>
-        <w:t>Modeling Implications</w:t>
-      </w:r>
-      <w:r>
-        <w:rPr>
-          <w:rFonts w:cs="Times New Roman"/>
-          <w:color w:val="FF0000"/>
-          <w:highlight w:val="yellow"/>
-        </w:rPr>
-        <w:t xml:space="preserve"> sections of the Discussion, although we have added a few sentences that clarify the expected plant response to N fertilization via eco-evolutionary optimality theory.</w:t>
-      </w:r>
-    </w:p>
-    <w:p>
-      <w:pPr>
-        <w:spacing w:line="360" w:lineRule="auto"/>
-        <w:rPr>
-          <w:rFonts w:cs="Times New Roman"/>
-          <w:color w:val="FF0000"/>
-        </w:rPr>
-      </w:pPr>
-    </w:p>
-    <w:p>
-      <w:pPr>
-        <w:spacing w:line="360" w:lineRule="auto"/>
-        <w:rPr>
-          <w:rFonts w:cs="Times New Roman"/>
-          <w:b/>
-          <w:bCs/>
-          <w:color w:val="000000" w:themeColor="text1"/>
-        </w:rPr>
-      </w:pPr>
-      <w:r>
-        <w:rPr>
-          <w:rFonts w:cs="Times New Roman"/>
-          <w:b/>
-          <w:bCs/>
-          <w:color w:val="000000" w:themeColor="text1"/>
-        </w:rPr>
-        <w:t>The root:shoot response to N fert is not linear, especially for the uninoculated treatment (Fig 3) – can this be accounted for in the statistical analysis and how does that modify interpretation of the root:shoot response? Should probably cite Iversen 2010 when mentioning the root response to CO2 literature. Also while I do find these results compelling, they are likely influenced by the fact that they are in pots and can expand resource capture volumes both above and below ground which can influence responses compared to more closed, less disturbed systems (Norby 1996; Körner 2006). This isn’t a deal breaker, just needs some discussion about how this might influence results and how to make inferences at a greater scale / more natural systems.</w:t>
+        </w:rPr>
+        <w:t>N</w:t>
+      </w:r>
+      <w:r>
+        <w:rPr>
+          <w:bCs/>
+          <w:color w:val="FF0000"/>
+          <w:vertAlign w:val="subscript"/>
+        </w:rPr>
+        <w:t>area</w:t>
+      </w:r>
+      <w:r>
+        <w:rPr>
+          <w:bCs/>
+          <w:color w:val="FF0000"/>
+        </w:rPr>
+        <w:t xml:space="preserve"> and </w:t>
+      </w:r>
+      <w:proofErr w:type="spellStart"/>
+      <w:r>
+        <w:rPr>
+          <w:bCs/>
+          <w:i/>
+          <w:iCs/>
+          <w:color w:val="FF0000"/>
+        </w:rPr>
+        <w:t>Chl</w:t>
+      </w:r>
+      <w:r>
+        <w:rPr>
+          <w:bCs/>
+          <w:color w:val="FF0000"/>
+          <w:vertAlign w:val="subscript"/>
+        </w:rPr>
+        <w:t>area</w:t>
+      </w:r>
+      <w:proofErr w:type="spellEnd"/>
+      <w:r>
+        <w:rPr>
+          <w:color w:val="FF0000"/>
+        </w:rPr>
+        <w:t>, but this pattern</w:t>
+      </w:r>
+      <w:r>
+        <w:rPr>
+          <w:bCs/>
+          <w:color w:val="FF0000"/>
+        </w:rPr>
+        <w:t xml:space="preserve"> was also markedly</w:t>
+      </w:r>
+      <w:r>
+        <w:rPr>
+          <w:color w:val="FF0000"/>
+        </w:rPr>
+        <w:t xml:space="preserve"> stronger in uninoculated plants</w:t>
+      </w:r>
+      <w:r>
+        <w:rPr>
+          <w:bCs/>
+          <w:color w:val="FF0000"/>
+        </w:rPr>
+        <w:t xml:space="preserve"> (Fig. 1).</w:t>
+      </w:r>
+      <w:r>
+        <w:rPr>
+          <w:color w:val="FF0000"/>
+        </w:rPr>
+        <w:t xml:space="preserve"> Eco-evolutionary optimality theory predicts that plants should exhibit strong positive effects of increasing nitrogen availability on photosynthetic traits when nitrogen availability is insufficient for satisfying leaf-level demand for building and maintaining photosynthetic enzymes </w:t>
+      </w:r>
+      <w:sdt>
+        <w:sdtPr>
+          <w:rPr>
+            <w:color w:val="FF0000"/>
+          </w:rPr>
+          <w:tag w:val="MENDELEY_CITATION_v3_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"/>
+          <w:id w:val="1398866013"/>
+          <w:placeholder>
+            <w:docPart w:val="731D6F1CF5DBB048AB61D15594C40C7F"/>
+          </w:placeholder>
+        </w:sdtPr>
+        <w:sdtContent>
+          <w:r>
+            <w:rPr>
+              <w:rFonts w:eastAsia="Times New Roman"/>
+              <w:color w:val="FF0000"/>
+            </w:rPr>
+            <w:t xml:space="preserve">(Stocker </w:t>
+          </w:r>
+          <w:r>
+            <w:rPr>
+              <w:rFonts w:eastAsia="Times New Roman"/>
+              <w:i/>
+              <w:iCs/>
+              <w:color w:val="FF0000"/>
+            </w:rPr>
+            <w:t>et al.</w:t>
+          </w:r>
+          <w:r>
+            <w:rPr>
+              <w:rFonts w:eastAsia="Times New Roman"/>
+              <w:color w:val="FF0000"/>
+            </w:rPr>
+            <w:t>, 2025)</w:t>
+          </w:r>
+        </w:sdtContent>
+      </w:sdt>
+      <w:r>
+        <w:rPr>
+          <w:color w:val="FF0000"/>
+        </w:rPr>
+        <w:t xml:space="preserve">. However, such positive effects of nitrogen availability on photosynthetic traits are expected to diminish as nitrogen availability begins to approach satisfying leaf-level photosynthetic demand. Given this, stronger positive effects of increasing nitrogen fertilization on indices of photosynthetic capacity in uninoculated plants were expected, as uninoculated plants are nitrogen-limited under low nitrogen fertilization and cannot meet the leaf-level demand for photosynthetic enzymes. In contrast, inoculated plants were able to acquire sufficient nitrogen to satisfy leaf-level photosynthetic demand across the nitrogen availability </w:t>
+      </w:r>
+      <w:r>
+        <w:rPr>
+          <w:color w:val="FF0000"/>
+        </w:rPr>
+        <w:lastRenderedPageBreak/>
+        <w:t>gradient, investing more strongly in microbial symbionts under low nitrogen fertilization and shifting toward direct uptake pathways as nitrogen became more available.</w:t>
+      </w:r>
+      <w:r>
+        <w:rPr>
+          <w:color w:val="FF0000"/>
+        </w:rPr>
+        <w:t>”</w:t>
+      </w:r>
+    </w:p>
+    <w:p>
+      <w:pPr>
+        <w:spacing w:line="360" w:lineRule="auto"/>
+        <w:rPr>
+          <w:rFonts w:cs="Times New Roman"/>
+          <w:color w:val="FF0000"/>
+        </w:rPr>
+      </w:pPr>
+    </w:p>
+    <w:p>
+      <w:pPr>
+        <w:spacing w:line="360" w:lineRule="auto"/>
+        <w:rPr>
+          <w:rFonts w:cs="Times New Roman"/>
+          <w:b/>
+          <w:bCs/>
+          <w:color w:val="000000" w:themeColor="text1"/>
+        </w:rPr>
+      </w:pPr>
+      <w:r>
+        <w:rPr>
+          <w:rFonts w:cs="Times New Roman"/>
+          <w:b/>
+          <w:bCs/>
+          <w:color w:val="000000" w:themeColor="text1"/>
+        </w:rPr>
+        <w:t xml:space="preserve">The </w:t>
+      </w:r>
+      <w:proofErr w:type="spellStart"/>
+      <w:r>
+        <w:rPr>
+          <w:rFonts w:cs="Times New Roman"/>
+          <w:b/>
+          <w:bCs/>
+          <w:color w:val="000000" w:themeColor="text1"/>
+        </w:rPr>
+        <w:t>root:shoot</w:t>
+      </w:r>
+      <w:proofErr w:type="spellEnd"/>
+      <w:r>
+        <w:rPr>
+          <w:rFonts w:cs="Times New Roman"/>
+          <w:b/>
+          <w:bCs/>
+          <w:color w:val="000000" w:themeColor="text1"/>
+        </w:rPr>
+        <w:t xml:space="preserve"> response to N </w:t>
+      </w:r>
+      <w:proofErr w:type="spellStart"/>
+      <w:r>
+        <w:rPr>
+          <w:rFonts w:cs="Times New Roman"/>
+          <w:b/>
+          <w:bCs/>
+          <w:color w:val="000000" w:themeColor="text1"/>
+        </w:rPr>
+        <w:t>fert</w:t>
+      </w:r>
+      <w:proofErr w:type="spellEnd"/>
+      <w:r>
+        <w:rPr>
+          <w:rFonts w:cs="Times New Roman"/>
+          <w:b/>
+          <w:bCs/>
+          <w:color w:val="000000" w:themeColor="text1"/>
+        </w:rPr>
+        <w:t xml:space="preserve"> is not linear, especially for the uninoculated treatment (Fig 3) – can this be accounted for in the statistical analysis and how does that modify interpretation of the </w:t>
+      </w:r>
+      <w:proofErr w:type="spellStart"/>
+      <w:r>
+        <w:rPr>
+          <w:rFonts w:cs="Times New Roman"/>
+          <w:b/>
+          <w:bCs/>
+          <w:color w:val="000000" w:themeColor="text1"/>
+        </w:rPr>
+        <w:t>root:shoot</w:t>
+      </w:r>
+      <w:proofErr w:type="spellEnd"/>
+      <w:r>
+        <w:rPr>
+          <w:rFonts w:cs="Times New Roman"/>
+          <w:b/>
+          <w:bCs/>
+          <w:color w:val="000000" w:themeColor="text1"/>
+        </w:rPr>
+        <w:t xml:space="preserve"> response? Should probably cite Iversen 2010 when mentioning the root response to CO2 literature. </w:t>
+      </w:r>
+      <w:proofErr w:type="gramStart"/>
+      <w:r>
+        <w:rPr>
+          <w:rFonts w:cs="Times New Roman"/>
+          <w:b/>
+          <w:bCs/>
+          <w:color w:val="000000" w:themeColor="text1"/>
+        </w:rPr>
+        <w:t>Also</w:t>
+      </w:r>
+      <w:proofErr w:type="gramEnd"/>
+      <w:r>
+        <w:rPr>
+          <w:rFonts w:cs="Times New Roman"/>
+          <w:b/>
+          <w:bCs/>
+          <w:color w:val="000000" w:themeColor="text1"/>
+        </w:rPr>
+        <w:t xml:space="preserve"> while I do find these results compelling, they are likely influenced by the fact that they are in pots and can expand resource capture volumes both above and below ground which can influence responses compared to more closed, less disturbed systems (Norby 1996; </w:t>
+      </w:r>
+      <w:proofErr w:type="spellStart"/>
+      <w:r>
+        <w:rPr>
+          <w:rFonts w:cs="Times New Roman"/>
+          <w:b/>
+          <w:bCs/>
+          <w:color w:val="000000" w:themeColor="text1"/>
+        </w:rPr>
+        <w:t>Körner</w:t>
+      </w:r>
+      <w:proofErr w:type="spellEnd"/>
+      <w:r>
+        <w:rPr>
+          <w:rFonts w:cs="Times New Roman"/>
+          <w:b/>
+          <w:bCs/>
+          <w:color w:val="000000" w:themeColor="text1"/>
+        </w:rPr>
+        <w:t xml:space="preserve"> 2006). This isn’t a deal breaker, just needs some discussion about how this might influence results and how to make inferences at a greater scale / more natural systems.</w:t>
       </w:r>
     </w:p>
     <w:p>
@@ -4709,15 +5196,7 @@
           <w:rFonts w:cs="Times New Roman"/>
           <w:color w:val="FF0000"/>
         </w:rPr>
-        <w:t xml:space="preserve">the assumptions of linear mixed effects models (e.g., Gaussian distribution of model residuals, homogeneity of </w:t>
-      </w:r>
-      <w:r>
-        <w:rPr>
-          <w:rFonts w:cs="Times New Roman"/>
-          <w:color w:val="FF0000"/>
-        </w:rPr>
-        <w:lastRenderedPageBreak/>
-        <w:t>variance, etc.) are satisfied and we observe similar patterns when fitting the data with a generalized additive model that includes a smoothing term for nitrogen fertilization.</w:t>
+        <w:t>the assumptions of linear mixed effects models (e.g., Gaussian distribution of model residuals, homogeneity of variance, etc.) are satisfied and we observe similar patterns when fitting the data with a generalized additive model that includes a smoothing term for nitrogen fertilization.</w:t>
       </w:r>
     </w:p>
     <w:p>
@@ -4858,7 +5337,21 @@
           <w:rFonts w:cs="Times New Roman"/>
           <w:color w:val="FF0000"/>
         </w:rPr>
-        <w:t xml:space="preserve"> which was constrained by pot size in this experiment, we have also added</w:t>
+        <w:t xml:space="preserve"> which was constrained by pot </w:t>
+      </w:r>
+      <w:r>
+        <w:rPr>
+          <w:rFonts w:cs="Times New Roman"/>
+          <w:color w:val="FF0000"/>
+        </w:rPr>
+        <w:t>depth</w:t>
+      </w:r>
+      <w:r>
+        <w:rPr>
+          <w:rFonts w:cs="Times New Roman"/>
+          <w:color w:val="FF0000"/>
+        </w:rPr>
+        <w:t xml:space="preserve"> in this experiment, we have also added</w:t>
       </w:r>
       <w:r>
         <w:rPr>
@@ -5049,7 +5542,15 @@
           <w:rFonts w:cs="Times New Roman"/>
           <w:color w:val="FF0000"/>
         </w:rPr>
-        <w:t>, we have added a caveat at the end of the Discussion section emphasizing that a follow-up experiment in a natural setting would provide further insight into how the observed patterns might scale at the community or ecosystem level. Th</w:t>
+        <w:t xml:space="preserve">, we have added a caveat at the end of the Discussion section emphasizing that a follow-up experiment in a </w:t>
+      </w:r>
+      <w:r>
+        <w:rPr>
+          <w:rFonts w:cs="Times New Roman"/>
+          <w:color w:val="FF0000"/>
+        </w:rPr>
+        <w:lastRenderedPageBreak/>
+        <w:t>natural setting would provide further insight into how the observed patterns might scale at the community or ecosystem level. Th</w:t>
       </w:r>
       <w:r>
         <w:rPr>
@@ -5109,7 +5610,7 @@
         <w:spacing w:line="360" w:lineRule="auto"/>
         <w:ind w:left="720"/>
         <w:rPr>
-          <w:rFonts w:cs="Times New Roman"/>
+          <w:bCs/>
           <w:color w:val="FF0000"/>
         </w:rPr>
       </w:pPr>
@@ -5122,49 +5623,14 @@
       </w:r>
       <w:r>
         <w:rPr>
-          <w:rFonts w:cs="Times New Roman"/>
-          <w:color w:val="FF0000"/>
-        </w:rPr>
-        <w:t xml:space="preserve">Importantly, there are inherent limitations </w:t>
-      </w:r>
-      <w:r>
-        <w:rPr>
-          <w:rFonts w:cs="Times New Roman"/>
-          <w:color w:val="FF0000"/>
-        </w:rPr>
-        <w:t>in</w:t>
-      </w:r>
-      <w:r>
-        <w:rPr>
-          <w:rFonts w:cs="Times New Roman"/>
-          <w:color w:val="FF0000"/>
-        </w:rPr>
-        <w:t xml:space="preserve"> </w:t>
-      </w:r>
-      <w:r>
-        <w:rPr>
-          <w:rFonts w:cs="Times New Roman"/>
-          <w:color w:val="FF0000"/>
-        </w:rPr>
-        <w:t xml:space="preserve">using </w:t>
-      </w:r>
-      <w:r>
-        <w:rPr>
-          <w:rFonts w:cs="Times New Roman"/>
-          <w:color w:val="FF0000"/>
-        </w:rPr>
-        <w:t>a pot experiment to</w:t>
-      </w:r>
-      <w:r>
-        <w:rPr>
-          <w:rFonts w:cs="Times New Roman"/>
-          <w:color w:val="FF0000"/>
-        </w:rPr>
-        <w:t xml:space="preserve"> make inferences about how nitrogen availability modifies community- or ecosystem-level responses to elevated CO</w:t>
-      </w:r>
-      <w:r>
-        <w:rPr>
-          <w:rFonts w:cs="Times New Roman"/>
+          <w:bCs/>
+          <w:color w:val="FF0000"/>
+        </w:rPr>
+        <w:t>Importantly, there are inherent limitations in using a pot experiment to make inferences about how nitrogen availability modifies community- or ecosystem-level responses to elevated CO2. While we caution against using this study to make such extrapolations, a similar experiment conducted under field conditions would help validate the patterns observed here while also providing insight into how resource competition within and across species may shape plant responses to nitrogen availability and elevated CO</w:t>
+      </w:r>
+      <w:r>
+        <w:rPr>
+          <w:bCs/>
           <w:color w:val="FF0000"/>
           <w:vertAlign w:val="subscript"/>
         </w:rPr>
@@ -5172,17 +5638,151 @@
       </w:r>
       <w:r>
         <w:rPr>
-          <w:rFonts w:cs="Times New Roman"/>
+          <w:bCs/>
           <w:color w:val="FF0000"/>
         </w:rPr>
         <w:t>.</w:t>
       </w:r>
       <w:r>
         <w:rPr>
-          <w:rFonts w:cs="Times New Roman"/>
-          <w:color w:val="FF0000"/>
-        </w:rPr>
-        <w:t xml:space="preserve"> For example, inter- and intraspecific competition for soil resources may play an important role in dictating plant responses to elevated CO</w:t>
+          <w:bCs/>
+          <w:color w:val="FF0000"/>
+        </w:rPr>
+        <w:t>”</w:t>
+      </w:r>
+    </w:p>
+    <w:p>
+      <w:pPr>
+        <w:spacing w:line="360" w:lineRule="auto"/>
+        <w:rPr>
+          <w:rFonts w:cs="Times New Roman"/>
+          <w:b/>
+          <w:bCs/>
+          <w:color w:val="000000" w:themeColor="text1"/>
+        </w:rPr>
+      </w:pPr>
+    </w:p>
+    <w:p>
+      <w:pPr>
+        <w:spacing w:line="360" w:lineRule="auto"/>
+        <w:rPr>
+          <w:rFonts w:cs="Times New Roman"/>
+          <w:b/>
+          <w:bCs/>
+          <w:color w:val="000000" w:themeColor="text1"/>
+        </w:rPr>
+      </w:pPr>
+      <w:r>
+        <w:rPr>
+          <w:rFonts w:cs="Times New Roman"/>
+          <w:b/>
+          <w:bCs/>
+          <w:color w:val="000000" w:themeColor="text1"/>
+        </w:rPr>
+        <w:t>While well</w:t>
+      </w:r>
+      <w:r>
+        <w:rPr>
+          <w:rFonts w:cs="Times New Roman"/>
+          <w:b/>
+          <w:bCs/>
+          <w:color w:val="000000" w:themeColor="text1"/>
+        </w:rPr>
+        <w:t>-</w:t>
+      </w:r>
+      <w:r>
+        <w:rPr>
+          <w:rFonts w:cs="Times New Roman"/>
+          <w:b/>
+          <w:bCs/>
+          <w:color w:val="000000" w:themeColor="text1"/>
+        </w:rPr>
+        <w:t xml:space="preserve">presented and executed, I find the statistics quite clunky. There are a huge number of individual statistical tests, in the region of 100, and all the inferences are based on these tests. A more robust approach would be to use model simplification and inference based on the minimum adequate models (Burnham &amp; Anderson 2002; 2014). Further I’m not sure why the emmeans package is necessary when all information on effect sizes can be calculated from the lmer models – is that how emmeans works? This suggested method doesn’t need to replace the existing </w:t>
+      </w:r>
+      <w:proofErr w:type="gramStart"/>
+      <w:r>
+        <w:rPr>
+          <w:rFonts w:cs="Times New Roman"/>
+          <w:b/>
+          <w:bCs/>
+          <w:color w:val="000000" w:themeColor="text1"/>
+        </w:rPr>
+        <w:t>method</w:t>
+      </w:r>
+      <w:proofErr w:type="gramEnd"/>
+      <w:r>
+        <w:rPr>
+          <w:rFonts w:cs="Times New Roman"/>
+          <w:b/>
+          <w:bCs/>
+          <w:color w:val="000000" w:themeColor="text1"/>
+        </w:rPr>
+        <w:t xml:space="preserve"> but I would like to hear why the current method is used over others and it would be good to at least test how the suggested method influences results.</w:t>
+      </w:r>
+    </w:p>
+    <w:p>
+      <w:pPr>
+        <w:spacing w:line="360" w:lineRule="auto"/>
+        <w:rPr>
+          <w:rFonts w:cs="Times New Roman"/>
+          <w:color w:val="FF0000"/>
+        </w:rPr>
+      </w:pPr>
+      <w:r>
+        <w:rPr>
+          <w:rFonts w:cs="Times New Roman"/>
+          <w:color w:val="FF0000"/>
+        </w:rPr>
+        <w:t xml:space="preserve">We appreciate the reviewer’s thoughtful comments regarding model selection and statistical inference. </w:t>
+      </w:r>
+      <w:r>
+        <w:rPr>
+          <w:rFonts w:cs="Times New Roman"/>
+          <w:color w:val="FF0000"/>
+        </w:rPr>
+        <w:t>While information-theoretic approaches can be valuable for identifying environmental covariates that drive trait variation across time and space, we argue that the full model presented in the manuscript</w:t>
+      </w:r>
+      <w:r>
+        <w:rPr>
+          <w:rFonts w:cs="Times New Roman"/>
+          <w:color w:val="FF0000"/>
+        </w:rPr>
+        <w:t xml:space="preserve"> already represents</w:t>
+      </w:r>
+      <w:r>
+        <w:rPr>
+          <w:rFonts w:cs="Times New Roman"/>
+          <w:color w:val="FF0000"/>
+        </w:rPr>
+        <w:t xml:space="preserve"> the minimum adequate model. Our experimental design was explicitly structured to test two hypotheses – the eco-evolutionary optimality</w:t>
+      </w:r>
+      <w:r>
+        <w:rPr>
+          <w:rFonts w:cs="Times New Roman"/>
+          <w:color w:val="FF0000"/>
+        </w:rPr>
+        <w:t xml:space="preserve"> hypothesis</w:t>
+      </w:r>
+      <w:r>
+        <w:rPr>
+          <w:rFonts w:cs="Times New Roman"/>
+          <w:color w:val="FF0000"/>
+        </w:rPr>
+        <w:t xml:space="preserve"> and nitrogen limitation hypothes</w:t>
+      </w:r>
+      <w:r>
+        <w:rPr>
+          <w:rFonts w:cs="Times New Roman"/>
+          <w:color w:val="FF0000"/>
+        </w:rPr>
+        <w:t>i</w:t>
+      </w:r>
+      <w:r>
+        <w:rPr>
+          <w:rFonts w:cs="Times New Roman"/>
+          <w:color w:val="FF0000"/>
+        </w:rPr>
+        <w:t>s – that explain the effects of elevated CO</w:t>
       </w:r>
       <w:r>
         <w:rPr>
@@ -5197,105 +5797,63 @@
           <w:rFonts w:cs="Times New Roman"/>
           <w:color w:val="FF0000"/>
         </w:rPr>
-        <w:t xml:space="preserve"> in natural settings. </w:t>
-      </w:r>
-      <w:r>
-        <w:rPr>
-          <w:rFonts w:cs="Times New Roman"/>
-          <w:color w:val="FF0000"/>
-        </w:rPr>
-        <w:t>While we caution against using this study to make such extrapolations, similar</w:t>
-      </w:r>
-      <w:r>
-        <w:rPr>
-          <w:rFonts w:cs="Times New Roman"/>
-          <w:color w:val="FF0000"/>
-        </w:rPr>
-        <w:t xml:space="preserve"> nitrogen fertilization experiments</w:t>
-      </w:r>
-      <w:r>
-        <w:rPr>
-          <w:rFonts w:cs="Times New Roman"/>
-          <w:color w:val="FF0000"/>
-        </w:rPr>
-        <w:t xml:space="preserve"> </w:t>
-      </w:r>
-      <w:r>
-        <w:rPr>
-          <w:rFonts w:cs="Times New Roman"/>
-          <w:color w:val="FF0000"/>
-        </w:rPr>
-        <w:t>conducted under field conditions</w:t>
-      </w:r>
-      <w:r>
-        <w:rPr>
-          <w:rFonts w:cs="Times New Roman"/>
-          <w:color w:val="FF0000"/>
-        </w:rPr>
-        <w:t xml:space="preserve"> (e.g., </w:t>
-      </w:r>
-      <w:r>
-        <w:rPr>
-          <w:rFonts w:cs="Times New Roman"/>
-          <w:color w:val="FF0000"/>
-        </w:rPr>
-        <w:t xml:space="preserve">Lee et al. 2010; </w:t>
-      </w:r>
-      <w:r>
-        <w:rPr>
-          <w:rFonts w:cs="Times New Roman"/>
-          <w:color w:val="FF0000"/>
-        </w:rPr>
-        <w:t>Crous et al. 2011)</w:t>
-      </w:r>
-      <w:r>
-        <w:rPr>
-          <w:rFonts w:cs="Times New Roman"/>
-          <w:color w:val="FF0000"/>
-        </w:rPr>
-        <w:t xml:space="preserve"> </w:t>
-      </w:r>
-      <w:r>
-        <w:rPr>
-          <w:rFonts w:cs="Times New Roman"/>
-          <w:color w:val="FF0000"/>
-        </w:rPr>
-        <w:t xml:space="preserve">could provide valuable insight into understanding </w:t>
-      </w:r>
-      <w:r>
-        <w:rPr>
-          <w:rFonts w:cs="Times New Roman"/>
-          <w:color w:val="FF0000"/>
-        </w:rPr>
-        <w:t xml:space="preserve">how resource competition within and across species </w:t>
-      </w:r>
-      <w:r>
-        <w:rPr>
-          <w:rFonts w:cs="Times New Roman"/>
-          <w:color w:val="FF0000"/>
-        </w:rPr>
-        <w:t xml:space="preserve">may further shape plant responses to </w:t>
-      </w:r>
-      <w:r>
-        <w:rPr>
-          <w:rFonts w:cs="Times New Roman"/>
-          <w:color w:val="FF0000"/>
-        </w:rPr>
-        <w:t xml:space="preserve">nitrogen availability </w:t>
-      </w:r>
-      <w:r>
-        <w:rPr>
-          <w:rFonts w:cs="Times New Roman"/>
-          <w:color w:val="FF0000"/>
-        </w:rPr>
-        <w:t>and</w:t>
-      </w:r>
-      <w:r>
-        <w:rPr>
-          <w:rFonts w:cs="Times New Roman"/>
-          <w:color w:val="FF0000"/>
-        </w:rPr>
-        <w:t xml:space="preserve"> elevated CO</w:t>
+        <w:t xml:space="preserve"> on leaf and whole-plant traits. </w:t>
+      </w:r>
+      <w:r>
+        <w:rPr>
+          <w:rFonts w:cs="Times New Roman"/>
+          <w:color w:val="FF0000"/>
+        </w:rPr>
+        <w:t>M</w:t>
+      </w:r>
+      <w:r>
+        <w:rPr>
+          <w:rFonts w:cs="Times New Roman"/>
+          <w:color w:val="FF0000"/>
+        </w:rPr>
+        <w:t>odel parsimony was not a design objective</w:t>
+      </w:r>
+      <w:r>
+        <w:rPr>
+          <w:rFonts w:cs="Times New Roman"/>
+          <w:color w:val="FF0000"/>
+        </w:rPr>
+        <w:t xml:space="preserve">, and </w:t>
+      </w:r>
+      <w:r>
+        <w:rPr>
+          <w:rFonts w:cs="Times New Roman"/>
+          <w:color w:val="FF0000"/>
+        </w:rPr>
+        <w:t>retaining the full model is necessary</w:t>
+      </w:r>
+      <w:r>
+        <w:rPr>
+          <w:rFonts w:cs="Times New Roman"/>
+          <w:color w:val="FF0000"/>
+        </w:rPr>
+        <w:t xml:space="preserve"> for </w:t>
+      </w:r>
+      <w:r>
+        <w:rPr>
+          <w:rFonts w:cs="Times New Roman"/>
+          <w:color w:val="FF0000"/>
+        </w:rPr>
+        <w:t xml:space="preserve">making inferences about </w:t>
+      </w:r>
+      <w:r>
+        <w:rPr>
+          <w:rFonts w:cs="Times New Roman"/>
+          <w:color w:val="FF0000"/>
+        </w:rPr>
+        <w:t xml:space="preserve">which of these two hypotheses explain plant responses </w:t>
+      </w:r>
+      <w:r>
+        <w:rPr>
+          <w:rFonts w:cs="Times New Roman"/>
+          <w:color w:val="FF0000"/>
+        </w:rPr>
+        <w:t>to elevated CO</w:t>
       </w:r>
       <w:r>
         <w:rPr>
@@ -5310,275 +5868,66 @@
           <w:rFonts w:cs="Times New Roman"/>
           <w:color w:val="FF0000"/>
         </w:rPr>
-        <w:t>.</w:t>
-      </w:r>
-      <w:r>
-        <w:rPr>
-          <w:rFonts w:cs="Times New Roman"/>
-          <w:color w:val="FF0000"/>
-        </w:rPr>
-        <w:t>”</w:t>
-      </w:r>
-    </w:p>
-    <w:p>
-      <w:pPr>
-        <w:spacing w:line="360" w:lineRule="auto"/>
-        <w:rPr>
-          <w:rFonts w:cs="Times New Roman"/>
-          <w:b/>
-          <w:bCs/>
-          <w:color w:val="000000" w:themeColor="text1"/>
-        </w:rPr>
-      </w:pPr>
-    </w:p>
-    <w:p>
-      <w:pPr>
-        <w:spacing w:line="360" w:lineRule="auto"/>
-        <w:rPr>
-          <w:rFonts w:cs="Times New Roman"/>
-          <w:b/>
-          <w:bCs/>
-          <w:color w:val="000000" w:themeColor="text1"/>
-        </w:rPr>
-      </w:pPr>
-      <w:r>
-        <w:rPr>
-          <w:rFonts w:cs="Times New Roman"/>
-          <w:b/>
-          <w:bCs/>
-          <w:color w:val="000000" w:themeColor="text1"/>
-        </w:rPr>
-        <w:t>While well</w:t>
-      </w:r>
-      <w:r>
-        <w:rPr>
-          <w:rFonts w:cs="Times New Roman"/>
-          <w:b/>
-          <w:bCs/>
-          <w:color w:val="000000" w:themeColor="text1"/>
-        </w:rPr>
-        <w:t>-</w:t>
-      </w:r>
-      <w:r>
-        <w:rPr>
-          <w:rFonts w:cs="Times New Roman"/>
-          <w:b/>
-          <w:bCs/>
-          <w:color w:val="000000" w:themeColor="text1"/>
-        </w:rPr>
-        <w:t xml:space="preserve">presented and executed, I find the statistics quite clunky. There are a huge number of individual statistical tests, in the region of 100, and all the inferences are based on these tests. A more robust approach would be to use model simplification and inference based on the minimum adequate models (Burnham &amp; Anderson 2002; 2014). Further I’m </w:t>
-      </w:r>
-      <w:r>
-        <w:rPr>
-          <w:rFonts w:cs="Times New Roman"/>
-          <w:b/>
-          <w:bCs/>
-          <w:color w:val="000000" w:themeColor="text1"/>
+        <w:t>. For example, eco-evolutionary optimality theory predicts that photosynthetic capacity responses to elevated CO</w:t>
+      </w:r>
+      <w:r>
+        <w:rPr>
+          <w:rFonts w:cs="Times New Roman"/>
+          <w:color w:val="FF0000"/>
+          <w:vertAlign w:val="subscript"/>
+        </w:rPr>
+        <w:t>2</w:t>
+      </w:r>
+      <w:r>
+        <w:rPr>
+          <w:rFonts w:cs="Times New Roman"/>
+          <w:color w:val="FF0000"/>
+        </w:rPr>
+        <w:t xml:space="preserve"> should be independent of nitrogen fertilization and inoculation treatments, while the nitrogen limitation hypothesis indicates that whole-plant responses to elevated CO</w:t>
+      </w:r>
+      <w:r>
+        <w:rPr>
+          <w:rFonts w:cs="Times New Roman"/>
+          <w:color w:val="FF0000"/>
+          <w:vertAlign w:val="subscript"/>
+        </w:rPr>
+        <w:t>2</w:t>
+      </w:r>
+      <w:r>
+        <w:rPr>
+          <w:rFonts w:cs="Times New Roman"/>
+          <w:color w:val="FF0000"/>
+        </w:rPr>
+        <w:t xml:space="preserve"> should be enhanced with increasing nitrogen fertilization</w:t>
+      </w:r>
+      <w:r>
+        <w:rPr>
+          <w:rFonts w:cs="Times New Roman"/>
+          <w:color w:val="FF0000"/>
+        </w:rPr>
+        <w:t xml:space="preserve">. In this context, </w:t>
+      </w:r>
+      <w:r>
+        <w:rPr>
+          <w:rFonts w:cs="Times New Roman"/>
+          <w:color w:val="FF0000"/>
+        </w:rPr>
+        <w:t>the</w:t>
+      </w:r>
+      <w:r>
+        <w:rPr>
+          <w:rFonts w:cs="Times New Roman"/>
+          <w:color w:val="FF0000"/>
+        </w:rPr>
+        <w:t xml:space="preserve"> null interaction between </w:t>
+      </w:r>
+      <w:r>
+        <w:rPr>
+          <w:rFonts w:cs="Times New Roman"/>
+          <w:color w:val="FF0000"/>
         </w:rPr>
         <w:lastRenderedPageBreak/>
-        <w:t>not sure why the emmeans package is necessary when all information on effect sizes can be calculated from the lmer models – is that how emmeans works? This suggested method doesn’t need to replace the existing method but I would like to hear why the current method is used over others and it would be good to at least test how the suggested method influences results.</w:t>
-      </w:r>
-    </w:p>
-    <w:p>
-      <w:pPr>
-        <w:spacing w:line="360" w:lineRule="auto"/>
-        <w:rPr>
-          <w:rFonts w:cs="Times New Roman"/>
-          <w:color w:val="FF0000"/>
-        </w:rPr>
-      </w:pPr>
-      <w:r>
-        <w:rPr>
-          <w:rFonts w:cs="Times New Roman"/>
-          <w:color w:val="FF0000"/>
-        </w:rPr>
-        <w:t xml:space="preserve">We appreciate the reviewer’s thoughtful comments regarding model selection and statistical inference. </w:t>
-      </w:r>
-      <w:r>
-        <w:rPr>
-          <w:rFonts w:cs="Times New Roman"/>
-          <w:color w:val="FF0000"/>
-        </w:rPr>
-        <w:t>While information-theoretic approaches can be valuable for identifying environmental covariates that drive trait variation across time and space, we argue that the full model presented in the manuscript</w:t>
-      </w:r>
-      <w:r>
-        <w:rPr>
-          <w:rFonts w:cs="Times New Roman"/>
-          <w:color w:val="FF0000"/>
-        </w:rPr>
-        <w:t xml:space="preserve"> already represents</w:t>
-      </w:r>
-      <w:r>
-        <w:rPr>
-          <w:rFonts w:cs="Times New Roman"/>
-          <w:color w:val="FF0000"/>
-        </w:rPr>
-        <w:t xml:space="preserve"> the minimum adequate model. Our experimental design was explicitly structured to test two hypotheses – the eco-evolutionary optimality</w:t>
-      </w:r>
-      <w:r>
-        <w:rPr>
-          <w:rFonts w:cs="Times New Roman"/>
-          <w:color w:val="FF0000"/>
-        </w:rPr>
-        <w:t xml:space="preserve"> hypothesis</w:t>
-      </w:r>
-      <w:r>
-        <w:rPr>
-          <w:rFonts w:cs="Times New Roman"/>
-          <w:color w:val="FF0000"/>
-        </w:rPr>
-        <w:t xml:space="preserve"> and nitrogen limitation hypothes</w:t>
-      </w:r>
-      <w:r>
-        <w:rPr>
-          <w:rFonts w:cs="Times New Roman"/>
-          <w:color w:val="FF0000"/>
-        </w:rPr>
-        <w:t>i</w:t>
-      </w:r>
-      <w:r>
-        <w:rPr>
-          <w:rFonts w:cs="Times New Roman"/>
-          <w:color w:val="FF0000"/>
-        </w:rPr>
-        <w:t>s – that explain the effects of elevated CO</w:t>
-      </w:r>
-      <w:r>
-        <w:rPr>
-          <w:rFonts w:cs="Times New Roman"/>
-          <w:color w:val="FF0000"/>
-          <w:vertAlign w:val="subscript"/>
-        </w:rPr>
-        <w:t>2</w:t>
-      </w:r>
-      <w:r>
-        <w:rPr>
-          <w:rFonts w:cs="Times New Roman"/>
-          <w:color w:val="FF0000"/>
-        </w:rPr>
-        <w:t xml:space="preserve"> on leaf and whole-plant traits. </w:t>
-      </w:r>
-      <w:r>
-        <w:rPr>
-          <w:rFonts w:cs="Times New Roman"/>
-          <w:color w:val="FF0000"/>
-        </w:rPr>
-        <w:t>M</w:t>
-      </w:r>
-      <w:r>
-        <w:rPr>
-          <w:rFonts w:cs="Times New Roman"/>
-          <w:color w:val="FF0000"/>
-        </w:rPr>
-        <w:t>odel parsimony was not a design objective</w:t>
-      </w:r>
-      <w:r>
-        <w:rPr>
-          <w:rFonts w:cs="Times New Roman"/>
-          <w:color w:val="FF0000"/>
-        </w:rPr>
-        <w:t xml:space="preserve">, and </w:t>
-      </w:r>
-      <w:r>
-        <w:rPr>
-          <w:rFonts w:cs="Times New Roman"/>
-          <w:color w:val="FF0000"/>
-        </w:rPr>
-        <w:t>retaining the full model is necessary</w:t>
-      </w:r>
-      <w:r>
-        <w:rPr>
-          <w:rFonts w:cs="Times New Roman"/>
-          <w:color w:val="FF0000"/>
-        </w:rPr>
-        <w:t xml:space="preserve"> for </w:t>
-      </w:r>
-      <w:r>
-        <w:rPr>
-          <w:rFonts w:cs="Times New Roman"/>
-          <w:color w:val="FF0000"/>
-        </w:rPr>
-        <w:t xml:space="preserve">making inferences about </w:t>
-      </w:r>
-      <w:r>
-        <w:rPr>
-          <w:rFonts w:cs="Times New Roman"/>
-          <w:color w:val="FF0000"/>
-        </w:rPr>
-        <w:t xml:space="preserve">which of these two hypotheses explain plant responses </w:t>
-      </w:r>
-      <w:r>
-        <w:rPr>
-          <w:rFonts w:cs="Times New Roman"/>
-          <w:color w:val="FF0000"/>
-        </w:rPr>
-        <w:t>to elevated CO</w:t>
-      </w:r>
-      <w:r>
-        <w:rPr>
-          <w:rFonts w:cs="Times New Roman"/>
-          <w:color w:val="FF0000"/>
-          <w:vertAlign w:val="subscript"/>
-        </w:rPr>
-        <w:t>2</w:t>
-      </w:r>
-      <w:r>
-        <w:rPr>
-          <w:rFonts w:cs="Times New Roman"/>
-          <w:color w:val="FF0000"/>
-        </w:rPr>
-        <w:t>. For example, eco-evolutionary optimality theory predicts that photosynthetic capacity responses to elevated CO</w:t>
-      </w:r>
-      <w:r>
-        <w:rPr>
-          <w:rFonts w:cs="Times New Roman"/>
-          <w:color w:val="FF0000"/>
-          <w:vertAlign w:val="subscript"/>
-        </w:rPr>
-        <w:t>2</w:t>
-      </w:r>
-      <w:r>
-        <w:rPr>
-          <w:rFonts w:cs="Times New Roman"/>
-          <w:color w:val="FF0000"/>
-        </w:rPr>
-        <w:t xml:space="preserve"> should be independent of nitrogen fertilization and inoculation treatments, while the nitrogen limitation hypothesis indicates that whole-plant responses to elevated CO</w:t>
-      </w:r>
-      <w:r>
-        <w:rPr>
-          <w:rFonts w:cs="Times New Roman"/>
-          <w:color w:val="FF0000"/>
-          <w:vertAlign w:val="subscript"/>
-        </w:rPr>
-        <w:t>2</w:t>
-      </w:r>
-      <w:r>
-        <w:rPr>
-          <w:rFonts w:cs="Times New Roman"/>
-          <w:color w:val="FF0000"/>
-        </w:rPr>
-        <w:t xml:space="preserve"> should be enhanced with increasing nitrogen fertilization</w:t>
-      </w:r>
-      <w:r>
-        <w:rPr>
-          <w:rFonts w:cs="Times New Roman"/>
-          <w:color w:val="FF0000"/>
-        </w:rPr>
-        <w:t xml:space="preserve">. In this context, </w:t>
-      </w:r>
-      <w:r>
-        <w:rPr>
-          <w:rFonts w:cs="Times New Roman"/>
-          <w:color w:val="FF0000"/>
-        </w:rPr>
-        <w:t>the</w:t>
-      </w:r>
-      <w:r>
-        <w:rPr>
-          <w:rFonts w:cs="Times New Roman"/>
-          <w:color w:val="FF0000"/>
-        </w:rPr>
-        <w:t xml:space="preserve"> null interaction between nitrogen fertilization and CO</w:t>
+        <w:t>nitrogen fertilization and CO</w:t>
       </w:r>
       <w:r>
         <w:rPr>
@@ -5681,7 +6030,21 @@
           <w:rFonts w:cs="Times New Roman"/>
           <w:color w:val="FF0000"/>
         </w:rPr>
-        <w:t xml:space="preserve">via stepwise reduction or AIC-based model selection could lead to the omission of </w:t>
+        <w:t xml:space="preserve">via stepwise reduction or AIC-based model selection could lead to the </w:t>
+      </w:r>
+      <w:r>
+        <w:rPr>
+          <w:rFonts w:cs="Times New Roman"/>
+          <w:color w:val="FF0000"/>
+        </w:rPr>
+        <w:t>removal</w:t>
+      </w:r>
+      <w:r>
+        <w:rPr>
+          <w:rFonts w:cs="Times New Roman"/>
+          <w:color w:val="FF0000"/>
+        </w:rPr>
+        <w:t xml:space="preserve"> of </w:t>
       </w:r>
       <w:r>
         <w:rPr>
@@ -5899,7 +6262,6 @@
           <w:rFonts w:cs="Times New Roman"/>
           <w:color w:val="FF0000"/>
         </w:rPr>
-        <w:lastRenderedPageBreak/>
         <w:t xml:space="preserve">We appreciate the reviewer’s suggestion and acknowledge the value of alternative statistical approaches. However, given our study’s design and hypothesis-driven </w:t>
       </w:r>
       <w:r>
@@ -5993,7 +6355,27 @@
           <w:bCs/>
           <w:color w:val="000000" w:themeColor="text1"/>
         </w:rPr>
-        <w:t>There is an interaction of CO2 and N fert on Narea. I’m not sure I saw this mentioned / interpreted in the context of the hypotheses.</w:t>
+        <w:t xml:space="preserve">There is an interaction of CO2 and N </w:t>
+      </w:r>
+      <w:proofErr w:type="spellStart"/>
+      <w:r>
+        <w:rPr>
+          <w:rFonts w:cs="Times New Roman"/>
+          <w:b/>
+          <w:bCs/>
+          <w:color w:val="000000" w:themeColor="text1"/>
+        </w:rPr>
+        <w:t>fert</w:t>
+      </w:r>
+      <w:proofErr w:type="spellEnd"/>
+      <w:r>
+        <w:rPr>
+          <w:rFonts w:cs="Times New Roman"/>
+          <w:b/>
+          <w:bCs/>
+          <w:color w:val="000000" w:themeColor="text1"/>
+        </w:rPr>
+        <w:t xml:space="preserve"> on Narea. I’m not sure I saw this mentioned / interpreted in the context of the hypotheses.</w:t>
       </w:r>
     </w:p>
     <w:p>
@@ -6307,7 +6689,15 @@
           <w:rFonts w:cs="Times New Roman"/>
           <w:color w:val="FF0000"/>
         </w:rPr>
-        <w:t>, and not a shift in allocation away from investment in photosynthetic tissues</w:t>
+        <w:t xml:space="preserve">, and not a shift in allocation away from investment in </w:t>
+      </w:r>
+      <w:r>
+        <w:rPr>
+          <w:rFonts w:cs="Times New Roman"/>
+          <w:color w:val="FF0000"/>
+        </w:rPr>
+        <w:lastRenderedPageBreak/>
+        <w:t>photosynthetic tissues</w:t>
       </w:r>
       <w:r>
         <w:rPr>
@@ -6480,39 +6870,50 @@
         <w:spacing w:line="360" w:lineRule="auto"/>
         <w:rPr>
           <w:rFonts w:cs="Times New Roman"/>
-          <w:color w:val="FF0000"/>
-        </w:rPr>
-      </w:pPr>
-    </w:p>
-    <w:p>
-      <w:pPr>
-        <w:spacing w:line="360" w:lineRule="auto"/>
-        <w:rPr>
-          <w:rFonts w:cs="Times New Roman"/>
-          <w:b/>
-          <w:bCs/>
-          <w:color w:val="000000" w:themeColor="text1"/>
-        </w:rPr>
-      </w:pPr>
-    </w:p>
-    <w:p>
-      <w:pPr>
-        <w:spacing w:line="360" w:lineRule="auto"/>
-        <w:rPr>
-          <w:rFonts w:cs="Times New Roman"/>
-          <w:b/>
-          <w:bCs/>
-          <w:color w:val="000000" w:themeColor="text1"/>
-        </w:rPr>
-      </w:pPr>
-      <w:r>
-        <w:rPr>
-          <w:rFonts w:cs="Times New Roman"/>
-          <w:b/>
-          <w:bCs/>
-          <w:color w:val="000000" w:themeColor="text1"/>
-        </w:rPr>
-        <w:t xml:space="preserve">Ln 100-103 Is coordination optimal? Has the </w:t>
+          <w:b/>
+          <w:bCs/>
+          <w:color w:val="000000" w:themeColor="text1"/>
+        </w:rPr>
+      </w:pPr>
+    </w:p>
+    <w:p>
+      <w:pPr>
+        <w:spacing w:line="360" w:lineRule="auto"/>
+        <w:rPr>
+          <w:rFonts w:cs="Times New Roman"/>
+          <w:b/>
+          <w:bCs/>
+          <w:color w:val="000000" w:themeColor="text1"/>
+        </w:rPr>
+      </w:pPr>
+      <w:r>
+        <w:rPr>
+          <w:rFonts w:cs="Times New Roman"/>
+          <w:b/>
+          <w:bCs/>
+          <w:color w:val="000000" w:themeColor="text1"/>
+        </w:rPr>
+        <w:t xml:space="preserve">Ln 100-103 Is coordination </w:t>
+      </w:r>
+      <w:proofErr w:type="gramStart"/>
+      <w:r>
+        <w:rPr>
+          <w:rFonts w:cs="Times New Roman"/>
+          <w:b/>
+          <w:bCs/>
+          <w:color w:val="000000" w:themeColor="text1"/>
+        </w:rPr>
+        <w:t>optimal?</w:t>
+      </w:r>
+      <w:proofErr w:type="gramEnd"/>
+      <w:r>
+        <w:rPr>
+          <w:rFonts w:cs="Times New Roman"/>
+          <w:b/>
+          <w:bCs/>
+          <w:color w:val="000000" w:themeColor="text1"/>
+        </w:rPr>
+        <w:t xml:space="preserve"> Has the </w:t>
       </w:r>
       <w:r>
         <w:rPr>
@@ -6530,7 +6931,27 @@
           <w:bCs/>
           <w:color w:val="000000" w:themeColor="text1"/>
         </w:rPr>
-        <w:t xml:space="preserve"> in Jmax:Vcmax predicted by eco-evo optimality been shown / quantified anywhere? Citation needed and ideally a comparison of the predicted J:V reduction to results obtained here.</w:t>
+        <w:t xml:space="preserve"> in </w:t>
+      </w:r>
+      <w:proofErr w:type="spellStart"/>
+      <w:r>
+        <w:rPr>
+          <w:rFonts w:cs="Times New Roman"/>
+          <w:b/>
+          <w:bCs/>
+          <w:color w:val="000000" w:themeColor="text1"/>
+        </w:rPr>
+        <w:t>Jmax:Vcmax</w:t>
+      </w:r>
+      <w:proofErr w:type="spellEnd"/>
+      <w:r>
+        <w:rPr>
+          <w:rFonts w:cs="Times New Roman"/>
+          <w:b/>
+          <w:bCs/>
+          <w:color w:val="000000" w:themeColor="text1"/>
+        </w:rPr>
+        <w:t xml:space="preserve"> predicted by eco-evo optimality been shown / quantified anywhere? Citation needed and ideally a comparison of the predicted J:V reduction to results obtained here.</w:t>
       </w:r>
     </w:p>
     <w:p>
@@ -6742,14 +7163,21 @@
           <w:rFonts w:cs="Times New Roman"/>
           <w:color w:val="FF0000"/>
         </w:rPr>
-        <w:t xml:space="preserve"> due to a stronger </w:t>
-      </w:r>
-      <w:r>
-        <w:rPr>
-          <w:rFonts w:cs="Times New Roman"/>
-          <w:color w:val="FF0000"/>
-        </w:rPr>
-        <w:t xml:space="preserve">decreases in </w:t>
+        <w:t xml:space="preserve"> due to a </w:t>
+      </w:r>
+      <w:r>
+        <w:rPr>
+          <w:rFonts w:cs="Times New Roman"/>
+          <w:color w:val="FF0000"/>
+        </w:rPr>
+        <w:t>stronger decrease</w:t>
+      </w:r>
+      <w:r>
+        <w:rPr>
+          <w:rFonts w:cs="Times New Roman"/>
+          <w:color w:val="FF0000"/>
+        </w:rPr>
+        <w:t xml:space="preserve"> in </w:t>
       </w:r>
       <w:r>
         <w:rPr>
@@ -6804,7 +7232,7 @@
           <w:rFonts w:cs="Times New Roman"/>
           <w:color w:val="FF0000"/>
         </w:rPr>
-        <w:t xml:space="preserve"> enhance nitrogen</w:t>
+        <w:t>enhance nitrogen</w:t>
       </w:r>
       <w:r>
         <w:rPr>
@@ -6878,6 +7306,7 @@
         </w:rPr>
         <w:t xml:space="preserve"> sites to show that </w:t>
       </w:r>
+      <w:proofErr w:type="spellStart"/>
       <w:r>
         <w:rPr>
           <w:rFonts w:cs="Times New Roman"/>
@@ -6919,6 +7348,7 @@
         </w:rPr>
         <w:t>cmax</w:t>
       </w:r>
+      <w:proofErr w:type="spellEnd"/>
       <w:r>
         <w:rPr>
           <w:rFonts w:cs="Times New Roman"/>
@@ -6994,50 +7424,80 @@
           <w:rFonts w:cs="Times New Roman"/>
           <w:color w:val="FF0000"/>
         </w:rPr>
-        <w:t>“</w:t>
-      </w:r>
-      <w:r>
-        <w:rPr>
-          <w:rFonts w:cs="Times New Roman"/>
-          <w:color w:val="FF0000"/>
-        </w:rPr>
-        <w:t>The eco-evolutionary optimality hypothesis predicts that plants optimize leaf nitrogen allocation to photosynthetic capacity to use available light efficiently while avoiding over-investment in Rubisco, which has high nitrogen and energetic costs to build and maintain (Evans, 1989; Sage, 1994; Evans and Clarke, 2019). This strategy enhances photosynthetic nitrogen-use efficiency and allows increased net photosynthesis rates to be achieved by increasing the co-limitation of net photosynthesis rates by Rubisco carboxylation and electron transport for RuBP regeneration (Chen et al., 1993; Maire et al., 2012; Wang et al., 2017; Smith et al., 2019). Empirical evidence supports this hypothesis (Crous et al., 2010; Lee et al., 2011; Smith and Keenan, 2020; Harrison et al., 2021; Dong et al., 2022; Cui et al., 2023), though few studies have connected these patterns with concurrently measured whole-plant responses.</w:t>
-      </w:r>
-      <w:r>
-        <w:rPr>
-          <w:rFonts w:cs="Times New Roman"/>
-          <w:color w:val="FF0000"/>
-        </w:rPr>
-        <w:t>”</w:t>
-      </w:r>
-    </w:p>
-    <w:p>
-      <w:pPr>
-        <w:spacing w:line="360" w:lineRule="auto"/>
-        <w:rPr>
-          <w:rFonts w:cs="Times New Roman"/>
-          <w:color w:val="000000" w:themeColor="text1"/>
-        </w:rPr>
-      </w:pPr>
-    </w:p>
-    <w:p>
-      <w:pPr>
-        <w:spacing w:line="360" w:lineRule="auto"/>
-        <w:rPr>
-          <w:rFonts w:cs="Times New Roman"/>
-          <w:b/>
-          <w:bCs/>
-          <w:color w:val="000000" w:themeColor="text1"/>
-        </w:rPr>
-      </w:pPr>
-      <w:r>
-        <w:rPr>
-          <w:rFonts w:cs="Times New Roman"/>
-          <w:b/>
-          <w:bCs/>
-          <w:color w:val="000000" w:themeColor="text1"/>
-        </w:rPr>
-        <w:t>Ln 163-165 I’m not sure I agree with this in an expanding system. See comment above and Norby 1996; Körner 2006 refere</w:t>
+        <w:t xml:space="preserve">“The eco-evolutionary optimality hypothesis predicts that plants optimize leaf nitrogen allocation to photosynthetic capacity to use available light efficiently while avoiding </w:t>
+      </w:r>
+      <w:r>
+        <w:rPr>
+          <w:rFonts w:cs="Times New Roman"/>
+          <w:color w:val="FF0000"/>
+        </w:rPr>
+        <w:lastRenderedPageBreak/>
+        <w:t>over-investment in Rubisco, which has high nitrogen and energetic costs to build and maintain (Evans, 1989; Sage, 1994; Evans and Clarke, 2019). This strategy enhances photosynthetic nitrogen-use efficiency and allows increased net photosynthesis rates to be achieved by increasing the co-limitation of net photosynthesis rates by Rubisco carboxylation and electron transport for RuBP regeneration (Chen et al., 1993; Maire et al., 2012; Wang et al., 2017; Smith et al., 2019). Empirical evidence supports this hypothesis (</w:t>
+      </w:r>
+      <w:proofErr w:type="spellStart"/>
+      <w:r>
+        <w:rPr>
+          <w:rFonts w:cs="Times New Roman"/>
+          <w:color w:val="FF0000"/>
+        </w:rPr>
+        <w:t>Crous</w:t>
+      </w:r>
+      <w:proofErr w:type="spellEnd"/>
+      <w:r>
+        <w:rPr>
+          <w:rFonts w:cs="Times New Roman"/>
+          <w:color w:val="FF0000"/>
+        </w:rPr>
+        <w:t xml:space="preserve"> et al., 2010; Lee et al., 2011; Smith and Keenan, 2020; Harrison et al., 2021; Dong et al., 2022; Cui et al., 2023), though few studies have connected these patterns with concurrently measured whole-plant responses.”</w:t>
+      </w:r>
+    </w:p>
+    <w:p>
+      <w:pPr>
+        <w:spacing w:line="360" w:lineRule="auto"/>
+        <w:rPr>
+          <w:rFonts w:cs="Times New Roman"/>
+          <w:color w:val="000000" w:themeColor="text1"/>
+        </w:rPr>
+      </w:pPr>
+    </w:p>
+    <w:p>
+      <w:pPr>
+        <w:spacing w:line="360" w:lineRule="auto"/>
+        <w:rPr>
+          <w:rFonts w:cs="Times New Roman"/>
+          <w:b/>
+          <w:bCs/>
+          <w:color w:val="000000" w:themeColor="text1"/>
+        </w:rPr>
+      </w:pPr>
+      <w:r>
+        <w:rPr>
+          <w:rFonts w:cs="Times New Roman"/>
+          <w:b/>
+          <w:bCs/>
+          <w:color w:val="000000" w:themeColor="text1"/>
+        </w:rPr>
+        <w:t xml:space="preserve">Ln 163-165 I’m not sure I agree with this in an expanding system. See comment above and Norby 1996; </w:t>
+      </w:r>
+      <w:proofErr w:type="spellStart"/>
+      <w:r>
+        <w:rPr>
+          <w:rFonts w:cs="Times New Roman"/>
+          <w:b/>
+          <w:bCs/>
+          <w:color w:val="000000" w:themeColor="text1"/>
+        </w:rPr>
+        <w:t>Körner</w:t>
+      </w:r>
+      <w:proofErr w:type="spellEnd"/>
+      <w:r>
+        <w:rPr>
+          <w:rFonts w:cs="Times New Roman"/>
+          <w:b/>
+          <w:bCs/>
+          <w:color w:val="000000" w:themeColor="text1"/>
+        </w:rPr>
+        <w:t xml:space="preserve"> 2006 refere</w:t>
       </w:r>
       <w:r>
         <w:rPr>
@@ -7071,7 +7531,6 @@
           <w:rFonts w:cs="Times New Roman"/>
           <w:color w:val="FF0000"/>
         </w:rPr>
-        <w:lastRenderedPageBreak/>
         <w:t xml:space="preserve">Our experiment was not designed to capture patterns in expanding and dynamic systems. However, </w:t>
       </w:r>
       <w:r>
@@ -7509,15 +7968,7 @@
           <w:rFonts w:cs="Times New Roman"/>
           <w:color w:val="FF0000"/>
         </w:rPr>
-        <w:t xml:space="preserve">The conclusions subsection of the Discussion section has been broken into three paragraphs. One </w:t>
-      </w:r>
-      <w:r>
-        <w:rPr>
-          <w:rFonts w:cs="Times New Roman"/>
-          <w:color w:val="FF0000"/>
-        </w:rPr>
-        <w:lastRenderedPageBreak/>
-        <w:t>paragraph focuses on leaf and whole-plant responses to elevated CO</w:t>
+        <w:t>The conclusions subsection of the Discussion section has been broken into three paragraphs. One paragraph focuses on leaf and whole-plant responses to elevated CO</w:t>
       </w:r>
       <w:r>
         <w:rPr>
@@ -7674,12 +8125,21 @@
           <w:color w:val="000000" w:themeColor="text1"/>
         </w:rPr>
       </w:pPr>
-      <w:r>
-        <w:rPr>
-          <w:rFonts w:cs="Times New Roman"/>
-          <w:color w:val="000000" w:themeColor="text1"/>
-        </w:rPr>
-        <w:t>Körner, C., 2006. Plant CO2 responses: an issue of definition, time and resource supply. New Phytologist 172, 393–411. </w:t>
+      <w:proofErr w:type="spellStart"/>
+      <w:r>
+        <w:rPr>
+          <w:rFonts w:cs="Times New Roman"/>
+          <w:color w:val="000000" w:themeColor="text1"/>
+        </w:rPr>
+        <w:t>Körner</w:t>
+      </w:r>
+      <w:proofErr w:type="spellEnd"/>
+      <w:r>
+        <w:rPr>
+          <w:rFonts w:cs="Times New Roman"/>
+          <w:color w:val="000000" w:themeColor="text1"/>
+        </w:rPr>
+        <w:t>, C., 2006. Plant CO2 responses: an issue of definition, time and resource supply. New Phytologist 172, 393–411. </w:t>
       </w:r>
       <w:hyperlink r:id="rId9" w:history="1">
         <w:r>
@@ -7707,6 +8167,7 @@
           <w:rFonts w:cs="Times New Roman"/>
           <w:color w:val="000000" w:themeColor="text1"/>
         </w:rPr>
+        <w:lastRenderedPageBreak/>
         <w:t>Norby, R.J., 1996. Forest canopy productivity index. Nature 381, 564–564. </w:t>
       </w:r>
       <w:hyperlink r:id="rId10" w:history="1">
@@ -7715,21 +8176,7 @@
             <w:rStyle w:val="Hyperlink"/>
             <w:rFonts w:cs="Times New Roman"/>
           </w:rPr>
-          <w:t>https://doi.org/1</w:t>
-        </w:r>
-        <w:r>
-          <w:rPr>
-            <w:rStyle w:val="Hyperlink"/>
-            <w:rFonts w:cs="Times New Roman"/>
-          </w:rPr>
-          <w:t>0</w:t>
-        </w:r>
-        <w:r>
-          <w:rPr>
-            <w:rStyle w:val="Hyperlink"/>
-            <w:rFonts w:cs="Times New Roman"/>
-          </w:rPr>
-          <w:t>.1038/381564a0</w:t>
+          <w:t>https://doi.org/10.1038/381564a0</w:t>
         </w:r>
       </w:hyperlink>
     </w:p>
@@ -7760,7 +8207,7 @@
       <w:sdtPr>
         <w:rPr>
           <w:rFonts w:cs="Times New Roman"/>
-          <w:color w:val="000000"/>
+          <w:color w:val="FF0000"/>
         </w:rPr>
         <w:tag w:val="MENDELEY_BIBLIOGRAPHY"/>
         <w:id w:val="-998190009"/>
@@ -7771,9 +8218,11 @@
       <w:sdtContent>
         <w:p>
           <w:pPr>
+            <w:spacing w:line="360" w:lineRule="auto"/>
             <w:divId w:val="272903430"/>
             <w:rPr>
               <w:rFonts w:eastAsia="Times New Roman"/>
+              <w:color w:val="FF0000"/>
               <w:kern w:val="0"/>
               <w14:ligatures w14:val="none"/>
             </w:rPr>
@@ -7783,12 +8232,14 @@
               <w:rFonts w:eastAsia="Times New Roman"/>
               <w:b/>
               <w:bCs/>
+              <w:color w:val="FF0000"/>
             </w:rPr>
             <w:t>Iversen CM</w:t>
           </w:r>
           <w:r>
             <w:rPr>
               <w:rFonts w:eastAsia="Times New Roman"/>
+              <w:color w:val="FF0000"/>
             </w:rPr>
             <w:t xml:space="preserve">. </w:t>
           </w:r>
@@ -7797,18 +8248,21 @@
               <w:rFonts w:eastAsia="Times New Roman"/>
               <w:b/>
               <w:bCs/>
+              <w:color w:val="FF0000"/>
             </w:rPr>
             <w:t>2010</w:t>
           </w:r>
           <w:r>
             <w:rPr>
               <w:rFonts w:eastAsia="Times New Roman"/>
+              <w:color w:val="FF0000"/>
             </w:rPr>
             <w:t>. Digging deeper: Fine-root responses to rising atmospheric CO</w:t>
           </w:r>
           <w:r>
             <w:rPr>
               <w:rFonts w:eastAsia="Times New Roman"/>
+              <w:color w:val="FF0000"/>
               <w:vertAlign w:val="subscript"/>
             </w:rPr>
             <w:t>2</w:t>
@@ -7816,6 +8270,7 @@
           <w:r>
             <w:rPr>
               <w:rFonts w:eastAsia="Times New Roman"/>
+              <w:color w:val="FF0000"/>
             </w:rPr>
             <w:t xml:space="preserve"> concentration in forested ecosystems. </w:t>
           </w:r>
@@ -7824,12 +8279,14 @@
               <w:rFonts w:eastAsia="Times New Roman"/>
               <w:i/>
               <w:iCs/>
+              <w:color w:val="FF0000"/>
             </w:rPr>
             <w:t>New Phytologist</w:t>
           </w:r>
           <w:r>
             <w:rPr>
               <w:rFonts w:eastAsia="Times New Roman"/>
+              <w:color w:val="FF0000"/>
             </w:rPr>
             <w:t xml:space="preserve"> </w:t>
           </w:r>
@@ -7838,21 +8295,25 @@
               <w:rFonts w:eastAsia="Times New Roman"/>
               <w:b/>
               <w:bCs/>
+              <w:color w:val="FF0000"/>
             </w:rPr>
             <w:t>186</w:t>
           </w:r>
           <w:r>
             <w:rPr>
               <w:rFonts w:eastAsia="Times New Roman"/>
+              <w:color w:val="FF0000"/>
             </w:rPr>
             <w:t>: 346–357.</w:t>
           </w:r>
         </w:p>
         <w:p>
           <w:pPr>
+            <w:spacing w:line="360" w:lineRule="auto"/>
             <w:divId w:val="2106880125"/>
             <w:rPr>
               <w:rFonts w:eastAsia="Times New Roman"/>
+              <w:color w:val="FF0000"/>
             </w:rPr>
           </w:pPr>
           <w:r>
@@ -7860,12 +8321,14 @@
               <w:rFonts w:eastAsia="Times New Roman"/>
               <w:b/>
               <w:bCs/>
+              <w:color w:val="FF0000"/>
             </w:rPr>
             <w:t>Iversen CM, Ledford J, Norby RJ</w:t>
           </w:r>
           <w:r>
             <w:rPr>
               <w:rFonts w:eastAsia="Times New Roman"/>
+              <w:color w:val="FF0000"/>
             </w:rPr>
             <w:t xml:space="preserve">. </w:t>
           </w:r>
@@ -7874,18 +8337,21 @@
               <w:rFonts w:eastAsia="Times New Roman"/>
               <w:b/>
               <w:bCs/>
+              <w:color w:val="FF0000"/>
             </w:rPr>
             <w:t>2008</w:t>
           </w:r>
           <w:r>
             <w:rPr>
               <w:rFonts w:eastAsia="Times New Roman"/>
+              <w:color w:val="FF0000"/>
             </w:rPr>
             <w:t>. CO</w:t>
           </w:r>
           <w:r>
             <w:rPr>
               <w:rFonts w:eastAsia="Times New Roman"/>
+              <w:color w:val="FF0000"/>
               <w:vertAlign w:val="subscript"/>
             </w:rPr>
             <w:t>2</w:t>
@@ -7893,6 +8359,7 @@
           <w:r>
             <w:rPr>
               <w:rFonts w:eastAsia="Times New Roman"/>
+              <w:color w:val="FF0000"/>
             </w:rPr>
             <w:t xml:space="preserve"> enrichment increases carbon and nitrogen input from fine roots in a deciduous forest. </w:t>
           </w:r>
@@ -7901,12 +8368,14 @@
               <w:rFonts w:eastAsia="Times New Roman"/>
               <w:i/>
               <w:iCs/>
+              <w:color w:val="FF0000"/>
             </w:rPr>
             <w:t>New Phytologist</w:t>
           </w:r>
           <w:r>
             <w:rPr>
               <w:rFonts w:eastAsia="Times New Roman"/>
+              <w:color w:val="FF0000"/>
             </w:rPr>
             <w:t xml:space="preserve"> </w:t>
           </w:r>
@@ -7915,21 +8384,25 @@
               <w:rFonts w:eastAsia="Times New Roman"/>
               <w:b/>
               <w:bCs/>
+              <w:color w:val="FF0000"/>
             </w:rPr>
             <w:t>179</w:t>
           </w:r>
           <w:r>
             <w:rPr>
               <w:rFonts w:eastAsia="Times New Roman"/>
+              <w:color w:val="FF0000"/>
             </w:rPr>
             <w:t>: 837–847.</w:t>
           </w:r>
         </w:p>
         <w:p>
           <w:pPr>
+            <w:spacing w:line="360" w:lineRule="auto"/>
             <w:divId w:val="237591556"/>
             <w:rPr>
               <w:rFonts w:eastAsia="Times New Roman"/>
+              <w:color w:val="FF0000"/>
             </w:rPr>
           </w:pPr>
           <w:r>
@@ -7937,12 +8410,34 @@
               <w:rFonts w:eastAsia="Times New Roman"/>
               <w:b/>
               <w:bCs/>
+              <w:color w:val="FF0000"/>
             </w:rPr>
-            <w:t>Sigurdsson BD, Medhurst JL, Wallin G, Eggertsson O, Linder S</w:t>
+            <w:t xml:space="preserve">Sigurdsson BD, Medhurst JL, Wallin G, </w:t>
+          </w:r>
+          <w:proofErr w:type="spellStart"/>
+          <w:r>
+            <w:rPr>
+              <w:rFonts w:eastAsia="Times New Roman"/>
+              <w:b/>
+              <w:bCs/>
+              <w:color w:val="FF0000"/>
+            </w:rPr>
+            <w:t>Eggertsson</w:t>
+          </w:r>
+          <w:proofErr w:type="spellEnd"/>
+          <w:r>
+            <w:rPr>
+              <w:rFonts w:eastAsia="Times New Roman"/>
+              <w:b/>
+              <w:bCs/>
+              <w:color w:val="FF0000"/>
+            </w:rPr>
+            <w:t xml:space="preserve"> O, Linder S</w:t>
           </w:r>
           <w:r>
             <w:rPr>
               <w:rFonts w:eastAsia="Times New Roman"/>
+              <w:color w:val="FF0000"/>
             </w:rPr>
             <w:t xml:space="preserve">. </w:t>
           </w:r>
@@ -7951,12 +8446,14 @@
               <w:rFonts w:eastAsia="Times New Roman"/>
               <w:b/>
               <w:bCs/>
+              <w:color w:val="FF0000"/>
             </w:rPr>
             <w:t>2013</w:t>
           </w:r>
           <w:r>
             <w:rPr>
               <w:rFonts w:eastAsia="Times New Roman"/>
+              <w:color w:val="FF0000"/>
             </w:rPr>
             <w:t xml:space="preserve">. Growth of mature boreal Norway spruce was not affected by elevated [CO 2] and/or air temperature unless nutrient availability was improved. </w:t>
           </w:r>
@@ -7965,12 +8462,14 @@
               <w:rFonts w:eastAsia="Times New Roman"/>
               <w:i/>
               <w:iCs/>
+              <w:color w:val="FF0000"/>
             </w:rPr>
             <w:t>Tree Physiology</w:t>
           </w:r>
           <w:r>
             <w:rPr>
               <w:rFonts w:eastAsia="Times New Roman"/>
+              <w:color w:val="FF0000"/>
             </w:rPr>
             <w:t xml:space="preserve"> </w:t>
           </w:r>
@@ -7979,21 +8478,25 @@
               <w:rFonts w:eastAsia="Times New Roman"/>
               <w:b/>
               <w:bCs/>
+              <w:color w:val="FF0000"/>
             </w:rPr>
             <w:t>33</w:t>
           </w:r>
           <w:r>
             <w:rPr>
               <w:rFonts w:eastAsia="Times New Roman"/>
+              <w:color w:val="FF0000"/>
             </w:rPr>
             <w:t>: 1192–1205.</w:t>
           </w:r>
         </w:p>
         <w:p>
           <w:pPr>
+            <w:spacing w:line="360" w:lineRule="auto"/>
             <w:divId w:val="1627661334"/>
             <w:rPr>
               <w:rFonts w:eastAsia="Times New Roman"/>
+              <w:color w:val="FF0000"/>
             </w:rPr>
           </w:pPr>
           <w:r>
@@ -8001,8 +8504,29 @@
               <w:rFonts w:eastAsia="Times New Roman"/>
               <w:b/>
               <w:bCs/>
+              <w:color w:val="FF0000"/>
             </w:rPr>
-            <w:t xml:space="preserve">Stocker BD, Dong N, Perkowski EA, Schneider PD, Xu H, de Boer HJ, Rebel KT, Smith NG, Van Sundert K, Wang H, </w:t>
+            <w:t xml:space="preserve">Stocker BD, Dong N, Perkowski EA, Schneider PD, Xu H, de Boer HJ, Rebel KT, Smith NG, Van </w:t>
+          </w:r>
+          <w:proofErr w:type="spellStart"/>
+          <w:r>
+            <w:rPr>
+              <w:rFonts w:eastAsia="Times New Roman"/>
+              <w:b/>
+              <w:bCs/>
+              <w:color w:val="FF0000"/>
+            </w:rPr>
+            <w:t>Sundert</w:t>
+          </w:r>
+          <w:proofErr w:type="spellEnd"/>
+          <w:r>
+            <w:rPr>
+              <w:rFonts w:eastAsia="Times New Roman"/>
+              <w:b/>
+              <w:bCs/>
+              <w:color w:val="FF0000"/>
+            </w:rPr>
+            <w:t xml:space="preserve"> K, Wang H, </w:t>
           </w:r>
           <w:r>
             <w:rPr>
@@ -8011,12 +8535,14 @@
               <w:bCs/>
               <w:i/>
               <w:iCs/>
+              <w:color w:val="FF0000"/>
             </w:rPr>
             <w:t>et al.</w:t>
           </w:r>
           <w:r>
             <w:rPr>
               <w:rFonts w:eastAsia="Times New Roman"/>
+              <w:color w:val="FF0000"/>
             </w:rPr>
             <w:t xml:space="preserve"> </w:t>
           </w:r>
@@ -8025,12 +8551,14 @@
               <w:rFonts w:eastAsia="Times New Roman"/>
               <w:b/>
               <w:bCs/>
+              <w:color w:val="FF0000"/>
             </w:rPr>
             <w:t>2025</w:t>
           </w:r>
           <w:r>
             <w:rPr>
               <w:rFonts w:eastAsia="Times New Roman"/>
+              <w:color w:val="FF0000"/>
             </w:rPr>
             <w:t xml:space="preserve">. Empirical evidence and theoretical understanding of ecosystem carbon and nitrogen cycle interactions. </w:t>
           </w:r>
@@ -8039,12 +8567,14 @@
               <w:rFonts w:eastAsia="Times New Roman"/>
               <w:i/>
               <w:iCs/>
+              <w:color w:val="FF0000"/>
             </w:rPr>
             <w:t>New Phytologist</w:t>
           </w:r>
           <w:r>
             <w:rPr>
               <w:rFonts w:eastAsia="Times New Roman"/>
+              <w:color w:val="FF0000"/>
             </w:rPr>
             <w:t xml:space="preserve"> </w:t>
           </w:r>
@@ -8053,12 +8583,14 @@
               <w:rFonts w:eastAsia="Times New Roman"/>
               <w:b/>
               <w:bCs/>
+              <w:color w:val="FF0000"/>
             </w:rPr>
             <w:t>245</w:t>
           </w:r>
           <w:r>
             <w:rPr>
               <w:rFonts w:eastAsia="Times New Roman"/>
+              <w:color w:val="FF0000"/>
             </w:rPr>
             <w:t>: 49–68.</w:t>
           </w:r>
@@ -8068,12 +8600,13 @@
             <w:spacing w:line="360" w:lineRule="auto"/>
             <w:rPr>
               <w:rFonts w:cs="Times New Roman"/>
-              <w:color w:val="000000" w:themeColor="text1"/>
+              <w:color w:val="FF0000"/>
             </w:rPr>
           </w:pPr>
           <w:r>
             <w:rPr>
               <w:rFonts w:eastAsia="Times New Roman"/>
+              <w:color w:val="FF0000"/>
             </w:rPr>
             <w:t> </w:t>
           </w:r>
@@ -8688,6 +9221,7 @@
   <w:style w:type="character" w:default="1" w:styleId="DefaultParagraphFont">
     <w:name w:val="Default Paragraph Font"/>
     <w:uiPriority w:val="1"/>
+    <w:semiHidden/>
     <w:unhideWhenUsed/>
   </w:style>
   <w:style w:type="table" w:default="1" w:styleId="TableNormal">
@@ -9263,6 +9797,35 @@
         </w:p>
       </w:docPartBody>
     </w:docPart>
+    <w:docPart>
+      <w:docPartPr>
+        <w:name w:val="731D6F1CF5DBB048AB61D15594C40C7F"/>
+        <w:category>
+          <w:name w:val="General"/>
+          <w:gallery w:val="placeholder"/>
+        </w:category>
+        <w:types>
+          <w:type w:val="bbPlcHdr"/>
+        </w:types>
+        <w:behaviors>
+          <w:behavior w:val="content"/>
+        </w:behaviors>
+        <w:guid w:val="{3EBA5A3D-085A-D049-B933-F4D837F26D96}"/>
+      </w:docPartPr>
+      <w:docPartBody>
+        <w:p>
+          <w:pPr>
+            <w:pStyle w:val="731D6F1CF5DBB048AB61D15594C40C7F"/>
+          </w:pPr>
+          <w:r>
+            <w:rPr>
+              <w:rStyle w:val="PlaceholderText"/>
+            </w:rPr>
+            <w:t>Click or tap here to enter text.</w:t>
+          </w:r>
+        </w:p>
+      </w:docPartBody>
+    </w:docPart>
   </w:docParts>
 </w:glossaryDocument>
 </file>
@@ -9327,9 +9890,12 @@
     <w:rsid w:val="008D1C25"/>
     <w:rsid w:val="00963945"/>
     <w:rsid w:val="00A5045F"/>
+    <w:rsid w:val="00B2595D"/>
+    <w:rsid w:val="00C817D2"/>
     <w:rsid w:val="00C872CF"/>
     <w:rsid w:val="00E1003B"/>
     <w:rsid w:val="00EE2AB7"/>
+    <w:rsid w:val="00F10B37"/>
   </w:rsids>
   <m:mathPr>
     <m:mathFont m:val="Cambria Math"/>
@@ -9785,7 +10351,7 @@
     <w:basedOn w:val="DefaultParagraphFont"/>
     <w:uiPriority w:val="99"/>
     <w:semiHidden/>
-    <w:rsid w:val="000C4F7F"/>
+    <w:rsid w:val="00C817D2"/>
     <w:rPr>
       <w:color w:val="808080"/>
     </w:rPr>
@@ -9794,21 +10360,9 @@
     <w:name w:val="E8E21E9103C8A14DBD67E726BF730441"/>
     <w:rsid w:val="00427250"/>
   </w:style>
-  <w:style w:type="paragraph" w:customStyle="1" w:styleId="CED7C190FC328A4EAA988505752182A3">
-    <w:name w:val="CED7C190FC328A4EAA988505752182A3"/>
-    <w:rsid w:val="000C4F7F"/>
-  </w:style>
-  <w:style w:type="paragraph" w:customStyle="1" w:styleId="8AF3622896506C4BA177C36302C67979">
-    <w:name w:val="8AF3622896506C4BA177C36302C67979"/>
-    <w:rsid w:val="000C4F7F"/>
-  </w:style>
-  <w:style w:type="paragraph" w:customStyle="1" w:styleId="67CA2A62C910974AB059B1D7CE700F0F">
-    <w:name w:val="67CA2A62C910974AB059B1D7CE700F0F"/>
-    <w:rsid w:val="000C4F7F"/>
-  </w:style>
-  <w:style w:type="paragraph" w:customStyle="1" w:styleId="F2932A5DDB62BF419C41311A9C741B5C">
-    <w:name w:val="F2932A5DDB62BF419C41311A9C741B5C"/>
-    <w:rsid w:val="000C4F7F"/>
+  <w:style w:type="paragraph" w:customStyle="1" w:styleId="731D6F1CF5DBB048AB61D15594C40C7F">
+    <w:name w:val="731D6F1CF5DBB048AB61D15594C40C7F"/>
+    <w:rsid w:val="00C817D2"/>
   </w:style>
   <w:style w:type="paragraph" w:customStyle="1" w:styleId="E045BFB93188EF4282AF35D7BA6496C6">
     <w:name w:val="E045BFB93188EF4282AF35D7BA6496C6"/>

</xml_diff>